<commit_message>
ajout précision six digit
Signed-off-by: FAUBERT Violaine (UA 1383) <W817186@intra.bdf.local>
</commit_message>
<xml_diff>
--- a/Global value chains and inflation.docx
+++ b/Global value chains and inflation.docx
@@ -658,8 +658,6 @@
         </w:rPr>
         <w:t xml:space="preserve"> information for 56</w:t>
       </w:r>
-      <w:bookmarkStart w:id="0" w:name="_GoBack"/>
-      <w:bookmarkEnd w:id="0"/>
       <w:r>
         <w:rPr>
           <w:rFonts w:ascii="Times New Roman" w:hAnsi="Times New Roman" w:cs="Times New Roman"/>
@@ -1571,7 +1569,45 @@
           <w:szCs w:val="24"/>
           <w:lang w:val="en-US"/>
         </w:rPr>
-        <w:t xml:space="preserve"> starts with imports as given in the supply tables and uses bilateral trade statistics to derive import shares for three end-use categories (intermediate use, ﬁnal consumption and investment).</w:t>
+        <w:t xml:space="preserve"> starts with imports as given in the supply tables and uses bilateral trade statistics to derive import shares for three end-use categories (intermediate use, ﬁnal consumption and investment)</w:t>
+      </w:r>
+      <w:r>
+        <w:rPr>
+          <w:rFonts w:ascii="Times New Roman" w:hAnsi="Times New Roman" w:cs="Times New Roman"/>
+          <w:sz w:val="24"/>
+          <w:szCs w:val="24"/>
+          <w:lang w:val="en-US"/>
+        </w:rPr>
+        <w:t xml:space="preserve"> by mapping detailed six-digit products based on extensive product description (see </w:t>
+      </w:r>
+      <w:proofErr w:type="spellStart"/>
+      <w:r>
+        <w:rPr>
+          <w:rFonts w:ascii="Times New Roman" w:hAnsi="Times New Roman" w:cs="Times New Roman"/>
+          <w:sz w:val="24"/>
+          <w:szCs w:val="24"/>
+          <w:lang w:val="en-US"/>
+        </w:rPr>
+        <w:t>Dietzenbacher</w:t>
+      </w:r>
+      <w:proofErr w:type="spellEnd"/>
+      <w:r>
+        <w:rPr>
+          <w:rFonts w:ascii="Times New Roman" w:hAnsi="Times New Roman" w:cs="Times New Roman"/>
+          <w:sz w:val="24"/>
+          <w:szCs w:val="24"/>
+          <w:lang w:val="en-US"/>
+        </w:rPr>
+        <w:t xml:space="preserve"> et al. 2013)</w:t>
+      </w:r>
+      <w:r>
+        <w:rPr>
+          <w:rFonts w:ascii="Times New Roman" w:hAnsi="Times New Roman" w:cs="Times New Roman"/>
+          <w:sz w:val="24"/>
+          <w:szCs w:val="24"/>
+          <w:lang w:val="en-US"/>
+        </w:rPr>
+        <w:t>.</w:t>
       </w:r>
     </w:p>
     <w:p>
@@ -1665,6 +1701,7 @@
           <w:lang w:val="en-US"/>
         </w:rPr>
       </w:pPr>
+      <w:bookmarkStart w:id="0" w:name="_GoBack"/>
       <w:r>
         <w:rPr>
           <w:rFonts w:ascii="Times New Roman" w:hAnsi="Times New Roman" w:cs="Times New Roman"/>
@@ -1675,6 +1712,133 @@
         <w:lastRenderedPageBreak/>
         <w:t>References</w:t>
       </w:r>
+    </w:p>
+    <w:p>
+      <w:pPr>
+        <w:autoSpaceDE w:val="0"/>
+        <w:autoSpaceDN w:val="0"/>
+        <w:adjustRightInd w:val="0"/>
+        <w:spacing w:after="0" w:line="240" w:lineRule="auto"/>
+        <w:rPr>
+          <w:rFonts w:ascii="Times New Roman" w:hAnsi="Times New Roman" w:cs="Times New Roman"/>
+          <w:sz w:val="24"/>
+          <w:szCs w:val="24"/>
+          <w:lang w:val="en-US"/>
+        </w:rPr>
+      </w:pPr>
+      <w:proofErr w:type="spellStart"/>
+      <w:r>
+        <w:rPr>
+          <w:rFonts w:ascii="Times New Roman" w:hAnsi="Times New Roman" w:cs="Times New Roman"/>
+          <w:sz w:val="24"/>
+          <w:szCs w:val="24"/>
+          <w:lang w:val="en-US"/>
+        </w:rPr>
+        <w:t>Dietzenbacher</w:t>
+      </w:r>
+      <w:proofErr w:type="spellEnd"/>
+      <w:r>
+        <w:rPr>
+          <w:rFonts w:ascii="Times New Roman" w:hAnsi="Times New Roman" w:cs="Times New Roman"/>
+          <w:sz w:val="24"/>
+          <w:szCs w:val="24"/>
+          <w:lang w:val="en-US"/>
+        </w:rPr>
+        <w:t xml:space="preserve">, E., B. Los, R. </w:t>
+      </w:r>
+      <w:proofErr w:type="spellStart"/>
+      <w:r>
+        <w:rPr>
+          <w:rFonts w:ascii="Times New Roman" w:hAnsi="Times New Roman" w:cs="Times New Roman"/>
+          <w:sz w:val="24"/>
+          <w:szCs w:val="24"/>
+          <w:lang w:val="en-US"/>
+        </w:rPr>
+        <w:t>Stehrer</w:t>
+      </w:r>
+      <w:proofErr w:type="spellEnd"/>
+      <w:r>
+        <w:rPr>
+          <w:rFonts w:ascii="Times New Roman" w:hAnsi="Times New Roman" w:cs="Times New Roman"/>
+          <w:sz w:val="24"/>
+          <w:szCs w:val="24"/>
+          <w:lang w:val="en-US"/>
+        </w:rPr>
+        <w:t xml:space="preserve">, M. </w:t>
+      </w:r>
+      <w:proofErr w:type="spellStart"/>
+      <w:r>
+        <w:rPr>
+          <w:rFonts w:ascii="Times New Roman" w:hAnsi="Times New Roman" w:cs="Times New Roman"/>
+          <w:sz w:val="24"/>
+          <w:szCs w:val="24"/>
+          <w:lang w:val="en-US"/>
+        </w:rPr>
+        <w:t>Timmer</w:t>
+      </w:r>
+      <w:proofErr w:type="spellEnd"/>
+      <w:r>
+        <w:rPr>
+          <w:rFonts w:ascii="Times New Roman" w:hAnsi="Times New Roman" w:cs="Times New Roman"/>
+          <w:sz w:val="24"/>
+          <w:szCs w:val="24"/>
+          <w:lang w:val="en-US"/>
+        </w:rPr>
+        <w:t xml:space="preserve">, and G. J. de </w:t>
+      </w:r>
+      <w:proofErr w:type="spellStart"/>
+      <w:r>
+        <w:rPr>
+          <w:rFonts w:ascii="Times New Roman" w:hAnsi="Times New Roman" w:cs="Times New Roman"/>
+          <w:sz w:val="24"/>
+          <w:szCs w:val="24"/>
+          <w:lang w:val="en-US"/>
+        </w:rPr>
+        <w:t>Vries</w:t>
+      </w:r>
+      <w:proofErr w:type="spellEnd"/>
+      <w:r>
+        <w:rPr>
+          <w:rFonts w:ascii="Times New Roman" w:hAnsi="Times New Roman" w:cs="Times New Roman"/>
+          <w:sz w:val="24"/>
+          <w:szCs w:val="24"/>
+          <w:lang w:val="en-US"/>
+        </w:rPr>
+        <w:t>, “</w:t>
+      </w:r>
+      <w:r>
+        <w:rPr>
+          <w:rFonts w:ascii="Times New Roman" w:hAnsi="Times New Roman" w:cs="Times New Roman"/>
+          <w:sz w:val="24"/>
+          <w:szCs w:val="24"/>
+          <w:lang w:val="en-US"/>
+        </w:rPr>
+        <w:t xml:space="preserve">The Construction of </w:t>
+      </w:r>
+      <w:r>
+        <w:rPr>
+          <w:rFonts w:ascii="Times New Roman" w:hAnsi="Times New Roman" w:cs="Times New Roman"/>
+          <w:sz w:val="24"/>
+          <w:szCs w:val="24"/>
+          <w:lang w:val="en-US"/>
+        </w:rPr>
+        <w:t>World Input–Output Tables in the WIOD Project,” Economic Systems Research 25 (2013):71–98.</w:t>
+      </w:r>
+    </w:p>
+    <w:bookmarkEnd w:id="0"/>
+    <w:p>
+      <w:pPr>
+        <w:autoSpaceDE w:val="0"/>
+        <w:autoSpaceDN w:val="0"/>
+        <w:adjustRightInd w:val="0"/>
+        <w:spacing w:after="0" w:line="240" w:lineRule="auto"/>
+        <w:rPr>
+          <w:rFonts w:ascii="TimesTen-Roman" w:hAnsi="TimesTen-Roman" w:cs="TimesTen-Roman"/>
+          <w:sz w:val="18"/>
+          <w:szCs w:val="18"/>
+          <w:lang w:val="en-US"/>
+        </w:rPr>
+      </w:pPr>
     </w:p>
     <w:p>
       <w:pPr>

</xml_diff>

<commit_message>
ajout de la méthodologie du WP OFCE
Signed-off-by: FAUBERT Violaine (UA 1383) <W817186@intra.bdf.local>
</commit_message>
<xml_diff>
--- a/Global value chains and inflation.docx
+++ b/Global value chains and inflation.docx
@@ -4,7 +4,7 @@
   <w:body>
     <w:p>
       <w:pPr>
-        <w:jc w:val="both"/>
+        <w:jc w:val="center"/>
         <w:rPr>
           <w:rFonts w:ascii="Times New Roman" w:hAnsi="Times New Roman" w:cs="Times New Roman"/>
           <w:sz w:val="24"/>
@@ -33,12 +33,59 @@
     </w:p>
     <w:p>
       <w:pPr>
+        <w:pStyle w:val="Sous-titre"/>
+      </w:pPr>
+      <w:r>
+        <w:t xml:space="preserve">Marion </w:t>
+      </w:r>
+      <w:proofErr w:type="spellStart"/>
+      <w:r>
+        <w:t>Cochard</w:t>
+      </w:r>
+      <w:proofErr w:type="spellEnd"/>
+      <w:r>
+        <w:rPr>
+          <w:rStyle w:val="Appelnotedebasdep"/>
+        </w:rPr>
+        <w:footnoteReference w:id="1"/>
+      </w:r>
+      <w:r>
+        <w:t xml:space="preserve">, </w:t>
+      </w:r>
+      <w:r>
+        <w:t>Guillaume Daudin</w:t>
+      </w:r>
+      <w:r>
+        <w:rPr>
+          <w:rStyle w:val="Appelnotedebasdep"/>
+        </w:rPr>
+        <w:footnoteReference w:id="2"/>
+      </w:r>
+      <w:r>
+        <w:t xml:space="preserve">, </w:t>
+      </w:r>
+      <w:r>
+        <w:t>Violaine Faubert</w:t>
+      </w:r>
+      <w:r>
+        <w:t xml:space="preserve">, </w:t>
+      </w:r>
+      <w:r>
+        <w:t xml:space="preserve">Antoine </w:t>
+      </w:r>
+      <w:proofErr w:type="spellStart"/>
+      <w:r>
+        <w:t>Lalliard</w:t>
+      </w:r>
+      <w:proofErr w:type="spellEnd"/>
+    </w:p>
+    <w:p>
+      <w:pPr>
         <w:jc w:val="both"/>
         <w:rPr>
           <w:rFonts w:ascii="Times New Roman" w:hAnsi="Times New Roman" w:cs="Times New Roman"/>
           <w:sz w:val="24"/>
           <w:szCs w:val="24"/>
-          <w:lang w:val="en-US"/>
         </w:rPr>
       </w:pPr>
     </w:p>
@@ -255,6 +302,25 @@
           <w:lang w:val="en-US"/>
         </w:rPr>
         <w:t>.</w:t>
+      </w:r>
+    </w:p>
+    <w:p>
+      <w:pPr>
+        <w:rPr>
+          <w:rFonts w:ascii="Times New Roman" w:hAnsi="Times New Roman" w:cs="Times New Roman"/>
+          <w:sz w:val="24"/>
+          <w:szCs w:val="24"/>
+          <w:lang w:val="en-US"/>
+        </w:rPr>
+      </w:pPr>
+      <w:r>
+        <w:rPr>
+          <w:rFonts w:ascii="Times New Roman" w:hAnsi="Times New Roman" w:cs="Times New Roman"/>
+          <w:sz w:val="24"/>
+          <w:szCs w:val="24"/>
+          <w:lang w:val="en-US"/>
+        </w:rPr>
+        <w:br w:type="page"/>
       </w:r>
     </w:p>
     <w:p>
@@ -1068,7 +1134,6 @@
           <w:szCs w:val="24"/>
           <w:lang w:val="en-US"/>
         </w:rPr>
-        <w:lastRenderedPageBreak/>
         <w:t>The WIOT and OECD-ICIO database</w:t>
       </w:r>
       <w:r>
@@ -1405,7 +1470,17 @@
           <w:szCs w:val="24"/>
           <w:lang w:val="en-US"/>
         </w:rPr>
-        <w:t>Asian I-O tables</w:t>
+        <w:t>Asian I-</w:t>
+      </w:r>
+      <w:r>
+        <w:rPr>
+          <w:rFonts w:ascii="Times New Roman" w:hAnsi="Times New Roman" w:cs="Times New Roman"/>
+          <w:sz w:val="24"/>
+          <w:szCs w:val="24"/>
+          <w:lang w:val="en-US"/>
+        </w:rPr>
+        <w:lastRenderedPageBreak/>
+        <w:t>O tables</w:t>
       </w:r>
       <w:r>
         <w:rPr>
@@ -1660,6 +1735,24 @@
           <w:lang w:val="en"/>
         </w:rPr>
       </w:pPr>
+      <w:r>
+        <w:rPr>
+          <w:rFonts w:ascii="Times New Roman" w:hAnsi="Times New Roman" w:cs="Times New Roman"/>
+          <w:sz w:val="24"/>
+          <w:szCs w:val="24"/>
+          <w:lang w:val="en"/>
+        </w:rPr>
+        <w:t xml:space="preserve">3.1 </w:t>
+      </w:r>
+      <w:r>
+        <w:rPr>
+          <w:rFonts w:ascii="Times New Roman" w:hAnsi="Times New Roman" w:cs="Times New Roman"/>
+          <w:sz w:val="24"/>
+          <w:szCs w:val="24"/>
+          <w:lang w:val="en"/>
+        </w:rPr>
+        <w:t>The Input-Output model applied to a shock on production costs.</w:t>
+      </w:r>
     </w:p>
     <w:p>
       <w:pPr>
@@ -1671,24 +1764,580 @@
           <w:lang w:val="en-US"/>
         </w:rPr>
       </w:pPr>
+      <w:r>
+        <w:rPr>
+          <w:rFonts w:ascii="Times New Roman" w:hAnsi="Times New Roman" w:cs="Times New Roman"/>
+          <w:sz w:val="24"/>
+          <w:szCs w:val="24"/>
+          <w:lang w:val="en-US"/>
+        </w:rPr>
+        <w:t xml:space="preserve">Leontief's production model (or I-O model) breaks down the impact of a demand shock (Leontief 1951). The </w:t>
+      </w:r>
+      <w:r>
+        <w:rPr>
+          <w:rFonts w:ascii="Times New Roman" w:hAnsi="Times New Roman" w:cs="Times New Roman"/>
+          <w:sz w:val="24"/>
+          <w:szCs w:val="24"/>
+          <w:lang w:val="en-US"/>
+        </w:rPr>
+        <w:t xml:space="preserve">trade in </w:t>
+      </w:r>
+      <w:r>
+        <w:rPr>
+          <w:rFonts w:ascii="Times New Roman" w:hAnsi="Times New Roman" w:cs="Times New Roman"/>
+          <w:sz w:val="24"/>
+          <w:szCs w:val="24"/>
+          <w:lang w:val="en-US"/>
+        </w:rPr>
+        <w:t xml:space="preserve">value-added analysis </w:t>
+      </w:r>
+      <w:r>
+        <w:rPr>
+          <w:rFonts w:ascii="Times New Roman" w:hAnsi="Times New Roman" w:cs="Times New Roman"/>
+          <w:sz w:val="24"/>
+          <w:szCs w:val="24"/>
+          <w:lang w:val="en-US"/>
+        </w:rPr>
+        <w:t>reconciles</w:t>
+      </w:r>
+      <w:r>
+        <w:rPr>
+          <w:rFonts w:ascii="Times New Roman" w:hAnsi="Times New Roman" w:cs="Times New Roman"/>
+          <w:sz w:val="24"/>
+          <w:szCs w:val="24"/>
+          <w:lang w:val="en-US"/>
+        </w:rPr>
+        <w:t xml:space="preserve"> international trade statistics </w:t>
+      </w:r>
+      <w:r>
+        <w:rPr>
+          <w:rFonts w:ascii="Times New Roman" w:hAnsi="Times New Roman" w:cs="Times New Roman"/>
+          <w:sz w:val="24"/>
+          <w:szCs w:val="24"/>
+          <w:lang w:val="en-US"/>
+        </w:rPr>
+        <w:t>with</w:t>
+      </w:r>
+      <w:r>
+        <w:rPr>
+          <w:rFonts w:ascii="Times New Roman" w:hAnsi="Times New Roman" w:cs="Times New Roman"/>
+          <w:sz w:val="24"/>
+          <w:szCs w:val="24"/>
+          <w:lang w:val="en-US"/>
+        </w:rPr>
+        <w:t xml:space="preserve"> national I-O tables, which allows Leontief's analysis to be extended to an international context. </w:t>
+      </w:r>
+      <w:r>
+        <w:rPr>
+          <w:rFonts w:ascii="Times New Roman" w:hAnsi="Times New Roman" w:cs="Times New Roman"/>
+          <w:sz w:val="24"/>
+          <w:szCs w:val="24"/>
+          <w:lang w:val="en-US"/>
+        </w:rPr>
+        <w:t>A number of studies</w:t>
+      </w:r>
+      <w:r>
+        <w:rPr>
+          <w:rFonts w:ascii="Times New Roman" w:hAnsi="Times New Roman" w:cs="Times New Roman"/>
+          <w:sz w:val="24"/>
+          <w:szCs w:val="24"/>
+          <w:lang w:val="en-US"/>
+        </w:rPr>
+        <w:t xml:space="preserve"> (</w:t>
+      </w:r>
+      <w:proofErr w:type="spellStart"/>
+      <w:r>
+        <w:rPr>
+          <w:rFonts w:ascii="Times New Roman" w:hAnsi="Times New Roman" w:cs="Times New Roman"/>
+          <w:sz w:val="24"/>
+          <w:szCs w:val="24"/>
+          <w:lang w:val="en-US"/>
+        </w:rPr>
+        <w:t>Hummels</w:t>
+      </w:r>
+      <w:proofErr w:type="spellEnd"/>
+      <w:r>
+        <w:rPr>
+          <w:rFonts w:ascii="Times New Roman" w:hAnsi="Times New Roman" w:cs="Times New Roman"/>
+          <w:sz w:val="24"/>
+          <w:szCs w:val="24"/>
+          <w:lang w:val="en-US"/>
+        </w:rPr>
+        <w:t xml:space="preserve">, Ishii, and Yi 2001; Daudin et al. 2006; Daudin, </w:t>
+      </w:r>
+      <w:proofErr w:type="spellStart"/>
+      <w:r>
+        <w:rPr>
+          <w:rFonts w:ascii="Times New Roman" w:hAnsi="Times New Roman" w:cs="Times New Roman"/>
+          <w:sz w:val="24"/>
+          <w:szCs w:val="24"/>
+          <w:lang w:val="en-US"/>
+        </w:rPr>
+        <w:t>Rifflart</w:t>
+      </w:r>
+      <w:proofErr w:type="spellEnd"/>
+      <w:r>
+        <w:rPr>
+          <w:rFonts w:ascii="Times New Roman" w:hAnsi="Times New Roman" w:cs="Times New Roman"/>
+          <w:sz w:val="24"/>
+          <w:szCs w:val="24"/>
+          <w:lang w:val="en-US"/>
+        </w:rPr>
+        <w:t xml:space="preserve">, and </w:t>
+      </w:r>
+      <w:proofErr w:type="spellStart"/>
+      <w:r>
+        <w:rPr>
+          <w:rFonts w:ascii="Times New Roman" w:hAnsi="Times New Roman" w:cs="Times New Roman"/>
+          <w:sz w:val="24"/>
+          <w:szCs w:val="24"/>
+          <w:lang w:val="en-US"/>
+        </w:rPr>
+        <w:t>Schweisguth</w:t>
+      </w:r>
+      <w:proofErr w:type="spellEnd"/>
+      <w:r>
+        <w:rPr>
+          <w:rFonts w:ascii="Times New Roman" w:hAnsi="Times New Roman" w:cs="Times New Roman"/>
+          <w:sz w:val="24"/>
+          <w:szCs w:val="24"/>
+          <w:lang w:val="en-US"/>
+        </w:rPr>
+        <w:t xml:space="preserve"> 2011; De Backer and </w:t>
+      </w:r>
+      <w:proofErr w:type="spellStart"/>
+      <w:r>
+        <w:rPr>
+          <w:rFonts w:ascii="Times New Roman" w:hAnsi="Times New Roman" w:cs="Times New Roman"/>
+          <w:sz w:val="24"/>
+          <w:szCs w:val="24"/>
+          <w:lang w:val="en-US"/>
+        </w:rPr>
+        <w:t>Yamano</w:t>
+      </w:r>
+      <w:proofErr w:type="spellEnd"/>
+      <w:r>
+        <w:rPr>
+          <w:rFonts w:ascii="Times New Roman" w:hAnsi="Times New Roman" w:cs="Times New Roman"/>
+          <w:sz w:val="24"/>
+          <w:szCs w:val="24"/>
+          <w:lang w:val="en-US"/>
+        </w:rPr>
+        <w:t xml:space="preserve"> 2012; Johnson and </w:t>
+      </w:r>
+      <w:proofErr w:type="spellStart"/>
+      <w:r>
+        <w:rPr>
+          <w:rFonts w:ascii="Times New Roman" w:hAnsi="Times New Roman" w:cs="Times New Roman"/>
+          <w:sz w:val="24"/>
+          <w:szCs w:val="24"/>
+          <w:lang w:val="en-US"/>
+        </w:rPr>
+        <w:t>Noguera</w:t>
+      </w:r>
+      <w:proofErr w:type="spellEnd"/>
+      <w:r>
+        <w:rPr>
+          <w:rFonts w:ascii="Times New Roman" w:hAnsi="Times New Roman" w:cs="Times New Roman"/>
+          <w:sz w:val="24"/>
+          <w:szCs w:val="24"/>
+          <w:lang w:val="en-US"/>
+        </w:rPr>
+        <w:t xml:space="preserve"> 2012; </w:t>
+      </w:r>
+      <w:proofErr w:type="spellStart"/>
+      <w:r>
+        <w:rPr>
+          <w:rFonts w:ascii="Times New Roman" w:hAnsi="Times New Roman" w:cs="Times New Roman"/>
+          <w:sz w:val="24"/>
+          <w:szCs w:val="24"/>
+          <w:lang w:val="en-US"/>
+        </w:rPr>
+        <w:t>Koopman</w:t>
+      </w:r>
+      <w:proofErr w:type="spellEnd"/>
+      <w:r>
+        <w:rPr>
+          <w:rFonts w:ascii="Times New Roman" w:hAnsi="Times New Roman" w:cs="Times New Roman"/>
+          <w:sz w:val="24"/>
+          <w:szCs w:val="24"/>
+          <w:lang w:val="en-US"/>
+        </w:rPr>
+        <w:t xml:space="preserve">, Wang, and Wei 2014; Amador, </w:t>
+      </w:r>
+      <w:proofErr w:type="spellStart"/>
+      <w:r>
+        <w:rPr>
+          <w:rFonts w:ascii="Times New Roman" w:hAnsi="Times New Roman" w:cs="Times New Roman"/>
+          <w:sz w:val="24"/>
+          <w:szCs w:val="24"/>
+          <w:lang w:val="en-US"/>
+        </w:rPr>
+        <w:t>Cappariello</w:t>
+      </w:r>
+      <w:proofErr w:type="spellEnd"/>
+      <w:r>
+        <w:rPr>
+          <w:rFonts w:ascii="Times New Roman" w:hAnsi="Times New Roman" w:cs="Times New Roman"/>
+          <w:sz w:val="24"/>
+          <w:szCs w:val="24"/>
+          <w:lang w:val="en-US"/>
+        </w:rPr>
+        <w:t xml:space="preserve">, and </w:t>
+      </w:r>
+      <w:proofErr w:type="spellStart"/>
+      <w:r>
+        <w:rPr>
+          <w:rFonts w:ascii="Times New Roman" w:hAnsi="Times New Roman" w:cs="Times New Roman"/>
+          <w:sz w:val="24"/>
+          <w:szCs w:val="24"/>
+          <w:lang w:val="en-US"/>
+        </w:rPr>
+        <w:t>Stehrer</w:t>
+      </w:r>
+      <w:proofErr w:type="spellEnd"/>
+      <w:r>
+        <w:rPr>
+          <w:rFonts w:ascii="Times New Roman" w:hAnsi="Times New Roman" w:cs="Times New Roman"/>
+          <w:sz w:val="24"/>
+          <w:szCs w:val="24"/>
+          <w:lang w:val="en-US"/>
+        </w:rPr>
+        <w:t xml:space="preserve"> 2015;</w:t>
+      </w:r>
+      <w:r>
+        <w:rPr>
+          <w:rFonts w:ascii="Times New Roman" w:hAnsi="Times New Roman" w:cs="Times New Roman"/>
+          <w:sz w:val="24"/>
+          <w:szCs w:val="24"/>
+          <w:lang w:val="en-US"/>
+        </w:rPr>
+        <w:t xml:space="preserve"> Los et al. 2016) </w:t>
+      </w:r>
+      <w:proofErr w:type="spellStart"/>
+      <w:r>
+        <w:rPr>
+          <w:rFonts w:ascii="Times New Roman" w:hAnsi="Times New Roman" w:cs="Times New Roman"/>
+          <w:sz w:val="24"/>
+          <w:szCs w:val="24"/>
+          <w:lang w:val="en-US"/>
+        </w:rPr>
+        <w:t>analyse</w:t>
+      </w:r>
+      <w:proofErr w:type="spellEnd"/>
+      <w:r>
+        <w:rPr>
+          <w:rFonts w:ascii="Times New Roman" w:hAnsi="Times New Roman" w:cs="Times New Roman"/>
+          <w:sz w:val="24"/>
+          <w:szCs w:val="24"/>
+          <w:lang w:val="en-US"/>
+        </w:rPr>
+        <w:t xml:space="preserve"> </w:t>
+      </w:r>
+      <w:r>
+        <w:rPr>
+          <w:rFonts w:ascii="Times New Roman" w:hAnsi="Times New Roman" w:cs="Times New Roman"/>
+          <w:sz w:val="24"/>
+          <w:szCs w:val="24"/>
+          <w:lang w:val="en-US"/>
+        </w:rPr>
+        <w:t xml:space="preserve">the value added content of world trade and the geographical or sectoral origin of this value added. Some authors </w:t>
+      </w:r>
+      <w:r>
+        <w:rPr>
+          <w:rFonts w:ascii="Times New Roman" w:hAnsi="Times New Roman" w:cs="Times New Roman"/>
+          <w:sz w:val="24"/>
+          <w:szCs w:val="24"/>
+          <w:lang w:val="en-US"/>
+        </w:rPr>
+        <w:t>focus on</w:t>
+      </w:r>
+      <w:r>
+        <w:rPr>
+          <w:rFonts w:ascii="Times New Roman" w:hAnsi="Times New Roman" w:cs="Times New Roman"/>
+          <w:sz w:val="24"/>
+          <w:szCs w:val="24"/>
+          <w:lang w:val="en-US"/>
+        </w:rPr>
+        <w:t xml:space="preserve"> Asia (Sato and Shrestha 2014) or to </w:t>
+      </w:r>
+      <w:r>
+        <w:rPr>
+          <w:rFonts w:ascii="Times New Roman" w:hAnsi="Times New Roman" w:cs="Times New Roman"/>
+          <w:sz w:val="24"/>
+          <w:szCs w:val="24"/>
+          <w:lang w:val="en-US"/>
+        </w:rPr>
+        <w:t xml:space="preserve">the </w:t>
+      </w:r>
+      <w:r>
+        <w:rPr>
+          <w:rFonts w:ascii="Times New Roman" w:hAnsi="Times New Roman" w:cs="Times New Roman"/>
+          <w:sz w:val="24"/>
+          <w:szCs w:val="24"/>
+          <w:lang w:val="en-US"/>
+        </w:rPr>
+        <w:t>euro area (</w:t>
+      </w:r>
+      <w:proofErr w:type="spellStart"/>
+      <w:r>
+        <w:rPr>
+          <w:rFonts w:ascii="Times New Roman" w:hAnsi="Times New Roman" w:cs="Times New Roman"/>
+          <w:sz w:val="24"/>
+          <w:szCs w:val="24"/>
+          <w:lang w:val="en-US"/>
+        </w:rPr>
+        <w:t>Cappariello</w:t>
+      </w:r>
+      <w:proofErr w:type="spellEnd"/>
+      <w:r>
+        <w:rPr>
+          <w:rFonts w:ascii="Times New Roman" w:hAnsi="Times New Roman" w:cs="Times New Roman"/>
+          <w:sz w:val="24"/>
+          <w:szCs w:val="24"/>
+          <w:lang w:val="en-US"/>
+        </w:rPr>
+        <w:t xml:space="preserve"> and </w:t>
+      </w:r>
+      <w:proofErr w:type="spellStart"/>
+      <w:r>
+        <w:rPr>
+          <w:rFonts w:ascii="Times New Roman" w:hAnsi="Times New Roman" w:cs="Times New Roman"/>
+          <w:sz w:val="24"/>
+          <w:szCs w:val="24"/>
+          <w:lang w:val="en-US"/>
+        </w:rPr>
+        <w:t>Felettigh</w:t>
+      </w:r>
+      <w:proofErr w:type="spellEnd"/>
+      <w:r>
+        <w:rPr>
+          <w:rFonts w:ascii="Times New Roman" w:hAnsi="Times New Roman" w:cs="Times New Roman"/>
+          <w:sz w:val="24"/>
+          <w:szCs w:val="24"/>
+          <w:lang w:val="en-US"/>
+        </w:rPr>
+        <w:t xml:space="preserve"> 2015). </w:t>
+      </w:r>
+      <w:proofErr w:type="spellStart"/>
+      <w:r>
+        <w:rPr>
+          <w:rFonts w:ascii="Times New Roman" w:hAnsi="Times New Roman" w:cs="Times New Roman"/>
+          <w:sz w:val="24"/>
+          <w:szCs w:val="24"/>
+          <w:lang w:val="en-US"/>
+        </w:rPr>
+        <w:t>Bems</w:t>
+      </w:r>
+      <w:proofErr w:type="spellEnd"/>
+      <w:r>
+        <w:rPr>
+          <w:rFonts w:ascii="Times New Roman" w:hAnsi="Times New Roman" w:cs="Times New Roman"/>
+          <w:sz w:val="24"/>
+          <w:szCs w:val="24"/>
+          <w:lang w:val="en-US"/>
+        </w:rPr>
+        <w:t xml:space="preserve"> and Johnson </w:t>
+      </w:r>
+      <w:r>
+        <w:rPr>
+          <w:rFonts w:ascii="Times New Roman" w:hAnsi="Times New Roman" w:cs="Times New Roman"/>
+          <w:sz w:val="24"/>
+          <w:szCs w:val="24"/>
+          <w:lang w:val="en-US"/>
+        </w:rPr>
+        <w:t>(</w:t>
+      </w:r>
+      <w:r>
+        <w:rPr>
+          <w:rFonts w:ascii="Times New Roman" w:hAnsi="Times New Roman" w:cs="Times New Roman"/>
+          <w:sz w:val="24"/>
+          <w:szCs w:val="24"/>
+          <w:lang w:val="en-US"/>
+        </w:rPr>
+        <w:t>2015)</w:t>
+      </w:r>
+      <w:r>
+        <w:rPr>
+          <w:rFonts w:ascii="Times New Roman" w:hAnsi="Times New Roman" w:cs="Times New Roman"/>
+          <w:sz w:val="24"/>
+          <w:szCs w:val="24"/>
+          <w:lang w:val="en-US"/>
+        </w:rPr>
+        <w:t xml:space="preserve"> focus on competitiveness and</w:t>
+      </w:r>
+      <w:r>
+        <w:rPr>
+          <w:rFonts w:ascii="Times New Roman" w:hAnsi="Times New Roman" w:cs="Times New Roman"/>
+          <w:sz w:val="24"/>
+          <w:szCs w:val="24"/>
+          <w:lang w:val="en-US"/>
+        </w:rPr>
+        <w:t xml:space="preserve"> </w:t>
+      </w:r>
+      <w:r>
+        <w:rPr>
+          <w:rFonts w:ascii="Times New Roman" w:hAnsi="Times New Roman" w:cs="Times New Roman"/>
+          <w:sz w:val="24"/>
+          <w:szCs w:val="24"/>
+          <w:lang w:val="en-US"/>
+        </w:rPr>
+        <w:t>compute</w:t>
+      </w:r>
+      <w:r>
+        <w:rPr>
+          <w:rFonts w:ascii="Times New Roman" w:hAnsi="Times New Roman" w:cs="Times New Roman"/>
+          <w:sz w:val="24"/>
+          <w:szCs w:val="24"/>
+          <w:lang w:val="en-US"/>
+        </w:rPr>
+        <w:t xml:space="preserve"> real effective exchange rate</w:t>
+      </w:r>
+      <w:r>
+        <w:rPr>
+          <w:rFonts w:ascii="Times New Roman" w:hAnsi="Times New Roman" w:cs="Times New Roman"/>
+          <w:sz w:val="24"/>
+          <w:szCs w:val="24"/>
+          <w:lang w:val="en-US"/>
+        </w:rPr>
+        <w:t>s</w:t>
+      </w:r>
+      <w:r>
+        <w:rPr>
+          <w:rFonts w:ascii="Times New Roman" w:hAnsi="Times New Roman" w:cs="Times New Roman"/>
+          <w:sz w:val="24"/>
+          <w:szCs w:val="24"/>
+          <w:lang w:val="en-US"/>
+        </w:rPr>
+        <w:t xml:space="preserve"> weighted by the value-added trade structure to measure the </w:t>
+      </w:r>
+      <w:r>
+        <w:rPr>
+          <w:rFonts w:ascii="Times New Roman" w:hAnsi="Times New Roman" w:cs="Times New Roman"/>
+          <w:sz w:val="24"/>
+          <w:szCs w:val="24"/>
+          <w:lang w:val="en-US"/>
+        </w:rPr>
+        <w:t>impact</w:t>
+      </w:r>
+      <w:r>
+        <w:rPr>
+          <w:rFonts w:ascii="Times New Roman" w:hAnsi="Times New Roman" w:cs="Times New Roman"/>
+          <w:sz w:val="24"/>
+          <w:szCs w:val="24"/>
+          <w:lang w:val="en-US"/>
+        </w:rPr>
+        <w:t xml:space="preserve"> of a change in relative prices on each country's value added.</w:t>
+      </w:r>
     </w:p>
     <w:p>
       <w:pPr>
-        <w:rPr>
-          <w:rFonts w:ascii="Times New Roman" w:hAnsi="Times New Roman" w:cs="Times New Roman"/>
-          <w:sz w:val="24"/>
-          <w:szCs w:val="24"/>
-          <w:lang w:val="en-US"/>
-        </w:rPr>
-      </w:pPr>
-      <w:r>
-        <w:rPr>
-          <w:rFonts w:ascii="Times New Roman" w:hAnsi="Times New Roman" w:cs="Times New Roman"/>
-          <w:sz w:val="24"/>
-          <w:szCs w:val="24"/>
-          <w:lang w:val="en-US"/>
-        </w:rPr>
-        <w:br w:type="page"/>
+        <w:jc w:val="both"/>
+        <w:rPr>
+          <w:rFonts w:ascii="Times New Roman" w:hAnsi="Times New Roman" w:cs="Times New Roman"/>
+          <w:sz w:val="24"/>
+          <w:szCs w:val="24"/>
+          <w:lang w:val="en-US"/>
+        </w:rPr>
+      </w:pPr>
+      <w:r>
+        <w:rPr>
+          <w:rFonts w:ascii="Times New Roman" w:hAnsi="Times New Roman" w:cs="Times New Roman"/>
+          <w:sz w:val="24"/>
+          <w:szCs w:val="24"/>
+          <w:lang w:val="en-US"/>
+        </w:rPr>
+        <w:t>Leontief's production model has a dual:</w:t>
+      </w:r>
+      <w:r>
+        <w:rPr>
+          <w:rFonts w:ascii="Times New Roman" w:hAnsi="Times New Roman" w:cs="Times New Roman"/>
+          <w:sz w:val="24"/>
+          <w:szCs w:val="24"/>
+          <w:lang w:val="en-US"/>
+        </w:rPr>
+        <w:t xml:space="preserve"> the price model. Some </w:t>
+      </w:r>
+      <w:r>
+        <w:rPr>
+          <w:rFonts w:ascii="Times New Roman" w:hAnsi="Times New Roman" w:cs="Times New Roman"/>
+          <w:sz w:val="24"/>
+          <w:szCs w:val="24"/>
+          <w:lang w:val="en-US"/>
+        </w:rPr>
+        <w:t xml:space="preserve">studies </w:t>
+      </w:r>
+      <w:r>
+        <w:rPr>
+          <w:rFonts w:ascii="Times New Roman" w:hAnsi="Times New Roman" w:cs="Times New Roman"/>
+          <w:sz w:val="24"/>
+          <w:szCs w:val="24"/>
+          <w:lang w:val="en-US"/>
+        </w:rPr>
+        <w:t>focus</w:t>
+      </w:r>
+      <w:r>
+        <w:rPr>
+          <w:rFonts w:ascii="Times New Roman" w:hAnsi="Times New Roman" w:cs="Times New Roman"/>
+          <w:sz w:val="24"/>
+          <w:szCs w:val="24"/>
+          <w:lang w:val="en-US"/>
+        </w:rPr>
+        <w:t xml:space="preserve"> on the consequences of a change in production pr</w:t>
+      </w:r>
+      <w:r>
+        <w:rPr>
+          <w:rFonts w:ascii="Times New Roman" w:hAnsi="Times New Roman" w:cs="Times New Roman"/>
+          <w:sz w:val="24"/>
+          <w:szCs w:val="24"/>
+          <w:lang w:val="en-US"/>
+        </w:rPr>
+        <w:t>ices based on an I-O model or a</w:t>
+      </w:r>
+      <w:r>
+        <w:rPr>
+          <w:rFonts w:ascii="Times New Roman" w:hAnsi="Times New Roman" w:cs="Times New Roman"/>
+          <w:sz w:val="24"/>
+          <w:szCs w:val="24"/>
+          <w:lang w:val="en-US"/>
+        </w:rPr>
+        <w:t xml:space="preserve"> SAM (Social Accounting Matrix) model in developing countries. To</w:t>
+      </w:r>
+      <w:r>
+        <w:rPr>
+          <w:rFonts w:ascii="Times New Roman" w:hAnsi="Times New Roman" w:cs="Times New Roman"/>
+          <w:sz w:val="24"/>
+          <w:szCs w:val="24"/>
+          <w:lang w:val="en-US"/>
+        </w:rPr>
+        <w:t xml:space="preserve"> the best of</w:t>
+      </w:r>
+      <w:r>
+        <w:rPr>
+          <w:rFonts w:ascii="Times New Roman" w:hAnsi="Times New Roman" w:cs="Times New Roman"/>
+          <w:sz w:val="24"/>
+          <w:szCs w:val="24"/>
+          <w:lang w:val="en-US"/>
+        </w:rPr>
+        <w:t xml:space="preserve"> our knowledge, the dual production model of Leontief </w:t>
+      </w:r>
+      <w:r>
+        <w:rPr>
+          <w:rFonts w:ascii="Times New Roman" w:hAnsi="Times New Roman" w:cs="Times New Roman"/>
+          <w:sz w:val="24"/>
+          <w:szCs w:val="24"/>
+          <w:lang w:val="en-US"/>
+        </w:rPr>
+        <w:t xml:space="preserve">has not been adapted </w:t>
+      </w:r>
+      <w:r>
+        <w:rPr>
+          <w:rFonts w:ascii="Times New Roman" w:hAnsi="Times New Roman" w:cs="Times New Roman"/>
+          <w:sz w:val="24"/>
+          <w:szCs w:val="24"/>
+          <w:lang w:val="en-US"/>
+        </w:rPr>
+        <w:t xml:space="preserve">in an international context. </w:t>
       </w:r>
     </w:p>
     <w:p>
@@ -1701,7 +2350,1607 @@
           <w:lang w:val="en-US"/>
         </w:rPr>
       </w:pPr>
+      <w:r>
+        <w:rPr>
+          <w:rFonts w:ascii="Times New Roman" w:hAnsi="Times New Roman" w:cs="Times New Roman"/>
+          <w:sz w:val="24"/>
+          <w:szCs w:val="24"/>
+          <w:lang w:val="en-US"/>
+        </w:rPr>
+        <w:t xml:space="preserve">Leontief's price model is </w:t>
+      </w:r>
+      <w:r>
+        <w:rPr>
+          <w:rFonts w:ascii="Times New Roman" w:hAnsi="Times New Roman" w:cs="Times New Roman"/>
+          <w:sz w:val="24"/>
+          <w:szCs w:val="24"/>
+          <w:lang w:val="en-US"/>
+        </w:rPr>
+        <w:t xml:space="preserve">broadly </w:t>
+      </w:r>
+      <w:r>
+        <w:rPr>
+          <w:rFonts w:ascii="Times New Roman" w:hAnsi="Times New Roman" w:cs="Times New Roman"/>
+          <w:sz w:val="24"/>
+          <w:szCs w:val="24"/>
+          <w:lang w:val="en-US"/>
+        </w:rPr>
+        <w:t xml:space="preserve">used </w:t>
+      </w:r>
+      <w:r>
+        <w:rPr>
+          <w:rFonts w:ascii="Times New Roman" w:hAnsi="Times New Roman" w:cs="Times New Roman"/>
+          <w:sz w:val="24"/>
+          <w:szCs w:val="24"/>
+          <w:lang w:val="en-US"/>
+        </w:rPr>
+        <w:t>in multi-sector, single-country</w:t>
+      </w:r>
+      <w:r>
+        <w:rPr>
+          <w:rFonts w:ascii="Times New Roman" w:hAnsi="Times New Roman" w:cs="Times New Roman"/>
+          <w:sz w:val="24"/>
+          <w:szCs w:val="24"/>
+          <w:lang w:val="en-US"/>
+        </w:rPr>
+        <w:t xml:space="preserve"> macroeconomic models, for example, to measure the effect of a change in energy prices (</w:t>
+      </w:r>
+      <w:proofErr w:type="spellStart"/>
+      <w:r>
+        <w:rPr>
+          <w:rFonts w:ascii="Times New Roman" w:hAnsi="Times New Roman" w:cs="Times New Roman"/>
+          <w:sz w:val="24"/>
+          <w:szCs w:val="24"/>
+          <w:lang w:val="en-US"/>
+        </w:rPr>
+        <w:t>Bournay</w:t>
+      </w:r>
+      <w:proofErr w:type="spellEnd"/>
+      <w:r>
+        <w:rPr>
+          <w:rFonts w:ascii="Times New Roman" w:hAnsi="Times New Roman" w:cs="Times New Roman"/>
+          <w:sz w:val="24"/>
+          <w:szCs w:val="24"/>
+          <w:lang w:val="en-US"/>
+        </w:rPr>
+        <w:t xml:space="preserve"> and </w:t>
+      </w:r>
+      <w:proofErr w:type="spellStart"/>
+      <w:r>
+        <w:rPr>
+          <w:rFonts w:ascii="Times New Roman" w:hAnsi="Times New Roman" w:cs="Times New Roman"/>
+          <w:sz w:val="24"/>
+          <w:szCs w:val="24"/>
+          <w:lang w:val="en-US"/>
+        </w:rPr>
+        <w:t>Piriou</w:t>
+      </w:r>
+      <w:proofErr w:type="spellEnd"/>
+      <w:r>
+        <w:rPr>
+          <w:rFonts w:ascii="Times New Roman" w:hAnsi="Times New Roman" w:cs="Times New Roman"/>
+          <w:sz w:val="24"/>
+          <w:szCs w:val="24"/>
+          <w:lang w:val="en-US"/>
+        </w:rPr>
+        <w:t xml:space="preserve"> 2015; </w:t>
+      </w:r>
+      <w:proofErr w:type="spellStart"/>
+      <w:r>
+        <w:rPr>
+          <w:rFonts w:ascii="Times New Roman" w:hAnsi="Times New Roman" w:cs="Times New Roman"/>
+          <w:sz w:val="24"/>
+          <w:szCs w:val="24"/>
+          <w:lang w:val="en-US"/>
+        </w:rPr>
+        <w:t>Sharify</w:t>
+      </w:r>
+      <w:proofErr w:type="spellEnd"/>
+      <w:r>
+        <w:rPr>
+          <w:rFonts w:ascii="Times New Roman" w:hAnsi="Times New Roman" w:cs="Times New Roman"/>
+          <w:sz w:val="24"/>
+          <w:szCs w:val="24"/>
+          <w:lang w:val="en-US"/>
+        </w:rPr>
+        <w:t xml:space="preserve"> 2013). This approach to the effect of costs on prices </w:t>
+      </w:r>
+      <w:r>
+        <w:rPr>
+          <w:rFonts w:ascii="Times New Roman" w:hAnsi="Times New Roman" w:cs="Times New Roman"/>
+          <w:sz w:val="24"/>
+          <w:szCs w:val="24"/>
+          <w:lang w:val="en-US"/>
+        </w:rPr>
+        <w:t xml:space="preserve">is purely accounting </w:t>
+      </w:r>
+      <w:r>
+        <w:rPr>
+          <w:rFonts w:ascii="Times New Roman" w:hAnsi="Times New Roman" w:cs="Times New Roman"/>
+          <w:sz w:val="24"/>
+          <w:szCs w:val="24"/>
+          <w:lang w:val="en-US"/>
+        </w:rPr>
+        <w:t xml:space="preserve">("cost-push inflation"). </w:t>
+      </w:r>
+      <w:r>
+        <w:rPr>
+          <w:rFonts w:ascii="Times New Roman" w:hAnsi="Times New Roman" w:cs="Times New Roman"/>
+          <w:sz w:val="24"/>
+          <w:szCs w:val="24"/>
+          <w:lang w:val="en-US"/>
+        </w:rPr>
+        <w:t>Firms are assumed to have no margin behavior. P</w:t>
+      </w:r>
+      <w:r>
+        <w:rPr>
+          <w:rFonts w:ascii="Times New Roman" w:hAnsi="Times New Roman" w:cs="Times New Roman"/>
+          <w:sz w:val="24"/>
+          <w:szCs w:val="24"/>
+          <w:lang w:val="en-US"/>
+        </w:rPr>
+        <w:t>rices only adjust to absorb cost changes, production techniques are fixed during successive production cycles</w:t>
+      </w:r>
+      <w:r>
+        <w:rPr>
+          <w:rFonts w:ascii="Times New Roman" w:hAnsi="Times New Roman" w:cs="Times New Roman"/>
+          <w:sz w:val="24"/>
+          <w:szCs w:val="24"/>
+          <w:lang w:val="en-US"/>
+        </w:rPr>
+        <w:t xml:space="preserve"> and inputs substitution (for instance,</w:t>
+      </w:r>
+      <w:r>
+        <w:rPr>
+          <w:rFonts w:ascii="Times New Roman" w:hAnsi="Times New Roman" w:cs="Times New Roman"/>
+          <w:sz w:val="24"/>
+          <w:szCs w:val="24"/>
+          <w:lang w:val="en-US"/>
+        </w:rPr>
+        <w:t xml:space="preserve"> between cou</w:t>
+      </w:r>
+      <w:r>
+        <w:rPr>
+          <w:rFonts w:ascii="Times New Roman" w:hAnsi="Times New Roman" w:cs="Times New Roman"/>
+          <w:sz w:val="24"/>
+          <w:szCs w:val="24"/>
+          <w:lang w:val="en-US"/>
+        </w:rPr>
+        <w:t>ntries producing the same goods) is not accounted for,</w:t>
+      </w:r>
+      <w:r>
+        <w:rPr>
+          <w:rFonts w:ascii="Times New Roman" w:hAnsi="Times New Roman" w:cs="Times New Roman"/>
+          <w:sz w:val="24"/>
+          <w:szCs w:val="24"/>
+          <w:lang w:val="en-US"/>
+        </w:rPr>
+        <w:t xml:space="preserve"> despit</w:t>
+      </w:r>
+      <w:r>
+        <w:rPr>
+          <w:rFonts w:ascii="Times New Roman" w:hAnsi="Times New Roman" w:cs="Times New Roman"/>
+          <w:sz w:val="24"/>
+          <w:szCs w:val="24"/>
+          <w:lang w:val="en-US"/>
+        </w:rPr>
+        <w:t>e relative price variations</w:t>
+      </w:r>
+      <w:r>
+        <w:rPr>
+          <w:rFonts w:ascii="Times New Roman" w:hAnsi="Times New Roman" w:cs="Times New Roman"/>
+          <w:sz w:val="24"/>
+          <w:szCs w:val="24"/>
+          <w:lang w:val="en-US"/>
+        </w:rPr>
+        <w:t>. The limitations of this approach are well known (</w:t>
+      </w:r>
+      <w:proofErr w:type="spellStart"/>
+      <w:r>
+        <w:rPr>
+          <w:rFonts w:ascii="Times New Roman" w:hAnsi="Times New Roman" w:cs="Times New Roman"/>
+          <w:sz w:val="24"/>
+          <w:szCs w:val="24"/>
+          <w:lang w:val="en-US"/>
+        </w:rPr>
+        <w:t>Folloni</w:t>
+      </w:r>
+      <w:proofErr w:type="spellEnd"/>
+      <w:r>
+        <w:rPr>
+          <w:rFonts w:ascii="Times New Roman" w:hAnsi="Times New Roman" w:cs="Times New Roman"/>
+          <w:sz w:val="24"/>
+          <w:szCs w:val="24"/>
+          <w:lang w:val="en-US"/>
+        </w:rPr>
+        <w:t xml:space="preserve"> and </w:t>
+      </w:r>
+      <w:proofErr w:type="spellStart"/>
+      <w:r>
+        <w:rPr>
+          <w:rFonts w:ascii="Times New Roman" w:hAnsi="Times New Roman" w:cs="Times New Roman"/>
+          <w:sz w:val="24"/>
+          <w:szCs w:val="24"/>
+          <w:lang w:val="en-US"/>
+        </w:rPr>
+        <w:t>Miglierina</w:t>
+      </w:r>
+      <w:proofErr w:type="spellEnd"/>
+      <w:r>
+        <w:rPr>
+          <w:rFonts w:ascii="Times New Roman" w:hAnsi="Times New Roman" w:cs="Times New Roman"/>
+          <w:sz w:val="24"/>
+          <w:szCs w:val="24"/>
+          <w:lang w:val="en-US"/>
+        </w:rPr>
+        <w:t xml:space="preserve"> 1994). In particular, and although the division of global value chains largely </w:t>
+      </w:r>
+      <w:r>
+        <w:rPr>
+          <w:rFonts w:ascii="Times New Roman" w:hAnsi="Times New Roman" w:cs="Times New Roman"/>
+          <w:sz w:val="24"/>
+          <w:szCs w:val="24"/>
+          <w:lang w:val="en-US"/>
+        </w:rPr>
+        <w:t xml:space="preserve">takes place </w:t>
+      </w:r>
+      <w:r>
+        <w:rPr>
+          <w:rFonts w:ascii="Times New Roman" w:hAnsi="Times New Roman" w:cs="Times New Roman"/>
+          <w:sz w:val="24"/>
+          <w:szCs w:val="24"/>
+          <w:lang w:val="en-US"/>
+        </w:rPr>
+        <w:t>within multinational firms, we consider here a unique pricing system based on market prices and independent of firm strategies. This method provides a measure of the vulnerability of each sector to price or productivity shocks (</w:t>
+      </w:r>
+      <w:proofErr w:type="spellStart"/>
+      <w:r>
+        <w:rPr>
+          <w:rFonts w:ascii="Times New Roman" w:hAnsi="Times New Roman" w:cs="Times New Roman"/>
+          <w:sz w:val="24"/>
+          <w:szCs w:val="24"/>
+          <w:lang w:val="en-US"/>
+        </w:rPr>
+        <w:t>Acemoglu</w:t>
+      </w:r>
+      <w:proofErr w:type="spellEnd"/>
+      <w:r>
+        <w:rPr>
+          <w:rFonts w:ascii="Times New Roman" w:hAnsi="Times New Roman" w:cs="Times New Roman"/>
+          <w:sz w:val="24"/>
+          <w:szCs w:val="24"/>
+          <w:lang w:val="en-US"/>
+        </w:rPr>
+        <w:t xml:space="preserve"> et al. 2012; </w:t>
+      </w:r>
+      <w:proofErr w:type="spellStart"/>
+      <w:r>
+        <w:rPr>
+          <w:rFonts w:ascii="Times New Roman" w:hAnsi="Times New Roman" w:cs="Times New Roman"/>
+          <w:sz w:val="24"/>
+          <w:szCs w:val="24"/>
+          <w:lang w:val="en-US"/>
+        </w:rPr>
+        <w:t>Carvalho</w:t>
+      </w:r>
+      <w:proofErr w:type="spellEnd"/>
+      <w:r>
+        <w:rPr>
+          <w:rFonts w:ascii="Times New Roman" w:hAnsi="Times New Roman" w:cs="Times New Roman"/>
+          <w:sz w:val="24"/>
+          <w:szCs w:val="24"/>
+          <w:lang w:val="en-US"/>
+        </w:rPr>
+        <w:t xml:space="preserve"> 2014).</w:t>
+      </w:r>
+      <w:r>
+        <w:rPr>
+          <w:rFonts w:ascii="Times New Roman" w:hAnsi="Times New Roman" w:cs="Times New Roman"/>
+          <w:sz w:val="24"/>
+          <w:szCs w:val="24"/>
+          <w:lang w:val="en-US"/>
+        </w:rPr>
+        <w:t xml:space="preserve"> Though unrealistic, this approach </w:t>
+      </w:r>
+      <w:r>
+        <w:rPr>
+          <w:rFonts w:ascii="Times New Roman" w:hAnsi="Times New Roman" w:cs="Times New Roman"/>
+          <w:sz w:val="24"/>
+          <w:szCs w:val="24"/>
+          <w:lang w:val="en-US"/>
+        </w:rPr>
+        <w:t>is useful in identifying which countries and sectors are under pressure to adjust their prices when sub</w:t>
+      </w:r>
+      <w:r>
+        <w:rPr>
+          <w:rFonts w:ascii="Times New Roman" w:hAnsi="Times New Roman" w:cs="Times New Roman"/>
+          <w:sz w:val="24"/>
+          <w:szCs w:val="24"/>
+          <w:lang w:val="en-US"/>
+        </w:rPr>
+        <w:t>ject to exogenous cost shocks. For instance, it</w:t>
+      </w:r>
+      <w:r>
+        <w:rPr>
+          <w:rFonts w:ascii="Times New Roman" w:hAnsi="Times New Roman" w:cs="Times New Roman"/>
+          <w:sz w:val="24"/>
+          <w:szCs w:val="24"/>
+          <w:lang w:val="en-US"/>
+        </w:rPr>
+        <w:t xml:space="preserve"> </w:t>
+      </w:r>
+      <w:r>
+        <w:rPr>
+          <w:rFonts w:ascii="Times New Roman" w:hAnsi="Times New Roman" w:cs="Times New Roman"/>
+          <w:sz w:val="24"/>
+          <w:szCs w:val="24"/>
+          <w:lang w:val="en-US"/>
+        </w:rPr>
+        <w:t>highlights</w:t>
+      </w:r>
+      <w:r>
+        <w:rPr>
+          <w:rFonts w:ascii="Times New Roman" w:hAnsi="Times New Roman" w:cs="Times New Roman"/>
+          <w:sz w:val="24"/>
+          <w:szCs w:val="24"/>
+          <w:lang w:val="en-US"/>
+        </w:rPr>
+        <w:t xml:space="preserve"> which euro are</w:t>
+      </w:r>
+      <w:r>
+        <w:rPr>
+          <w:rFonts w:ascii="Times New Roman" w:hAnsi="Times New Roman" w:cs="Times New Roman"/>
+          <w:sz w:val="24"/>
+          <w:szCs w:val="24"/>
+          <w:lang w:val="en-US"/>
+        </w:rPr>
+        <w:t xml:space="preserve">a countries benefit most from an appreciation of the </w:t>
+      </w:r>
+      <w:r>
+        <w:rPr>
+          <w:rFonts w:ascii="Times New Roman" w:hAnsi="Times New Roman" w:cs="Times New Roman"/>
+          <w:sz w:val="24"/>
+          <w:szCs w:val="24"/>
+          <w:lang w:val="en-US"/>
+        </w:rPr>
+        <w:t>euro or whether adopting the euro</w:t>
+      </w:r>
+      <w:r>
+        <w:rPr>
+          <w:rFonts w:ascii="Times New Roman" w:hAnsi="Times New Roman" w:cs="Times New Roman"/>
+          <w:sz w:val="24"/>
+          <w:szCs w:val="24"/>
+          <w:lang w:val="en-US"/>
+        </w:rPr>
+        <w:t xml:space="preserve"> has increased interdependence between </w:t>
+      </w:r>
+      <w:r>
+        <w:rPr>
+          <w:rFonts w:ascii="Times New Roman" w:hAnsi="Times New Roman" w:cs="Times New Roman"/>
+          <w:sz w:val="24"/>
+          <w:szCs w:val="24"/>
+          <w:lang w:val="en-US"/>
+        </w:rPr>
+        <w:t>member</w:t>
+      </w:r>
+      <w:r>
+        <w:rPr>
+          <w:rFonts w:ascii="Times New Roman" w:hAnsi="Times New Roman" w:cs="Times New Roman"/>
+          <w:sz w:val="24"/>
+          <w:szCs w:val="24"/>
+          <w:lang w:val="en-US"/>
+        </w:rPr>
+        <w:t xml:space="preserve"> countries</w:t>
+      </w:r>
+      <w:r>
+        <w:rPr>
+          <w:rFonts w:ascii="Times New Roman" w:hAnsi="Times New Roman" w:cs="Times New Roman"/>
+          <w:sz w:val="24"/>
+          <w:szCs w:val="24"/>
+          <w:lang w:val="en-US"/>
+        </w:rPr>
+        <w:t>.</w:t>
+      </w:r>
+    </w:p>
+    <w:p>
+      <w:pPr>
+        <w:jc w:val="both"/>
+        <w:rPr>
+          <w:rFonts w:ascii="Times New Roman" w:hAnsi="Times New Roman" w:cs="Times New Roman"/>
+          <w:sz w:val="24"/>
+          <w:szCs w:val="24"/>
+          <w:lang w:val="en-US"/>
+        </w:rPr>
+      </w:pPr>
+    </w:p>
+    <w:p>
+      <w:pPr>
+        <w:jc w:val="both"/>
+        <w:rPr>
+          <w:rFonts w:ascii="Times New Roman" w:hAnsi="Times New Roman" w:cs="Times New Roman"/>
+          <w:sz w:val="24"/>
+          <w:szCs w:val="24"/>
+          <w:lang w:val="en-US"/>
+        </w:rPr>
+      </w:pPr>
+      <w:r>
+        <w:rPr>
+          <w:rFonts w:ascii="Times New Roman" w:hAnsi="Times New Roman" w:cs="Times New Roman"/>
+          <w:sz w:val="24"/>
+          <w:szCs w:val="24"/>
+          <w:lang w:val="en-US"/>
+        </w:rPr>
+        <w:lastRenderedPageBreak/>
+        <w:t xml:space="preserve">3.2 </w:t>
+      </w:r>
+      <w:r>
+        <w:rPr>
+          <w:rFonts w:ascii="Times New Roman" w:hAnsi="Times New Roman" w:cs="Times New Roman"/>
+          <w:sz w:val="24"/>
+          <w:szCs w:val="24"/>
+          <w:lang w:val="en-US"/>
+        </w:rPr>
+        <w:t>Applying the I-O model to a price model</w:t>
+      </w:r>
+    </w:p>
+    <w:p>
+      <w:pPr>
+        <w:jc w:val="both"/>
+        <w:rPr>
+          <w:rFonts w:ascii="Times New Roman" w:hAnsi="Times New Roman" w:cs="Times New Roman"/>
+          <w:sz w:val="24"/>
+          <w:szCs w:val="24"/>
+          <w:lang w:val="en-US"/>
+        </w:rPr>
+      </w:pPr>
+      <w:r>
+        <w:rPr>
+          <w:rFonts w:ascii="Times New Roman" w:hAnsi="Times New Roman" w:cs="Times New Roman"/>
+          <w:sz w:val="24"/>
+          <w:szCs w:val="24"/>
+          <w:lang w:val="en-US"/>
+        </w:rPr>
+        <w:t xml:space="preserve">The standard I-O model </w:t>
+      </w:r>
+      <w:r>
+        <w:rPr>
+          <w:rFonts w:ascii="Times New Roman" w:hAnsi="Times New Roman" w:cs="Times New Roman"/>
+          <w:sz w:val="24"/>
+          <w:szCs w:val="24"/>
+          <w:lang w:val="en-US"/>
+        </w:rPr>
+        <w:t>relies on</w:t>
+      </w:r>
+      <w:r>
+        <w:rPr>
+          <w:rFonts w:ascii="Times New Roman" w:hAnsi="Times New Roman" w:cs="Times New Roman"/>
+          <w:sz w:val="24"/>
+          <w:szCs w:val="24"/>
+          <w:lang w:val="en-US"/>
+        </w:rPr>
+        <w:t xml:space="preserve"> the input-output tables</w:t>
+      </w:r>
+      <w:r>
+        <w:rPr>
+          <w:rFonts w:ascii="Times New Roman" w:hAnsi="Times New Roman" w:cs="Times New Roman"/>
+          <w:sz w:val="24"/>
+          <w:szCs w:val="24"/>
+          <w:lang w:val="en-US"/>
+        </w:rPr>
+        <w:t>, which represent</w:t>
+      </w:r>
+      <w:r>
+        <w:rPr>
+          <w:rFonts w:ascii="Times New Roman" w:hAnsi="Times New Roman" w:cs="Times New Roman"/>
+          <w:sz w:val="24"/>
+          <w:szCs w:val="24"/>
+          <w:lang w:val="en-US"/>
+        </w:rPr>
+        <w:t xml:space="preserve"> transactions of goods and services (domestic or imported) at current prices. </w:t>
+      </w:r>
+      <w:r>
+        <w:rPr>
+          <w:rFonts w:ascii="Times New Roman" w:hAnsi="Times New Roman" w:cs="Times New Roman"/>
+          <w:sz w:val="24"/>
+          <w:szCs w:val="24"/>
+          <w:lang w:val="en-US"/>
+        </w:rPr>
+        <w:t xml:space="preserve">I-O </w:t>
+      </w:r>
+      <w:r>
+        <w:rPr>
+          <w:rFonts w:ascii="Times New Roman" w:hAnsi="Times New Roman" w:cs="Times New Roman"/>
+          <w:sz w:val="24"/>
+          <w:szCs w:val="24"/>
+          <w:lang w:val="en-US"/>
+        </w:rPr>
+        <w:t xml:space="preserve">tables </w:t>
+      </w:r>
+      <w:r>
+        <w:rPr>
+          <w:rFonts w:ascii="Times New Roman" w:hAnsi="Times New Roman" w:cs="Times New Roman"/>
+          <w:sz w:val="24"/>
+          <w:szCs w:val="24"/>
+          <w:lang w:val="en-US"/>
+        </w:rPr>
+        <w:t>describe the sale and purchase relationships between producers and consumers within an economy</w:t>
+      </w:r>
+      <w:r>
+        <w:rPr>
+          <w:rFonts w:ascii="Times New Roman" w:hAnsi="Times New Roman" w:cs="Times New Roman"/>
+          <w:sz w:val="24"/>
+          <w:szCs w:val="24"/>
+          <w:lang w:val="en-US"/>
+        </w:rPr>
+        <w:t>.</w:t>
+      </w:r>
+      <w:r>
+        <w:rPr>
+          <w:rFonts w:ascii="Times New Roman" w:hAnsi="Times New Roman" w:cs="Times New Roman"/>
+          <w:sz w:val="24"/>
+          <w:szCs w:val="24"/>
+          <w:lang w:val="en-US"/>
+        </w:rPr>
+        <w:t xml:space="preserve"> </w:t>
+      </w:r>
+      <w:r>
+        <w:rPr>
+          <w:rFonts w:ascii="Times New Roman" w:hAnsi="Times New Roman" w:cs="Times New Roman"/>
+          <w:sz w:val="24"/>
+          <w:szCs w:val="24"/>
+          <w:lang w:val="en-US"/>
+        </w:rPr>
+        <w:t xml:space="preserve">The columns describe, for each </w:t>
+      </w:r>
+      <w:proofErr w:type="gramStart"/>
+      <w:r>
+        <w:rPr>
+          <w:rFonts w:ascii="Times New Roman" w:hAnsi="Times New Roman" w:cs="Times New Roman"/>
+          <w:sz w:val="24"/>
+          <w:szCs w:val="24"/>
+          <w:lang w:val="en-US"/>
+        </w:rPr>
+        <w:t>industry</w:t>
+      </w:r>
+      <w:r>
+        <w:rPr>
+          <w:rFonts w:ascii="Times New Roman" w:hAnsi="Times New Roman" w:cs="Times New Roman"/>
+          <w:sz w:val="24"/>
+          <w:szCs w:val="24"/>
+          <w:lang w:val="en-US"/>
+        </w:rPr>
+        <w:t xml:space="preserve"> </w:t>
+      </w:r>
+      <w:proofErr w:type="gramEnd"/>
+      <m:oMath>
+        <m:r>
+          <w:rPr>
+            <w:rFonts w:ascii="Cambria Math" w:hAnsi="Cambria Math" w:cs="Times New Roman"/>
+            <w:sz w:val="24"/>
+            <w:szCs w:val="24"/>
+            <w:lang w:val="en-US"/>
+          </w:rPr>
+          <m:t>j</m:t>
+        </m:r>
+      </m:oMath>
+      <w:r>
+        <w:rPr>
+          <w:rFonts w:ascii="Times New Roman" w:hAnsi="Times New Roman" w:cs="Times New Roman"/>
+          <w:sz w:val="24"/>
+          <w:szCs w:val="24"/>
+          <w:lang w:val="en-US"/>
+        </w:rPr>
+        <w:t>, the i</w:t>
+      </w:r>
+      <w:proofErr w:type="spellStart"/>
+      <w:r>
+        <w:rPr>
+          <w:rFonts w:ascii="Times New Roman" w:hAnsi="Times New Roman" w:cs="Times New Roman"/>
+          <w:sz w:val="24"/>
+          <w:szCs w:val="24"/>
+          <w:lang w:val="en-US"/>
+        </w:rPr>
+        <w:t>ntermediate</w:t>
+      </w:r>
+      <w:proofErr w:type="spellEnd"/>
+      <w:r>
+        <w:rPr>
+          <w:rFonts w:ascii="Times New Roman" w:hAnsi="Times New Roman" w:cs="Times New Roman"/>
+          <w:sz w:val="24"/>
+          <w:szCs w:val="24"/>
+          <w:lang w:val="en-US"/>
+        </w:rPr>
+        <w:t xml:space="preserve"> consumption of goods and services from the various sectors as well as the consumption of primary factors (capital and </w:t>
+      </w:r>
+      <w:r>
+        <w:rPr>
+          <w:rFonts w:ascii="Times New Roman" w:hAnsi="Times New Roman" w:cs="Times New Roman"/>
+          <w:sz w:val="24"/>
+          <w:szCs w:val="24"/>
+          <w:lang w:val="en-US"/>
+        </w:rPr>
+        <w:t xml:space="preserve">labor) necessary for producing a product </w:t>
+      </w:r>
+      <m:oMath>
+        <m:r>
+          <w:rPr>
+            <w:rFonts w:ascii="Cambria Math" w:hAnsi="Cambria Math" w:cs="Times New Roman"/>
+            <w:sz w:val="24"/>
+            <w:szCs w:val="24"/>
+            <w:lang w:val="en-US"/>
+          </w:rPr>
+          <m:t>i</m:t>
+        </m:r>
+      </m:oMath>
+      <w:r>
+        <w:rPr>
+          <w:rFonts w:ascii="Times New Roman" w:hAnsi="Times New Roman" w:cs="Times New Roman"/>
+          <w:sz w:val="24"/>
+          <w:szCs w:val="24"/>
+          <w:lang w:val="en-US"/>
+        </w:rPr>
+        <w:t>.</w:t>
+      </w:r>
+      <w:r>
+        <w:rPr>
+          <w:rFonts w:ascii="Times New Roman" w:hAnsi="Times New Roman" w:cs="Times New Roman"/>
+          <w:sz w:val="24"/>
+          <w:szCs w:val="24"/>
+          <w:lang w:val="en-US"/>
+        </w:rPr>
+        <w:t xml:space="preserve"> Each column indicates the total expenditure incurred by each </w:t>
+      </w:r>
+      <w:r>
+        <w:rPr>
+          <w:rFonts w:ascii="Times New Roman" w:hAnsi="Times New Roman" w:cs="Times New Roman"/>
+          <w:sz w:val="24"/>
+          <w:szCs w:val="24"/>
+          <w:lang w:val="en-US"/>
+        </w:rPr>
+        <w:t>industry</w:t>
+      </w:r>
+      <w:r>
+        <w:rPr>
+          <w:rFonts w:ascii="Times New Roman" w:hAnsi="Times New Roman" w:cs="Times New Roman"/>
+          <w:sz w:val="24"/>
+          <w:szCs w:val="24"/>
+          <w:lang w:val="en-US"/>
+        </w:rPr>
+        <w:t xml:space="preserve"> </w:t>
+      </w:r>
+      <m:oMath>
+        <m:r>
+          <w:rPr>
+            <w:rFonts w:ascii="Cambria Math" w:hAnsi="Cambria Math" w:cs="Times New Roman"/>
+            <w:sz w:val="24"/>
+            <w:szCs w:val="24"/>
+            <w:lang w:val="en-US"/>
+          </w:rPr>
+          <m:t>j</m:t>
+        </m:r>
+      </m:oMath>
+      <w:r>
+        <w:rPr>
+          <w:rFonts w:ascii="Times New Roman" w:hAnsi="Times New Roman" w:cs="Times New Roman"/>
+          <w:sz w:val="24"/>
+          <w:szCs w:val="24"/>
+          <w:lang w:val="en-US"/>
+        </w:rPr>
+        <w:t xml:space="preserve"> during its productio</w:t>
+      </w:r>
+      <w:r>
+        <w:rPr>
+          <w:rFonts w:ascii="Times New Roman" w:hAnsi="Times New Roman" w:cs="Times New Roman"/>
+          <w:sz w:val="24"/>
+          <w:szCs w:val="24"/>
+          <w:lang w:val="en-US"/>
+        </w:rPr>
+        <w:t>n process, i.</w:t>
+      </w:r>
+      <w:r>
+        <w:rPr>
+          <w:rFonts w:ascii="Times New Roman" w:hAnsi="Times New Roman" w:cs="Times New Roman"/>
+          <w:sz w:val="24"/>
+          <w:szCs w:val="24"/>
+          <w:lang w:val="en-US"/>
+        </w:rPr>
+        <w:t>e. the payment of intermediate consumption and the remuneration of production factors (</w:t>
+      </w:r>
+      <w:r>
+        <w:rPr>
+          <w:rFonts w:ascii="Times New Roman" w:hAnsi="Times New Roman" w:cs="Times New Roman"/>
+          <w:sz w:val="24"/>
+          <w:szCs w:val="24"/>
+          <w:lang w:val="en-US"/>
+        </w:rPr>
+        <w:t xml:space="preserve">the </w:t>
+      </w:r>
+      <w:r>
+        <w:rPr>
+          <w:rFonts w:ascii="Times New Roman" w:hAnsi="Times New Roman" w:cs="Times New Roman"/>
+          <w:sz w:val="24"/>
+          <w:szCs w:val="24"/>
+          <w:lang w:val="en-US"/>
+        </w:rPr>
+        <w:t>rem</w:t>
+      </w:r>
+      <w:r>
+        <w:rPr>
+          <w:rFonts w:ascii="Times New Roman" w:hAnsi="Times New Roman" w:cs="Times New Roman"/>
+          <w:sz w:val="24"/>
+          <w:szCs w:val="24"/>
+          <w:lang w:val="en-US"/>
+        </w:rPr>
+        <w:t>uneration of production factors</w:t>
+      </w:r>
+      <w:r>
+        <w:rPr>
+          <w:rFonts w:ascii="Times New Roman" w:hAnsi="Times New Roman" w:cs="Times New Roman"/>
+          <w:sz w:val="24"/>
+          <w:szCs w:val="24"/>
+          <w:lang w:val="en-US"/>
+        </w:rPr>
+        <w:t xml:space="preserve"> equal</w:t>
+      </w:r>
+      <w:r>
+        <w:rPr>
+          <w:rFonts w:ascii="Times New Roman" w:hAnsi="Times New Roman" w:cs="Times New Roman"/>
+          <w:sz w:val="24"/>
+          <w:szCs w:val="24"/>
+          <w:lang w:val="en-US"/>
+        </w:rPr>
+        <w:t>s</w:t>
+      </w:r>
+      <w:r>
+        <w:rPr>
+          <w:rFonts w:ascii="Times New Roman" w:hAnsi="Times New Roman" w:cs="Times New Roman"/>
+          <w:sz w:val="24"/>
+          <w:szCs w:val="24"/>
+          <w:lang w:val="en-US"/>
+        </w:rPr>
+        <w:t xml:space="preserve"> the value added). By construction, the I-O tables are balanced: the sum of resources equal</w:t>
+      </w:r>
+      <w:r>
+        <w:rPr>
+          <w:rFonts w:ascii="Times New Roman" w:hAnsi="Times New Roman" w:cs="Times New Roman"/>
+          <w:sz w:val="24"/>
+          <w:szCs w:val="24"/>
+          <w:lang w:val="en-US"/>
+        </w:rPr>
+        <w:t>s</w:t>
+      </w:r>
+      <w:r>
+        <w:rPr>
+          <w:rFonts w:ascii="Times New Roman" w:hAnsi="Times New Roman" w:cs="Times New Roman"/>
+          <w:sz w:val="24"/>
+          <w:szCs w:val="24"/>
+          <w:lang w:val="en-US"/>
+        </w:rPr>
+        <w:t xml:space="preserve"> the sum of expenditures </w:t>
+      </w:r>
+      <w:r>
+        <w:rPr>
+          <w:rFonts w:ascii="Times New Roman" w:hAnsi="Times New Roman" w:cs="Times New Roman"/>
+          <w:sz w:val="24"/>
+          <w:szCs w:val="24"/>
+          <w:lang w:val="en-US"/>
+        </w:rPr>
+        <w:t>for</w:t>
+      </w:r>
+      <w:r>
+        <w:rPr>
+          <w:rFonts w:ascii="Times New Roman" w:hAnsi="Times New Roman" w:cs="Times New Roman"/>
+          <w:sz w:val="24"/>
+          <w:szCs w:val="24"/>
+          <w:lang w:val="en-US"/>
+        </w:rPr>
+        <w:t xml:space="preserve"> the </w:t>
+      </w:r>
+      <w:r>
+        <w:rPr>
+          <w:rFonts w:ascii="Times New Roman" w:hAnsi="Times New Roman" w:cs="Times New Roman"/>
+          <w:sz w:val="24"/>
+          <w:szCs w:val="24"/>
+          <w:lang w:val="en-US"/>
+        </w:rPr>
+        <w:t xml:space="preserve">whole </w:t>
+      </w:r>
+      <w:r>
+        <w:rPr>
+          <w:rFonts w:ascii="Times New Roman" w:hAnsi="Times New Roman" w:cs="Times New Roman"/>
+          <w:sz w:val="24"/>
+          <w:szCs w:val="24"/>
+          <w:lang w:val="en-US"/>
+        </w:rPr>
+        <w:t>economy.</w:t>
+      </w:r>
+      <w:r>
+        <w:rPr>
+          <w:rFonts w:ascii="Times New Roman" w:hAnsi="Times New Roman" w:cs="Times New Roman"/>
+          <w:sz w:val="24"/>
+          <w:szCs w:val="24"/>
+          <w:lang w:val="en-US"/>
+        </w:rPr>
+        <w:t xml:space="preserve"> </w:t>
+      </w:r>
+      <w:r>
+        <w:rPr>
+          <w:rFonts w:ascii="Times New Roman" w:hAnsi="Times New Roman" w:cs="Times New Roman"/>
+          <w:sz w:val="24"/>
+          <w:szCs w:val="24"/>
+          <w:lang w:val="en-US"/>
+        </w:rPr>
+        <w:t xml:space="preserve">The rows of the table </w:t>
+      </w:r>
+      <w:r>
+        <w:rPr>
+          <w:rFonts w:ascii="Times New Roman" w:hAnsi="Times New Roman" w:cs="Times New Roman"/>
+          <w:sz w:val="24"/>
+          <w:szCs w:val="24"/>
+          <w:lang w:val="en-US"/>
+        </w:rPr>
+        <w:t xml:space="preserve">contain information on </w:t>
+      </w:r>
+      <w:r>
+        <w:rPr>
+          <w:rFonts w:ascii="Times New Roman" w:hAnsi="Times New Roman" w:cs="Times New Roman"/>
+          <w:sz w:val="24"/>
+          <w:szCs w:val="24"/>
+          <w:lang w:val="en-US"/>
+        </w:rPr>
+        <w:t xml:space="preserve">the distribution of </w:t>
+      </w:r>
+      <w:r>
+        <w:rPr>
+          <w:rFonts w:ascii="Times New Roman" w:hAnsi="Times New Roman" w:cs="Times New Roman"/>
+          <w:sz w:val="24"/>
+          <w:szCs w:val="24"/>
+          <w:lang w:val="en-US"/>
+        </w:rPr>
+        <w:t>the output of industries over user categories.</w:t>
+      </w:r>
+    </w:p>
+    <w:p>
+      <w:pPr>
+        <w:jc w:val="both"/>
+        <w:rPr>
+          <w:rFonts w:ascii="Times New Roman" w:hAnsi="Times New Roman" w:cs="Times New Roman"/>
+          <w:sz w:val="24"/>
+          <w:szCs w:val="24"/>
+          <w:lang w:val="en-US"/>
+        </w:rPr>
+      </w:pPr>
+      <w:r>
+        <w:rPr>
+          <w:rFonts w:ascii="Times New Roman" w:hAnsi="Times New Roman" w:cs="Times New Roman"/>
+          <w:sz w:val="24"/>
+          <w:szCs w:val="24"/>
+          <w:lang w:val="en-US"/>
+        </w:rPr>
+        <w:t>Define</w:t>
+      </w:r>
+      <w:r>
+        <w:rPr>
+          <w:rFonts w:ascii="Times New Roman" w:hAnsi="Times New Roman" w:cs="Times New Roman"/>
+          <w:sz w:val="24"/>
+          <w:szCs w:val="24"/>
+          <w:lang w:val="en-US"/>
+        </w:rPr>
+        <w:t xml:space="preserve"> </w:t>
+      </w:r>
+      <m:oMath>
+        <m:r>
+          <w:rPr>
+            <w:rFonts w:ascii="Cambria Math" w:hAnsi="Cambria Math" w:cs="Times New Roman"/>
+            <w:sz w:val="24"/>
+            <w:szCs w:val="24"/>
+            <w:lang w:val="en-US"/>
+          </w:rPr>
+          <m:t>A</m:t>
+        </m:r>
+      </m:oMath>
+      <w:r>
+        <w:rPr>
+          <w:rFonts w:ascii="Times New Roman" w:hAnsi="Times New Roman" w:cs="Times New Roman"/>
+          <w:sz w:val="24"/>
+          <w:szCs w:val="24"/>
+          <w:lang w:val="en-US"/>
+        </w:rPr>
+        <w:t xml:space="preserve"> the structural matrix of the technical coefficients</w:t>
+      </w:r>
+      <w:r>
+        <w:rPr>
+          <w:rFonts w:ascii="Times New Roman" w:hAnsi="Times New Roman" w:cs="Times New Roman"/>
+          <w:sz w:val="24"/>
+          <w:szCs w:val="24"/>
+          <w:lang w:val="en-US"/>
+        </w:rPr>
+        <w:t xml:space="preserve"> of dimension</w:t>
+      </w:r>
+      <w:r>
+        <w:rPr>
+          <w:rFonts w:ascii="Times New Roman" w:hAnsi="Times New Roman" w:cs="Times New Roman"/>
+          <w:sz w:val="24"/>
+          <w:szCs w:val="24"/>
+          <w:lang w:val="en-US"/>
+        </w:rPr>
+        <w:t xml:space="preserve"> (n, n), </w:t>
+      </w:r>
+      <m:oMath>
+        <m:r>
+          <w:rPr>
+            <w:rFonts w:ascii="Cambria Math" w:hAnsi="Cambria Math" w:cs="Times New Roman"/>
+            <w:sz w:val="24"/>
+            <w:szCs w:val="24"/>
+            <w:lang w:val="en-US"/>
+          </w:rPr>
+          <m:t>P</m:t>
+        </m:r>
+      </m:oMath>
+      <w:r>
+        <w:rPr>
+          <w:rFonts w:ascii="Times New Roman" w:hAnsi="Times New Roman" w:cs="Times New Roman"/>
+          <w:sz w:val="24"/>
+          <w:szCs w:val="24"/>
+          <w:lang w:val="en-US"/>
+        </w:rPr>
+        <w:t xml:space="preserve"> the </w:t>
+      </w:r>
+      <w:r>
+        <w:rPr>
+          <w:rFonts w:ascii="Times New Roman" w:hAnsi="Times New Roman" w:cs="Times New Roman"/>
+          <w:sz w:val="24"/>
+          <w:szCs w:val="24"/>
+          <w:lang w:val="en-US"/>
+        </w:rPr>
+        <w:t xml:space="preserve">vector of production prices </w:t>
+      </w:r>
+      <w:r>
+        <w:rPr>
+          <w:rFonts w:ascii="Times New Roman" w:hAnsi="Times New Roman" w:cs="Times New Roman"/>
+          <w:sz w:val="24"/>
+          <w:szCs w:val="24"/>
+          <w:lang w:val="en-US"/>
+        </w:rPr>
+        <w:t>of dimension</w:t>
+      </w:r>
+      <w:r>
+        <w:rPr>
+          <w:rFonts w:ascii="Times New Roman" w:hAnsi="Times New Roman" w:cs="Times New Roman"/>
+          <w:sz w:val="24"/>
+          <w:szCs w:val="24"/>
+          <w:lang w:val="en-US"/>
+        </w:rPr>
+        <w:t xml:space="preserve"> (1, n) and</w:t>
+      </w:r>
+      <w:r>
+        <w:rPr>
+          <w:rFonts w:ascii="Times New Roman" w:hAnsi="Times New Roman" w:cs="Times New Roman"/>
+          <w:sz w:val="24"/>
+          <w:szCs w:val="24"/>
+          <w:lang w:val="en-US"/>
+        </w:rPr>
+        <w:t xml:space="preserve"> V the</w:t>
+      </w:r>
+      <w:r>
+        <w:rPr>
+          <w:rFonts w:ascii="Times New Roman" w:hAnsi="Times New Roman" w:cs="Times New Roman"/>
+          <w:sz w:val="24"/>
+          <w:szCs w:val="24"/>
+          <w:lang w:val="en-US"/>
+        </w:rPr>
+        <w:t xml:space="preserve"> vector of</w:t>
+      </w:r>
+      <w:r>
+        <w:rPr>
+          <w:rFonts w:ascii="Times New Roman" w:hAnsi="Times New Roman" w:cs="Times New Roman"/>
+          <w:sz w:val="24"/>
+          <w:szCs w:val="24"/>
+          <w:lang w:val="en-US"/>
+        </w:rPr>
+        <w:t xml:space="preserve"> factor income </w:t>
+      </w:r>
+      <w:r>
+        <w:rPr>
+          <w:rFonts w:ascii="Times New Roman" w:hAnsi="Times New Roman" w:cs="Times New Roman"/>
+          <w:sz w:val="24"/>
+          <w:szCs w:val="24"/>
+          <w:lang w:val="en-US"/>
+        </w:rPr>
+        <w:t>of dimension</w:t>
+      </w:r>
+      <w:r>
+        <w:rPr>
+          <w:rFonts w:ascii="Times New Roman" w:hAnsi="Times New Roman" w:cs="Times New Roman"/>
+          <w:sz w:val="24"/>
+          <w:szCs w:val="24"/>
+          <w:lang w:val="en-US"/>
+        </w:rPr>
+        <w:t xml:space="preserve"> (1, n). </w:t>
+      </w:r>
+      <w:proofErr w:type="gramStart"/>
+      <w:r>
+        <w:rPr>
+          <w:rFonts w:ascii="Times New Roman" w:hAnsi="Times New Roman" w:cs="Times New Roman"/>
+          <w:sz w:val="24"/>
+          <w:szCs w:val="24"/>
+          <w:lang w:val="en-US"/>
+        </w:rPr>
+        <w:t>Then</w:t>
+      </w:r>
+      <w:r>
+        <w:rPr>
+          <w:rFonts w:ascii="Times New Roman" w:hAnsi="Times New Roman" w:cs="Times New Roman"/>
+          <w:sz w:val="24"/>
+          <w:szCs w:val="24"/>
+          <w:lang w:val="en-US"/>
+        </w:rPr>
+        <w:t xml:space="preserve"> </w:t>
+      </w:r>
+      <w:proofErr w:type="gramEnd"/>
+      <m:oMath>
+        <m:r>
+          <w:rPr>
+            <w:rFonts w:ascii="Cambria Math" w:hAnsi="Cambria Math" w:cs="Times New Roman"/>
+            <w:sz w:val="24"/>
+            <w:szCs w:val="24"/>
+            <w:lang w:val="en-US"/>
+          </w:rPr>
+          <m:t>P=PA+V</m:t>
+        </m:r>
+      </m:oMath>
+      <w:r>
+        <w:rPr>
+          <w:rFonts w:ascii="Times New Roman" w:hAnsi="Times New Roman" w:cs="Times New Roman"/>
+          <w:sz w:val="24"/>
+          <w:szCs w:val="24"/>
+          <w:lang w:val="en-US"/>
+        </w:rPr>
+        <w:t>.</w:t>
+      </w:r>
+    </w:p>
+    <w:p>
+      <w:pPr>
+        <w:jc w:val="both"/>
+        <w:rPr>
+          <w:rFonts w:ascii="Times New Roman" w:hAnsi="Times New Roman" w:cs="Times New Roman"/>
+          <w:sz w:val="24"/>
+          <w:szCs w:val="24"/>
+          <w:lang w:val="en-US"/>
+        </w:rPr>
+      </w:pPr>
+      <w:r>
+        <w:rPr>
+          <w:rFonts w:ascii="Times New Roman" w:hAnsi="Times New Roman" w:cs="Times New Roman"/>
+          <w:sz w:val="24"/>
+          <w:szCs w:val="24"/>
+          <w:lang w:val="en-US"/>
+        </w:rPr>
+        <w:t xml:space="preserve">Define </w:t>
+      </w:r>
+      <m:oMath>
+        <m:r>
+          <w:rPr>
+            <w:rFonts w:ascii="Cambria Math" w:hAnsi="Cambria Math" w:cs="Times New Roman"/>
+            <w:sz w:val="24"/>
+            <w:szCs w:val="24"/>
+            <w:lang w:val="en-US"/>
+          </w:rPr>
+          <m:t xml:space="preserve">C </m:t>
+        </m:r>
+      </m:oMath>
+      <w:r>
+        <w:rPr>
+          <w:rFonts w:ascii="Times New Roman" w:hAnsi="Times New Roman" w:cs="Times New Roman"/>
+          <w:sz w:val="24"/>
+          <w:szCs w:val="24"/>
+          <w:lang w:val="en-US"/>
+        </w:rPr>
+        <w:t>is the vector of</w:t>
+      </w:r>
+      <w:r>
+        <w:rPr>
+          <w:rFonts w:ascii="Times New Roman" w:hAnsi="Times New Roman" w:cs="Times New Roman"/>
+          <w:sz w:val="24"/>
+          <w:szCs w:val="24"/>
+          <w:lang w:val="en-US"/>
+        </w:rPr>
+        <w:t xml:space="preserve"> an exogenous input price shock. T</w:t>
+      </w:r>
+      <w:r>
+        <w:rPr>
+          <w:rFonts w:ascii="Times New Roman" w:hAnsi="Times New Roman" w:cs="Times New Roman"/>
+          <w:sz w:val="24"/>
+          <w:szCs w:val="24"/>
+          <w:lang w:val="en-US"/>
+        </w:rPr>
+        <w:t xml:space="preserve">he </w:t>
+      </w:r>
+      <w:r>
+        <w:rPr>
+          <w:rFonts w:ascii="Times New Roman" w:hAnsi="Times New Roman" w:cs="Times New Roman"/>
+          <w:sz w:val="24"/>
+          <w:szCs w:val="24"/>
+          <w:lang w:val="en-US"/>
+        </w:rPr>
+        <w:t>impact</w:t>
+      </w:r>
+      <w:r>
+        <w:rPr>
+          <w:rFonts w:ascii="Times New Roman" w:hAnsi="Times New Roman" w:cs="Times New Roman"/>
+          <w:sz w:val="24"/>
+          <w:szCs w:val="24"/>
+          <w:lang w:val="en-US"/>
+        </w:rPr>
+        <w:t xml:space="preserve"> of this shock on prices is the vector</w:t>
+      </w:r>
+      <m:oMath>
+        <m:r>
+          <w:rPr>
+            <w:rFonts w:ascii="Cambria Math" w:hAnsi="Cambria Math" w:cs="Times New Roman"/>
+            <w:sz w:val="24"/>
+            <w:szCs w:val="24"/>
+            <w:lang w:val="en-US"/>
+          </w:rPr>
+          <m:t xml:space="preserve"> S</m:t>
+        </m:r>
+      </m:oMath>
+      <w:r>
+        <w:rPr>
+          <w:rFonts w:ascii="Times New Roman" w:hAnsi="Times New Roman" w:cs="Times New Roman"/>
+          <w:sz w:val="24"/>
+          <w:szCs w:val="24"/>
+          <w:lang w:val="en-US"/>
+        </w:rPr>
+        <w:t xml:space="preserve"> of dimension (1</w:t>
+      </w:r>
+      <w:proofErr w:type="gramStart"/>
+      <w:r>
+        <w:rPr>
+          <w:rFonts w:ascii="Times New Roman" w:hAnsi="Times New Roman" w:cs="Times New Roman"/>
+          <w:sz w:val="24"/>
+          <w:szCs w:val="24"/>
+          <w:lang w:val="en-US"/>
+        </w:rPr>
+        <w:t>,n</w:t>
+      </w:r>
+      <w:proofErr w:type="gramEnd"/>
+      <w:r>
+        <w:rPr>
+          <w:rFonts w:ascii="Times New Roman" w:hAnsi="Times New Roman" w:cs="Times New Roman"/>
+          <w:sz w:val="24"/>
+          <w:szCs w:val="24"/>
+          <w:lang w:val="en-US"/>
+        </w:rPr>
+        <w:t>)</w:t>
+      </w:r>
+      <w:r>
+        <w:rPr>
+          <w:rFonts w:ascii="Times New Roman" w:hAnsi="Times New Roman" w:cs="Times New Roman"/>
+          <w:sz w:val="24"/>
+          <w:szCs w:val="24"/>
+          <w:lang w:val="en-US"/>
+        </w:rPr>
+        <w:t xml:space="preserve"> defined as:</w:t>
+      </w:r>
+    </w:p>
+    <w:p>
+      <w:pPr>
+        <w:jc w:val="both"/>
+        <w:rPr>
+          <w:rFonts w:ascii="Times New Roman" w:eastAsiaTheme="minorEastAsia" w:hAnsi="Times New Roman" w:cs="Times New Roman"/>
+        </w:rPr>
+      </w:pPr>
+      <m:oMathPara>
+        <m:oMath>
+          <m:r>
+            <m:rPr>
+              <m:sty m:val="p"/>
+            </m:rPr>
+            <w:rPr>
+              <w:rFonts w:ascii="Cambria Math" w:hAnsi="Cambria Math"/>
+            </w:rPr>
+            <m:t>S=c</m:t>
+          </m:r>
+          <m:sSup>
+            <m:sSupPr>
+              <m:ctrlPr>
+                <w:rPr>
+                  <w:rFonts w:ascii="Cambria Math" w:hAnsi="Cambria Math"/>
+                </w:rPr>
+              </m:ctrlPr>
+            </m:sSupPr>
+            <m:e>
+              <m:r>
+                <m:rPr>
+                  <m:sty m:val="p"/>
+                </m:rPr>
+                <w:rPr>
+                  <w:rFonts w:ascii="Cambria Math" w:hAnsi="Cambria Math"/>
+                </w:rPr>
+                <m:t xml:space="preserve"> (I-A)</m:t>
+              </m:r>
+            </m:e>
+            <m:sup>
+              <m:r>
+                <m:rPr>
+                  <m:sty m:val="p"/>
+                </m:rPr>
+                <w:rPr>
+                  <w:rFonts w:ascii="Cambria Math" w:hAnsi="Cambria Math"/>
+                </w:rPr>
+                <m:t>-1</m:t>
+              </m:r>
+            </m:sup>
+          </m:sSup>
+        </m:oMath>
+      </m:oMathPara>
+    </w:p>
+    <w:p>
+      <w:pPr>
+        <w:jc w:val="both"/>
+        <w:rPr>
+          <w:rFonts w:ascii="Times New Roman" w:hAnsi="Times New Roman" w:cs="Times New Roman"/>
+          <w:sz w:val="24"/>
+          <w:szCs w:val="24"/>
+          <w:lang w:val="en-US"/>
+        </w:rPr>
+      </w:pPr>
+      <w:proofErr w:type="gramStart"/>
+      <w:r>
+        <w:rPr>
+          <w:rFonts w:ascii="Times New Roman" w:eastAsiaTheme="minorEastAsia" w:hAnsi="Times New Roman" w:cs="Times New Roman"/>
+          <w:lang w:val="en-US"/>
+        </w:rPr>
+        <w:t xml:space="preserve">With </w:t>
+      </w:r>
+      <m:oMath>
+        <m:sSup>
+          <m:sSupPr>
+            <m:ctrlPr>
+              <w:rPr>
+                <w:rFonts w:ascii="Cambria Math" w:hAnsi="Cambria Math"/>
+              </w:rPr>
+            </m:ctrlPr>
+          </m:sSupPr>
+          <m:e>
+            <m:r>
+              <m:rPr>
+                <m:sty m:val="p"/>
+              </m:rPr>
+              <w:rPr>
+                <w:rFonts w:ascii="Cambria Math" w:hAnsi="Cambria Math"/>
+                <w:lang w:val="en-US"/>
+              </w:rPr>
+              <m:t xml:space="preserve"> (I-A)</m:t>
+            </m:r>
+          </m:e>
+          <m:sup>
+            <m:r>
+              <m:rPr>
+                <m:sty m:val="p"/>
+              </m:rPr>
+              <w:rPr>
+                <w:rFonts w:ascii="Cambria Math" w:hAnsi="Cambria Math"/>
+                <w:lang w:val="en-US"/>
+              </w:rPr>
+              <m:t>-1</m:t>
+            </m:r>
+          </m:sup>
+        </m:sSup>
+      </m:oMath>
+      <w:r>
+        <w:rPr>
+          <w:rFonts w:ascii="Times New Roman" w:eastAsiaTheme="minorEastAsia" w:hAnsi="Times New Roman" w:cs="Times New Roman"/>
+          <w:lang w:val="en-US"/>
+        </w:rPr>
+        <w:t xml:space="preserve"> </w:t>
+      </w:r>
+      <w:r>
+        <w:rPr>
+          <w:rFonts w:ascii="Times New Roman" w:hAnsi="Times New Roman" w:cs="Times New Roman"/>
+          <w:sz w:val="24"/>
+          <w:szCs w:val="24"/>
+          <w:lang w:val="en-US"/>
+        </w:rPr>
+        <w:t xml:space="preserve">the inverse of </w:t>
+      </w:r>
+      <w:r>
+        <w:rPr>
+          <w:rFonts w:ascii="Times New Roman" w:hAnsi="Times New Roman" w:cs="Times New Roman"/>
+          <w:sz w:val="24"/>
+          <w:szCs w:val="24"/>
+          <w:lang w:val="en-US"/>
+        </w:rPr>
+        <w:t>Leontief</w:t>
+      </w:r>
+      <w:r>
+        <w:rPr>
+          <w:rFonts w:ascii="Times New Roman" w:hAnsi="Times New Roman" w:cs="Times New Roman"/>
+          <w:sz w:val="24"/>
+          <w:szCs w:val="24"/>
+          <w:lang w:val="en-US"/>
+        </w:rPr>
+        <w:t>’s matrix.</w:t>
+      </w:r>
+      <w:proofErr w:type="gramEnd"/>
+      <w:r>
+        <w:rPr>
+          <w:rFonts w:ascii="Times New Roman" w:hAnsi="Times New Roman" w:cs="Times New Roman"/>
+          <w:sz w:val="24"/>
+          <w:szCs w:val="24"/>
+          <w:lang w:val="en-US"/>
+        </w:rPr>
+        <w:t xml:space="preserve"> </w:t>
+      </w:r>
+      <m:oMath>
+        <m:r>
+          <w:rPr>
+            <w:rFonts w:ascii="Cambria Math" w:hAnsi="Cambria Math" w:cs="Times New Roman"/>
+            <w:sz w:val="24"/>
+            <w:szCs w:val="24"/>
+            <w:lang w:val="en-US"/>
+          </w:rPr>
+          <m:t>S</m:t>
+        </m:r>
+      </m:oMath>
+      <w:r>
+        <w:rPr>
+          <w:rFonts w:ascii="Times New Roman" w:hAnsi="Times New Roman" w:cs="Times New Roman"/>
+          <w:sz w:val="24"/>
+          <w:szCs w:val="24"/>
+          <w:lang w:val="en-US"/>
+        </w:rPr>
+        <w:t xml:space="preserve"> </w:t>
+      </w:r>
+      <w:proofErr w:type="gramStart"/>
+      <w:r>
+        <w:rPr>
+          <w:rFonts w:ascii="Times New Roman" w:hAnsi="Times New Roman" w:cs="Times New Roman"/>
+          <w:sz w:val="24"/>
+          <w:szCs w:val="24"/>
+          <w:lang w:val="en-US"/>
+        </w:rPr>
+        <w:t>is</w:t>
+      </w:r>
+      <w:proofErr w:type="gramEnd"/>
+      <w:r>
+        <w:rPr>
+          <w:rFonts w:ascii="Times New Roman" w:hAnsi="Times New Roman" w:cs="Times New Roman"/>
+          <w:sz w:val="24"/>
+          <w:szCs w:val="24"/>
+          <w:lang w:val="en-US"/>
+        </w:rPr>
+        <w:t xml:space="preserve"> a vector (1, n) composed of the elements </w:t>
+      </w:r>
+      <m:oMath>
+        <m:sSub>
+          <m:sSubPr>
+            <m:ctrlPr>
+              <w:rPr>
+                <w:rFonts w:ascii="Cambria Math" w:hAnsi="Cambria Math"/>
+              </w:rPr>
+            </m:ctrlPr>
+          </m:sSubPr>
+          <m:e>
+            <m:r>
+              <m:rPr>
+                <m:sty m:val="p"/>
+              </m:rPr>
+              <w:rPr>
+                <w:rFonts w:ascii="Cambria Math" w:hAnsi="Cambria Math"/>
+                <w:lang w:val="en-US"/>
+              </w:rPr>
+              <m:t>s</m:t>
+            </m:r>
+          </m:e>
+          <m:sub>
+            <m:r>
+              <m:rPr>
+                <m:sty m:val="p"/>
+              </m:rPr>
+              <w:rPr>
+                <w:rFonts w:ascii="Cambria Math" w:hAnsi="Cambria Math"/>
+                <w:lang w:val="en-US"/>
+              </w:rPr>
+              <m:t>ij</m:t>
+            </m:r>
+          </m:sub>
+        </m:sSub>
+      </m:oMath>
+      <w:r>
+        <w:rPr>
+          <w:lang w:val="en-US"/>
+        </w:rPr>
+        <w:t xml:space="preserve"> </w:t>
+      </w:r>
+      <w:r>
+        <w:rPr>
+          <w:rFonts w:ascii="Times New Roman" w:hAnsi="Times New Roman" w:cs="Times New Roman"/>
+          <w:sz w:val="24"/>
+          <w:szCs w:val="24"/>
+          <w:lang w:val="en-US"/>
+        </w:rPr>
+        <w:t>measuring the total effect of the shock on the output price of country i's sector j.</w:t>
+      </w:r>
+    </w:p>
+    <w:p>
+      <w:pPr>
+        <w:jc w:val="both"/>
+        <w:rPr>
+          <w:rFonts w:ascii="Times New Roman" w:hAnsi="Times New Roman" w:cs="Times New Roman"/>
+          <w:sz w:val="24"/>
+          <w:szCs w:val="24"/>
+          <w:lang w:val="en-US"/>
+        </w:rPr>
+      </w:pPr>
+      <w:r>
+        <w:rPr>
+          <w:rFonts w:ascii="Times New Roman" w:hAnsi="Times New Roman" w:cs="Times New Roman"/>
+          <w:sz w:val="24"/>
+          <w:szCs w:val="24"/>
+          <w:lang w:val="en-US"/>
+        </w:rPr>
+        <w:t xml:space="preserve">To analyze </w:t>
+      </w:r>
+      <w:r>
+        <w:rPr>
+          <w:rFonts w:ascii="Times New Roman" w:hAnsi="Times New Roman" w:cs="Times New Roman"/>
+          <w:sz w:val="24"/>
+          <w:szCs w:val="24"/>
+          <w:lang w:val="en-US"/>
+        </w:rPr>
+        <w:t xml:space="preserve">which countries are most affected by a production cost shock through value-added and vertical trade flows in international trade, we need a large structural matrix that integrates input flows between sectors within each country </w:t>
+      </w:r>
+      <w:r>
+        <w:rPr>
+          <w:rFonts w:ascii="Times New Roman" w:hAnsi="Times New Roman" w:cs="Times New Roman"/>
+          <w:sz w:val="24"/>
+          <w:szCs w:val="24"/>
+          <w:lang w:val="en-US"/>
+        </w:rPr>
+        <w:t>and</w:t>
+      </w:r>
+      <w:r>
+        <w:rPr>
+          <w:rFonts w:ascii="Times New Roman" w:hAnsi="Times New Roman" w:cs="Times New Roman"/>
+          <w:sz w:val="24"/>
+          <w:szCs w:val="24"/>
+          <w:lang w:val="en-US"/>
+        </w:rPr>
+        <w:t xml:space="preserve"> between countries. This matrix traces the sectoral and geographical origin of inputs produced worldwide. On the diagonal are the country blocks with flows of domestic transactions of intermediate goods and services between </w:t>
+      </w:r>
+      <w:r>
+        <w:rPr>
+          <w:rFonts w:ascii="Times New Roman" w:hAnsi="Times New Roman" w:cs="Times New Roman"/>
+          <w:sz w:val="24"/>
+          <w:szCs w:val="24"/>
+          <w:lang w:val="en-US"/>
+        </w:rPr>
+        <w:t>industries</w:t>
+      </w:r>
+      <w:r>
+        <w:rPr>
+          <w:rFonts w:ascii="Times New Roman" w:hAnsi="Times New Roman" w:cs="Times New Roman"/>
+          <w:sz w:val="24"/>
+          <w:szCs w:val="24"/>
+          <w:lang w:val="en-US"/>
+        </w:rPr>
+        <w:t xml:space="preserve">. The country blocks outside the diagonal represent international flows of intermediate goods and services via bilateral sectoral exports and imports. This large matrix becomes the input-output matrix of the world economy </w:t>
+      </w:r>
+      <w:r>
+        <w:rPr>
+          <w:rFonts w:ascii="Times New Roman" w:hAnsi="Times New Roman" w:cs="Times New Roman"/>
+          <w:sz w:val="24"/>
+          <w:szCs w:val="24"/>
+          <w:lang w:val="en-US"/>
+        </w:rPr>
+        <w:t>which</w:t>
+      </w:r>
+      <w:r>
+        <w:rPr>
+          <w:rFonts w:ascii="Times New Roman" w:hAnsi="Times New Roman" w:cs="Times New Roman"/>
+          <w:sz w:val="24"/>
+          <w:szCs w:val="24"/>
+          <w:lang w:val="en-US"/>
+        </w:rPr>
+        <w:t xml:space="preserve"> </w:t>
+      </w:r>
+      <w:r>
+        <w:rPr>
+          <w:rFonts w:ascii="Times New Roman" w:hAnsi="Times New Roman" w:cs="Times New Roman"/>
+          <w:sz w:val="24"/>
+          <w:szCs w:val="24"/>
+          <w:lang w:val="en-US"/>
+        </w:rPr>
+        <w:t>satisfies</w:t>
+      </w:r>
+      <w:r>
+        <w:rPr>
+          <w:rFonts w:ascii="Times New Roman" w:hAnsi="Times New Roman" w:cs="Times New Roman"/>
+          <w:sz w:val="24"/>
+          <w:szCs w:val="24"/>
+          <w:lang w:val="en-US"/>
+        </w:rPr>
+        <w:t xml:space="preserve"> its own final demand (consumption and investment). Exports and imports are treated as domestic trade. Each </w:t>
+      </w:r>
+      <w:r>
+        <w:rPr>
+          <w:rFonts w:ascii="Times New Roman" w:hAnsi="Times New Roman" w:cs="Times New Roman"/>
+          <w:sz w:val="24"/>
+          <w:szCs w:val="24"/>
+          <w:lang w:val="en-US"/>
+        </w:rPr>
+        <w:t>industry</w:t>
+      </w:r>
+      <w:r>
+        <w:rPr>
+          <w:rFonts w:ascii="Times New Roman" w:hAnsi="Times New Roman" w:cs="Times New Roman"/>
+          <w:sz w:val="24"/>
+          <w:szCs w:val="24"/>
+          <w:lang w:val="en-US"/>
+        </w:rPr>
+        <w:t xml:space="preserve"> of each country is thus considered as unique, producing specific goods which are not substitutable with those produced by the same </w:t>
+      </w:r>
+      <w:r>
+        <w:rPr>
+          <w:rFonts w:ascii="Times New Roman" w:hAnsi="Times New Roman" w:cs="Times New Roman"/>
+          <w:sz w:val="24"/>
+          <w:szCs w:val="24"/>
+          <w:lang w:val="en-US"/>
+        </w:rPr>
+        <w:t>industry</w:t>
+      </w:r>
+      <w:r>
+        <w:rPr>
+          <w:rFonts w:ascii="Times New Roman" w:hAnsi="Times New Roman" w:cs="Times New Roman"/>
+          <w:sz w:val="24"/>
+          <w:szCs w:val="24"/>
+          <w:lang w:val="en-US"/>
+        </w:rPr>
+        <w:t xml:space="preserve"> of another country.</w:t>
+      </w:r>
+      <w:r>
+        <w:rPr>
+          <w:rFonts w:ascii="Times New Roman" w:hAnsi="Times New Roman" w:cs="Times New Roman"/>
+          <w:sz w:val="24"/>
+          <w:szCs w:val="24"/>
+          <w:lang w:val="en-US"/>
+        </w:rPr>
+        <w:t xml:space="preserve"> </w:t>
+      </w:r>
       <w:bookmarkStart w:id="0" w:name="_GoBack"/>
+      <w:bookmarkEnd w:id="0"/>
+    </w:p>
+    <w:p>
+      <w:pPr>
+        <w:rPr>
+          <w:rFonts w:ascii="Times New Roman" w:hAnsi="Times New Roman" w:cs="Times New Roman"/>
+          <w:sz w:val="24"/>
+          <w:szCs w:val="24"/>
+          <w:lang w:val="en-US"/>
+        </w:rPr>
+      </w:pPr>
+      <w:r>
+        <w:rPr>
+          <w:rFonts w:ascii="Times New Roman" w:hAnsi="Times New Roman" w:cs="Times New Roman"/>
+          <w:sz w:val="24"/>
+          <w:szCs w:val="24"/>
+          <w:lang w:val="en-US"/>
+        </w:rPr>
+        <w:br w:type="page"/>
+      </w:r>
+    </w:p>
+    <w:p>
+      <w:pPr>
+        <w:jc w:val="both"/>
+        <w:rPr>
+          <w:rFonts w:ascii="Times New Roman" w:hAnsi="Times New Roman" w:cs="Times New Roman"/>
+          <w:sz w:val="24"/>
+          <w:szCs w:val="24"/>
+          <w:lang w:val="en-US"/>
+        </w:rPr>
+      </w:pPr>
       <w:r>
         <w:rPr>
           <w:rFonts w:ascii="Times New Roman" w:hAnsi="Times New Roman" w:cs="Times New Roman"/>
@@ -1804,28 +4053,9 @@
           <w:szCs w:val="24"/>
           <w:lang w:val="en-US"/>
         </w:rPr>
-        <w:t>, “</w:t>
-      </w:r>
-      <w:r>
-        <w:rPr>
-          <w:rFonts w:ascii="Times New Roman" w:hAnsi="Times New Roman" w:cs="Times New Roman"/>
-          <w:sz w:val="24"/>
-          <w:szCs w:val="24"/>
-          <w:lang w:val="en-US"/>
-        </w:rPr>
-        <w:t xml:space="preserve">The Construction of </w:t>
-      </w:r>
-      <w:r>
-        <w:rPr>
-          <w:rFonts w:ascii="Times New Roman" w:hAnsi="Times New Roman" w:cs="Times New Roman"/>
-          <w:sz w:val="24"/>
-          <w:szCs w:val="24"/>
-          <w:lang w:val="en-US"/>
-        </w:rPr>
-        <w:t>World Input–Output Tables in the WIOD Project,” Economic Systems Research 25 (2013):71–98.</w:t>
+        <w:t>, “The Construction of World Input–Output Tables in the WIOD Project,” Economic Systems Research 25 (2013):71–98.</w:t>
       </w:r>
     </w:p>
-    <w:bookmarkEnd w:id="0"/>
     <w:p>
       <w:pPr>
         <w:autoSpaceDE w:val="0"/>
@@ -2116,7 +4346,7 @@
           <w:lang w:val="en-US"/>
         </w:rPr>
       </w:pPr>
-      <w:hyperlink r:id="rId6" w:history="1">
+      <w:hyperlink r:id="rId8" w:history="1">
         <w:r>
           <w:rPr>
             <w:rStyle w:val="Lienhypertexte"/>
@@ -2125,21 +4355,8 @@
             <w:szCs w:val="24"/>
             <w:lang w:val="en-US"/>
           </w:rPr>
-          <w:t>https://www.ecb.europa.eu/pub/pdf/scpwps/ecb.wp2064.en.pdf?316eb4d64f21dfa80fc73d305bd284bd</w:t>
+          <w:t>http</w:t>
         </w:r>
-      </w:hyperlink>
-    </w:p>
-    <w:p>
-      <w:pPr>
-        <w:jc w:val="both"/>
-        <w:rPr>
-          <w:rFonts w:ascii="Times New Roman" w:hAnsi="Times New Roman" w:cs="Times New Roman"/>
-          <w:sz w:val="24"/>
-          <w:szCs w:val="24"/>
-          <w:lang w:val="en-US"/>
-        </w:rPr>
-      </w:pPr>
-      <w:hyperlink r:id="rId7" w:history="1">
         <w:r>
           <w:rPr>
             <w:rStyle w:val="Lienhypertexte"/>
@@ -2148,7 +4365,17 @@
             <w:szCs w:val="24"/>
             <w:lang w:val="en-US"/>
           </w:rPr>
-          <w:t>https://www.ecb.europa.eu/pub/pdf/other/eb201602_article01.en.pdf?61d1a10be9740cc92a072a3e3d5c2dbb</w:t>
+          <w:t>s</w:t>
+        </w:r>
+        <w:r>
+          <w:rPr>
+            <w:rStyle w:val="Lienhypertexte"/>
+            <w:rFonts w:ascii="Times New Roman" w:hAnsi="Times New Roman" w:cs="Times New Roman"/>
+            <w:sz w:val="24"/>
+            <w:szCs w:val="24"/>
+            <w:lang w:val="en-US"/>
+          </w:rPr>
+          <w:t>://www.ecb.europa.eu/pub/pdf/scpwps/ecb.wp2064.en.pdf?316eb4d64f21dfa80fc73d305bd284bd</w:t>
         </w:r>
       </w:hyperlink>
     </w:p>
@@ -2162,6 +4389,38 @@
           <w:lang w:val="en-US"/>
         </w:rPr>
       </w:pPr>
+      <w:hyperlink r:id="rId9" w:history="1">
+        <w:r>
+          <w:rPr>
+            <w:rStyle w:val="Lienhypertexte"/>
+            <w:rFonts w:ascii="Times New Roman" w:hAnsi="Times New Roman" w:cs="Times New Roman"/>
+            <w:sz w:val="24"/>
+            <w:szCs w:val="24"/>
+            <w:lang w:val="en-US"/>
+          </w:rPr>
+          <w:t>https</w:t>
+        </w:r>
+        <w:r>
+          <w:rPr>
+            <w:rStyle w:val="Lienhypertexte"/>
+            <w:rFonts w:ascii="Times New Roman" w:hAnsi="Times New Roman" w:cs="Times New Roman"/>
+            <w:sz w:val="24"/>
+            <w:szCs w:val="24"/>
+            <w:lang w:val="en-US"/>
+          </w:rPr>
+          <w:t>:</w:t>
+        </w:r>
+        <w:r>
+          <w:rPr>
+            <w:rStyle w:val="Lienhypertexte"/>
+            <w:rFonts w:ascii="Times New Roman" w:hAnsi="Times New Roman" w:cs="Times New Roman"/>
+            <w:sz w:val="24"/>
+            <w:szCs w:val="24"/>
+            <w:lang w:val="en-US"/>
+          </w:rPr>
+          <w:t>//www.ecb.europa.eu/pub/pdf/other/eb201602_article01.en.pdf?61d1a10be9740cc92a072a3e3d5c2dbb</w:t>
+        </w:r>
+      </w:hyperlink>
     </w:p>
     <w:p>
       <w:pPr>
@@ -2173,7 +4432,18 @@
           <w:lang w:val="en-US"/>
         </w:rPr>
       </w:pPr>
-      <w:hyperlink r:id="rId8" w:history="1">
+    </w:p>
+    <w:p>
+      <w:pPr>
+        <w:jc w:val="both"/>
+        <w:rPr>
+          <w:rFonts w:ascii="Times New Roman" w:hAnsi="Times New Roman" w:cs="Times New Roman"/>
+          <w:sz w:val="24"/>
+          <w:szCs w:val="24"/>
+          <w:lang w:val="en-US"/>
+        </w:rPr>
+      </w:pPr>
+      <w:hyperlink r:id="rId10" w:history="1">
         <w:r>
           <w:rPr>
             <w:rStyle w:val="Lienhypertexte"/>
@@ -2198,6 +4468,7 @@
       </w:pPr>
     </w:p>
     <w:sectPr>
+      <w:footerReference w:type="default" r:id="rId11"/>
       <w:pgSz w:w="11906" w:h="16838"/>
       <w:pgMar w:top="1417" w:right="1417" w:bottom="1417" w:left="1417" w:header="708" w:footer="708" w:gutter="0"/>
       <w:cols w:space="708"/>
@@ -2205,6 +4476,184 @@
     </w:sectPr>
   </w:body>
 </w:document>
+</file>
+
+<file path=word/endnotes.xml><?xml version="1.0" encoding="utf-8"?>
+<w:endnotes xmlns:wpc="http://schemas.microsoft.com/office/word/2010/wordprocessingCanvas" xmlns:mc="http://schemas.openxmlformats.org/markup-compatibility/2006" xmlns:o="urn:schemas-microsoft-com:office:office" xmlns:r="http://schemas.openxmlformats.org/officeDocument/2006/relationships" xmlns:m="http://schemas.openxmlformats.org/officeDocument/2006/math" xmlns:v="urn:schemas-microsoft-com:vml" xmlns:wp14="http://schemas.microsoft.com/office/word/2010/wordprocessingDrawing" xmlns:wp="http://schemas.openxmlformats.org/drawingml/2006/wordprocessingDrawing" xmlns:w10="urn:schemas-microsoft-com:office:word" xmlns:w="http://schemas.openxmlformats.org/wordprocessingml/2006/main" xmlns:w14="http://schemas.microsoft.com/office/word/2010/wordml" xmlns:wpg="http://schemas.microsoft.com/office/word/2010/wordprocessingGroup" xmlns:wpi="http://schemas.microsoft.com/office/word/2010/wordprocessingInk" xmlns:wne="http://schemas.microsoft.com/office/word/2006/wordml" xmlns:wps="http://schemas.microsoft.com/office/word/2010/wordprocessingShape" mc:Ignorable="w14 wp14">
+  <w:endnote w:type="separator" w:id="-1">
+    <w:p>
+      <w:pPr>
+        <w:spacing w:after="0" w:line="240" w:lineRule="auto"/>
+      </w:pPr>
+      <w:r>
+        <w:separator/>
+      </w:r>
+    </w:p>
+  </w:endnote>
+  <w:endnote w:type="continuationSeparator" w:id="0">
+    <w:p>
+      <w:pPr>
+        <w:spacing w:after="0" w:line="240" w:lineRule="auto"/>
+      </w:pPr>
+      <w:r>
+        <w:continuationSeparator/>
+      </w:r>
+    </w:p>
+  </w:endnote>
+</w:endnotes>
+</file>
+
+<file path=word/footer1.xml><?xml version="1.0" encoding="utf-8"?>
+<w:ftr xmlns:wpc="http://schemas.microsoft.com/office/word/2010/wordprocessingCanvas" xmlns:mc="http://schemas.openxmlformats.org/markup-compatibility/2006" xmlns:o="urn:schemas-microsoft-com:office:office" xmlns:r="http://schemas.openxmlformats.org/officeDocument/2006/relationships" xmlns:m="http://schemas.openxmlformats.org/officeDocument/2006/math" xmlns:v="urn:schemas-microsoft-com:vml" xmlns:wp14="http://schemas.microsoft.com/office/word/2010/wordprocessingDrawing" xmlns:wp="http://schemas.openxmlformats.org/drawingml/2006/wordprocessingDrawing" xmlns:w10="urn:schemas-microsoft-com:office:word" xmlns:w="http://schemas.openxmlformats.org/wordprocessingml/2006/main" xmlns:w14="http://schemas.microsoft.com/office/word/2010/wordml" xmlns:wpg="http://schemas.microsoft.com/office/word/2010/wordprocessingGroup" xmlns:wpi="http://schemas.microsoft.com/office/word/2010/wordprocessingInk" xmlns:wne="http://schemas.microsoft.com/office/word/2006/wordml" xmlns:wps="http://schemas.microsoft.com/office/word/2010/wordprocessingShape" mc:Ignorable="w14 wp14">
+  <w:sdt>
+    <w:sdtPr>
+      <w:id w:val="-584757922"/>
+      <w:docPartObj>
+        <w:docPartGallery w:val="Page Numbers (Bottom of Page)"/>
+        <w:docPartUnique/>
+      </w:docPartObj>
+    </w:sdtPr>
+    <w:sdtContent>
+      <w:p>
+        <w:pPr>
+          <w:pStyle w:val="Pieddepage"/>
+          <w:jc w:val="center"/>
+        </w:pPr>
+        <w:r>
+          <w:fldChar w:fldCharType="begin"/>
+        </w:r>
+        <w:r>
+          <w:instrText>PAGE   \* MERGEFORMAT</w:instrText>
+        </w:r>
+        <w:r>
+          <w:fldChar w:fldCharType="separate"/>
+        </w:r>
+        <w:r>
+          <w:rPr>
+            <w:noProof/>
+          </w:rPr>
+          <w:t>4</w:t>
+        </w:r>
+        <w:r>
+          <w:fldChar w:fldCharType="end"/>
+        </w:r>
+      </w:p>
+    </w:sdtContent>
+  </w:sdt>
+  <w:p>
+    <w:pPr>
+      <w:pStyle w:val="Pieddepage"/>
+    </w:pPr>
+  </w:p>
+</w:ftr>
+</file>
+
+<file path=word/footnotes.xml><?xml version="1.0" encoding="utf-8"?>
+<w:footnotes xmlns:wpc="http://schemas.microsoft.com/office/word/2010/wordprocessingCanvas" xmlns:mc="http://schemas.openxmlformats.org/markup-compatibility/2006" xmlns:o="urn:schemas-microsoft-com:office:office" xmlns:r="http://schemas.openxmlformats.org/officeDocument/2006/relationships" xmlns:m="http://schemas.openxmlformats.org/officeDocument/2006/math" xmlns:v="urn:schemas-microsoft-com:vml" xmlns:wp14="http://schemas.microsoft.com/office/word/2010/wordprocessingDrawing" xmlns:wp="http://schemas.openxmlformats.org/drawingml/2006/wordprocessingDrawing" xmlns:w10="urn:schemas-microsoft-com:office:word" xmlns:w="http://schemas.openxmlformats.org/wordprocessingml/2006/main" xmlns:w14="http://schemas.microsoft.com/office/word/2010/wordml" xmlns:wpg="http://schemas.microsoft.com/office/word/2010/wordprocessingGroup" xmlns:wpi="http://schemas.microsoft.com/office/word/2010/wordprocessingInk" xmlns:wne="http://schemas.microsoft.com/office/word/2006/wordml" xmlns:wps="http://schemas.microsoft.com/office/word/2010/wordprocessingShape" mc:Ignorable="w14 wp14">
+  <w:footnote w:type="separator" w:id="-1">
+    <w:p>
+      <w:pPr>
+        <w:spacing w:after="0" w:line="240" w:lineRule="auto"/>
+      </w:pPr>
+      <w:r>
+        <w:separator/>
+      </w:r>
+    </w:p>
+  </w:footnote>
+  <w:footnote w:type="continuationSeparator" w:id="0">
+    <w:p>
+      <w:pPr>
+        <w:spacing w:after="0" w:line="240" w:lineRule="auto"/>
+      </w:pPr>
+      <w:r>
+        <w:continuationSeparator/>
+      </w:r>
+    </w:p>
+  </w:footnote>
+  <w:footnote w:id="1">
+    <w:p>
+      <w:pPr>
+        <w:pStyle w:val="Notedebasdepage"/>
+      </w:pPr>
+      <w:r>
+        <w:rPr>
+          <w:rStyle w:val="Appelnotedebasdep"/>
+        </w:rPr>
+        <w:footnoteRef/>
+      </w:r>
+      <w:r>
+        <w:t xml:space="preserve"> Banque de France, Sciences</w:t>
+      </w:r>
+      <w:r>
+        <w:t xml:space="preserve"> </w:t>
+      </w:r>
+      <w:r>
+        <w:t>Po, OFCE</w:t>
+      </w:r>
+      <w:r>
+        <w:t>.</w:t>
+      </w:r>
+    </w:p>
+  </w:footnote>
+  <w:footnote w:id="2">
+    <w:p>
+      <w:pPr>
+        <w:pStyle w:val="Notedebasdepage"/>
+      </w:pPr>
+      <w:r>
+        <w:rPr>
+          <w:rStyle w:val="Appelnotedebasdep"/>
+        </w:rPr>
+        <w:footnoteRef/>
+      </w:r>
+      <w:r>
+        <w:t xml:space="preserve"> PSL, Université Paris-Dauphine, </w:t>
+      </w:r>
+      <w:proofErr w:type="spellStart"/>
+      <w:r>
+        <w:t>LEDa</w:t>
+      </w:r>
+      <w:proofErr w:type="spellEnd"/>
+      <w:r>
+        <w:t xml:space="preserve">-DIAL UMR IRD 225, 75016 Paris, </w:t>
+      </w:r>
+      <w:r>
+        <w:t>France ;</w:t>
+      </w:r>
+    </w:p>
+    <w:p>
+      <w:pPr>
+        <w:pStyle w:val="Notedebasdepage"/>
+      </w:pPr>
+      <w:r>
+        <w:t xml:space="preserve">PSL, IRD, DIAL UMR IRD 225, </w:t>
+      </w:r>
+      <w:r>
+        <w:t xml:space="preserve">75016 Paris, </w:t>
+      </w:r>
+      <w:r>
+        <w:t>France.</w:t>
+      </w:r>
+    </w:p>
+    <w:p>
+      <w:pPr>
+        <w:pStyle w:val="Notedebasdepage"/>
+      </w:pPr>
+      <w:r>
+        <w:t>Sciences</w:t>
+      </w:r>
+      <w:r>
+        <w:t xml:space="preserve"> Po, OFCE, </w:t>
+      </w:r>
+      <w:r>
+        <w:t xml:space="preserve">75007 Paris, </w:t>
+      </w:r>
+      <w:r>
+        <w:t>France.</w:t>
+      </w:r>
+    </w:p>
+  </w:footnote>
+</w:footnotes>
 </file>
 
 <file path=word/numbering.xml><?xml version="1.0" encoding="utf-8"?>
@@ -2436,7 +4885,7 @@
     <w:lsdException w:name="caption" w:uiPriority="35" w:qFormat="1"/>
     <w:lsdException w:name="Title" w:semiHidden="0" w:uiPriority="10" w:unhideWhenUsed="0" w:qFormat="1"/>
     <w:lsdException w:name="Default Paragraph Font" w:uiPriority="1"/>
-    <w:lsdException w:name="Subtitle" w:semiHidden="0" w:uiPriority="11" w:unhideWhenUsed="0" w:qFormat="1"/>
+    <w:lsdException w:name="Subtitle" w:semiHidden="0" w:uiPriority="0" w:unhideWhenUsed="0" w:qFormat="1"/>
     <w:lsdException w:name="Strong" w:semiHidden="0" w:uiPriority="22" w:unhideWhenUsed="0" w:qFormat="1"/>
     <w:lsdException w:name="Emphasis" w:semiHidden="0" w:uiPriority="20" w:unhideWhenUsed="0" w:qFormat="1"/>
     <w:lsdException w:name="Table Grid" w:semiHidden="0" w:uiPriority="59" w:unhideWhenUsed="0"/>
@@ -2648,6 +5097,153 @@
     <w:basedOn w:val="Policepardfaut"/>
     <w:rsid w:val="00BD5A60"/>
   </w:style>
+  <w:style w:type="paragraph" w:styleId="En-tte">
+    <w:name w:val="header"/>
+    <w:basedOn w:val="Normal"/>
+    <w:link w:val="En-tteCar"/>
+    <w:uiPriority w:val="99"/>
+    <w:unhideWhenUsed/>
+    <w:rsid w:val="00240C67"/>
+    <w:pPr>
+      <w:tabs>
+        <w:tab w:val="center" w:pos="4536"/>
+        <w:tab w:val="right" w:pos="9072"/>
+      </w:tabs>
+      <w:spacing w:after="0" w:line="240" w:lineRule="auto"/>
+    </w:pPr>
+  </w:style>
+  <w:style w:type="character" w:customStyle="1" w:styleId="En-tteCar">
+    <w:name w:val="En-tête Car"/>
+    <w:basedOn w:val="Policepardfaut"/>
+    <w:link w:val="En-tte"/>
+    <w:uiPriority w:val="99"/>
+    <w:rsid w:val="00240C67"/>
+  </w:style>
+  <w:style w:type="paragraph" w:styleId="Pieddepage">
+    <w:name w:val="footer"/>
+    <w:basedOn w:val="Normal"/>
+    <w:link w:val="PieddepageCar"/>
+    <w:uiPriority w:val="99"/>
+    <w:unhideWhenUsed/>
+    <w:rsid w:val="00240C67"/>
+    <w:pPr>
+      <w:tabs>
+        <w:tab w:val="center" w:pos="4536"/>
+        <w:tab w:val="right" w:pos="9072"/>
+      </w:tabs>
+      <w:spacing w:after="0" w:line="240" w:lineRule="auto"/>
+    </w:pPr>
+  </w:style>
+  <w:style w:type="character" w:customStyle="1" w:styleId="PieddepageCar">
+    <w:name w:val="Pied de page Car"/>
+    <w:basedOn w:val="Policepardfaut"/>
+    <w:link w:val="Pieddepage"/>
+    <w:uiPriority w:val="99"/>
+    <w:rsid w:val="00240C67"/>
+  </w:style>
+  <w:style w:type="paragraph" w:styleId="Sous-titre">
+    <w:name w:val="Subtitle"/>
+    <w:basedOn w:val="Normal"/>
+    <w:next w:val="Normal"/>
+    <w:link w:val="Sous-titreCar"/>
+    <w:qFormat/>
+    <w:rsid w:val="00C80829"/>
+    <w:pPr>
+      <w:keepNext/>
+      <w:spacing w:after="0" w:line="240" w:lineRule="auto"/>
+      <w:ind w:firstLine="425"/>
+      <w:jc w:val="center"/>
+      <w:outlineLvl w:val="1"/>
+    </w:pPr>
+    <w:rPr>
+      <w:rFonts w:ascii="Garamond" w:eastAsia="Times New Roman" w:hAnsi="Garamond" w:cs="Times New Roman"/>
+      <w:sz w:val="24"/>
+      <w:szCs w:val="20"/>
+      <w:lang w:eastAsia="fr-FR"/>
+    </w:rPr>
+  </w:style>
+  <w:style w:type="character" w:customStyle="1" w:styleId="Sous-titreCar">
+    <w:name w:val="Sous-titre Car"/>
+    <w:basedOn w:val="Policepardfaut"/>
+    <w:link w:val="Sous-titre"/>
+    <w:rsid w:val="00C80829"/>
+    <w:rPr>
+      <w:rFonts w:ascii="Garamond" w:eastAsia="Times New Roman" w:hAnsi="Garamond" w:cs="Times New Roman"/>
+      <w:sz w:val="24"/>
+      <w:szCs w:val="20"/>
+      <w:lang w:eastAsia="fr-FR"/>
+    </w:rPr>
+  </w:style>
+  <w:style w:type="paragraph" w:styleId="Notedebasdepage">
+    <w:name w:val="footnote text"/>
+    <w:basedOn w:val="Normal"/>
+    <w:link w:val="NotedebasdepageCar"/>
+    <w:uiPriority w:val="99"/>
+    <w:rsid w:val="00C80829"/>
+    <w:pPr>
+      <w:spacing w:after="0" w:line="240" w:lineRule="auto"/>
+      <w:jc w:val="both"/>
+    </w:pPr>
+    <w:rPr>
+      <w:rFonts w:ascii="Garamond" w:eastAsia="Times New Roman" w:hAnsi="Garamond" w:cs="Times New Roman"/>
+      <w:sz w:val="20"/>
+      <w:szCs w:val="20"/>
+      <w:lang w:eastAsia="fr-FR"/>
+    </w:rPr>
+  </w:style>
+  <w:style w:type="character" w:customStyle="1" w:styleId="NotedebasdepageCar">
+    <w:name w:val="Note de bas de page Car"/>
+    <w:basedOn w:val="Policepardfaut"/>
+    <w:link w:val="Notedebasdepage"/>
+    <w:uiPriority w:val="99"/>
+    <w:rsid w:val="00C80829"/>
+    <w:rPr>
+      <w:rFonts w:ascii="Garamond" w:eastAsia="Times New Roman" w:hAnsi="Garamond" w:cs="Times New Roman"/>
+      <w:sz w:val="20"/>
+      <w:szCs w:val="20"/>
+      <w:lang w:eastAsia="fr-FR"/>
+    </w:rPr>
+  </w:style>
+  <w:style w:type="character" w:styleId="Appelnotedebasdep">
+    <w:name w:val="footnote reference"/>
+    <w:basedOn w:val="Policepardfaut"/>
+    <w:uiPriority w:val="99"/>
+    <w:unhideWhenUsed/>
+    <w:rsid w:val="00C80829"/>
+    <w:rPr>
+      <w:vertAlign w:val="superscript"/>
+    </w:rPr>
+  </w:style>
+  <w:style w:type="paragraph" w:styleId="Textedebulles">
+    <w:name w:val="Balloon Text"/>
+    <w:basedOn w:val="Normal"/>
+    <w:link w:val="TextedebullesCar"/>
+    <w:uiPriority w:val="99"/>
+    <w:semiHidden/>
+    <w:unhideWhenUsed/>
+    <w:rsid w:val="00BA0347"/>
+    <w:pPr>
+      <w:spacing w:after="0" w:line="240" w:lineRule="auto"/>
+    </w:pPr>
+    <w:rPr>
+      <w:rFonts w:ascii="Tahoma" w:hAnsi="Tahoma" w:cs="Tahoma"/>
+      <w:sz w:val="16"/>
+      <w:szCs w:val="16"/>
+    </w:rPr>
+  </w:style>
+  <w:style w:type="character" w:customStyle="1" w:styleId="TextedebullesCar">
+    <w:name w:val="Texte de bulles Car"/>
+    <w:basedOn w:val="Policepardfaut"/>
+    <w:link w:val="Textedebulles"/>
+    <w:uiPriority w:val="99"/>
+    <w:semiHidden/>
+    <w:rsid w:val="00BA0347"/>
+    <w:rPr>
+      <w:rFonts w:ascii="Tahoma" w:hAnsi="Tahoma" w:cs="Tahoma"/>
+      <w:sz w:val="16"/>
+      <w:szCs w:val="16"/>
+    </w:rPr>
+  </w:style>
 </w:styles>
 </file>
 
@@ -2691,7 +5287,7 @@
     <w:lsdException w:name="caption" w:uiPriority="35" w:qFormat="1"/>
     <w:lsdException w:name="Title" w:semiHidden="0" w:uiPriority="10" w:unhideWhenUsed="0" w:qFormat="1"/>
     <w:lsdException w:name="Default Paragraph Font" w:uiPriority="1"/>
-    <w:lsdException w:name="Subtitle" w:semiHidden="0" w:uiPriority="11" w:unhideWhenUsed="0" w:qFormat="1"/>
+    <w:lsdException w:name="Subtitle" w:semiHidden="0" w:uiPriority="0" w:unhideWhenUsed="0" w:qFormat="1"/>
     <w:lsdException w:name="Strong" w:semiHidden="0" w:uiPriority="22" w:unhideWhenUsed="0" w:qFormat="1"/>
     <w:lsdException w:name="Emphasis" w:semiHidden="0" w:uiPriority="20" w:unhideWhenUsed="0" w:qFormat="1"/>
     <w:lsdException w:name="Table Grid" w:semiHidden="0" w:uiPriority="59" w:unhideWhenUsed="0"/>
@@ -2902,6 +5498,153 @@
     <w:name w:val="enhanced-reference"/>
     <w:basedOn w:val="Policepardfaut"/>
     <w:rsid w:val="00BD5A60"/>
+  </w:style>
+  <w:style w:type="paragraph" w:styleId="En-tte">
+    <w:name w:val="header"/>
+    <w:basedOn w:val="Normal"/>
+    <w:link w:val="En-tteCar"/>
+    <w:uiPriority w:val="99"/>
+    <w:unhideWhenUsed/>
+    <w:rsid w:val="00240C67"/>
+    <w:pPr>
+      <w:tabs>
+        <w:tab w:val="center" w:pos="4536"/>
+        <w:tab w:val="right" w:pos="9072"/>
+      </w:tabs>
+      <w:spacing w:after="0" w:line="240" w:lineRule="auto"/>
+    </w:pPr>
+  </w:style>
+  <w:style w:type="character" w:customStyle="1" w:styleId="En-tteCar">
+    <w:name w:val="En-tête Car"/>
+    <w:basedOn w:val="Policepardfaut"/>
+    <w:link w:val="En-tte"/>
+    <w:uiPriority w:val="99"/>
+    <w:rsid w:val="00240C67"/>
+  </w:style>
+  <w:style w:type="paragraph" w:styleId="Pieddepage">
+    <w:name w:val="footer"/>
+    <w:basedOn w:val="Normal"/>
+    <w:link w:val="PieddepageCar"/>
+    <w:uiPriority w:val="99"/>
+    <w:unhideWhenUsed/>
+    <w:rsid w:val="00240C67"/>
+    <w:pPr>
+      <w:tabs>
+        <w:tab w:val="center" w:pos="4536"/>
+        <w:tab w:val="right" w:pos="9072"/>
+      </w:tabs>
+      <w:spacing w:after="0" w:line="240" w:lineRule="auto"/>
+    </w:pPr>
+  </w:style>
+  <w:style w:type="character" w:customStyle="1" w:styleId="PieddepageCar">
+    <w:name w:val="Pied de page Car"/>
+    <w:basedOn w:val="Policepardfaut"/>
+    <w:link w:val="Pieddepage"/>
+    <w:uiPriority w:val="99"/>
+    <w:rsid w:val="00240C67"/>
+  </w:style>
+  <w:style w:type="paragraph" w:styleId="Sous-titre">
+    <w:name w:val="Subtitle"/>
+    <w:basedOn w:val="Normal"/>
+    <w:next w:val="Normal"/>
+    <w:link w:val="Sous-titreCar"/>
+    <w:qFormat/>
+    <w:rsid w:val="00C80829"/>
+    <w:pPr>
+      <w:keepNext/>
+      <w:spacing w:after="0" w:line="240" w:lineRule="auto"/>
+      <w:ind w:firstLine="425"/>
+      <w:jc w:val="center"/>
+      <w:outlineLvl w:val="1"/>
+    </w:pPr>
+    <w:rPr>
+      <w:rFonts w:ascii="Garamond" w:eastAsia="Times New Roman" w:hAnsi="Garamond" w:cs="Times New Roman"/>
+      <w:sz w:val="24"/>
+      <w:szCs w:val="20"/>
+      <w:lang w:eastAsia="fr-FR"/>
+    </w:rPr>
+  </w:style>
+  <w:style w:type="character" w:customStyle="1" w:styleId="Sous-titreCar">
+    <w:name w:val="Sous-titre Car"/>
+    <w:basedOn w:val="Policepardfaut"/>
+    <w:link w:val="Sous-titre"/>
+    <w:rsid w:val="00C80829"/>
+    <w:rPr>
+      <w:rFonts w:ascii="Garamond" w:eastAsia="Times New Roman" w:hAnsi="Garamond" w:cs="Times New Roman"/>
+      <w:sz w:val="24"/>
+      <w:szCs w:val="20"/>
+      <w:lang w:eastAsia="fr-FR"/>
+    </w:rPr>
+  </w:style>
+  <w:style w:type="paragraph" w:styleId="Notedebasdepage">
+    <w:name w:val="footnote text"/>
+    <w:basedOn w:val="Normal"/>
+    <w:link w:val="NotedebasdepageCar"/>
+    <w:uiPriority w:val="99"/>
+    <w:rsid w:val="00C80829"/>
+    <w:pPr>
+      <w:spacing w:after="0" w:line="240" w:lineRule="auto"/>
+      <w:jc w:val="both"/>
+    </w:pPr>
+    <w:rPr>
+      <w:rFonts w:ascii="Garamond" w:eastAsia="Times New Roman" w:hAnsi="Garamond" w:cs="Times New Roman"/>
+      <w:sz w:val="20"/>
+      <w:szCs w:val="20"/>
+      <w:lang w:eastAsia="fr-FR"/>
+    </w:rPr>
+  </w:style>
+  <w:style w:type="character" w:customStyle="1" w:styleId="NotedebasdepageCar">
+    <w:name w:val="Note de bas de page Car"/>
+    <w:basedOn w:val="Policepardfaut"/>
+    <w:link w:val="Notedebasdepage"/>
+    <w:uiPriority w:val="99"/>
+    <w:rsid w:val="00C80829"/>
+    <w:rPr>
+      <w:rFonts w:ascii="Garamond" w:eastAsia="Times New Roman" w:hAnsi="Garamond" w:cs="Times New Roman"/>
+      <w:sz w:val="20"/>
+      <w:szCs w:val="20"/>
+      <w:lang w:eastAsia="fr-FR"/>
+    </w:rPr>
+  </w:style>
+  <w:style w:type="character" w:styleId="Appelnotedebasdep">
+    <w:name w:val="footnote reference"/>
+    <w:basedOn w:val="Policepardfaut"/>
+    <w:uiPriority w:val="99"/>
+    <w:unhideWhenUsed/>
+    <w:rsid w:val="00C80829"/>
+    <w:rPr>
+      <w:vertAlign w:val="superscript"/>
+    </w:rPr>
+  </w:style>
+  <w:style w:type="paragraph" w:styleId="Textedebulles">
+    <w:name w:val="Balloon Text"/>
+    <w:basedOn w:val="Normal"/>
+    <w:link w:val="TextedebullesCar"/>
+    <w:uiPriority w:val="99"/>
+    <w:semiHidden/>
+    <w:unhideWhenUsed/>
+    <w:rsid w:val="00BA0347"/>
+    <w:pPr>
+      <w:spacing w:after="0" w:line="240" w:lineRule="auto"/>
+    </w:pPr>
+    <w:rPr>
+      <w:rFonts w:ascii="Tahoma" w:hAnsi="Tahoma" w:cs="Tahoma"/>
+      <w:sz w:val="16"/>
+      <w:szCs w:val="16"/>
+    </w:rPr>
+  </w:style>
+  <w:style w:type="character" w:customStyle="1" w:styleId="TextedebullesCar">
+    <w:name w:val="Texte de bulles Car"/>
+    <w:basedOn w:val="Policepardfaut"/>
+    <w:link w:val="Textedebulles"/>
+    <w:uiPriority w:val="99"/>
+    <w:semiHidden/>
+    <w:rsid w:val="00BA0347"/>
+    <w:rPr>
+      <w:rFonts w:ascii="Tahoma" w:hAnsi="Tahoma" w:cs="Tahoma"/>
+      <w:sz w:val="16"/>
+      <w:szCs w:val="16"/>
+    </w:rPr>
   </w:style>
 </w:styles>
 </file>

</xml_diff>

<commit_message>
poursuite méthodologie Signed-off-by: FAUBERT Violaine (UA 1383) <W817186@intra.bdf.local>
</commit_message>
<xml_diff>
--- a/Global value chains and inflation.docx
+++ b/Global value chains and inflation.docx
@@ -6144,8 +6144,6 @@
           <w:lang w:val="en-US"/>
         </w:rPr>
       </w:pPr>
-      <w:bookmarkStart w:id="0" w:name="_GoBack"/>
-      <w:bookmarkEnd w:id="0"/>
       <w:r>
         <w:rPr>
           <w:rFonts w:ascii="Times New Roman" w:hAnsi="Times New Roman" w:cs="Times New Roman"/>
@@ -6887,7 +6885,7 @@
           <v:shape id="_x0000_i1025" type="#_x0000_t75" style="width:137.95pt;height:21.55pt" o:ole="">
             <v:imagedata r:id="rId8" o:title=""/>
           </v:shape>
-          <o:OLEObject Type="Embed" ProgID="Equation.DSMT4" ShapeID="_x0000_i1025" DrawAspect="Content" ObjectID="_1576939099" r:id="rId9"/>
+          <o:OLEObject Type="Embed" ProgID="Equation.DSMT4" ShapeID="_x0000_i1025" DrawAspect="Content" ObjectID="_1576939938" r:id="rId9"/>
         </w:object>
       </w:r>
       <w:r>
@@ -14237,7 +14235,7 @@
           <v:shape id="_x0000_i1030" type="#_x0000_t75" style="width:149.4pt;height:21.55pt" o:ole="">
             <v:imagedata r:id="rId10" o:title=""/>
           </v:shape>
-          <o:OLEObject Type="Embed" ProgID="Equation.DSMT4" ShapeID="_x0000_i1030" DrawAspect="Content" ObjectID="_1576939100" r:id="rId11"/>
+          <o:OLEObject Type="Embed" ProgID="Equation.DSMT4" ShapeID="_x0000_i1030" DrawAspect="Content" ObjectID="_1576939939" r:id="rId11"/>
         </w:object>
       </w:r>
       <w:r>
@@ -14807,6 +14805,19 @@
           <w:lang w:val="en-US"/>
         </w:rPr>
       </w:pPr>
+      <w:bookmarkStart w:id="0" w:name="_GoBack"/>
+      <w:bookmarkEnd w:id="0"/>
+    </w:p>
+    <w:p>
+      <w:pPr>
+        <w:jc w:val="both"/>
+        <w:rPr>
+          <w:rFonts w:ascii="Times New Roman" w:hAnsi="Times New Roman" w:cs="Times New Roman"/>
+          <w:sz w:val="24"/>
+          <w:szCs w:val="24"/>
+          <w:lang w:val="en-US"/>
+        </w:rPr>
+      </w:pPr>
       <w:r>
         <w:rPr>
           <w:rFonts w:ascii="Times New Roman" w:hAnsi="Times New Roman" w:cs="Times New Roman"/>
@@ -15540,7 +15551,7 @@
           <w:rPr>
             <w:noProof/>
           </w:rPr>
-          <w:t>10</w:t>
+          <w:t>9</w:t>
         </w:r>
         <w:r>
           <w:fldChar w:fldCharType="end"/>

</xml_diff>

<commit_message>
intro et nouveau graph
Signed-off-by: FAUBERT Violaine (UA 1383) <W817186@intra.bdf.local>
</commit_message>
<xml_diff>
--- a/Global value chains and inflation.docx
+++ b/Global value chains and inflation.docx
@@ -226,7 +226,43 @@
           <w:szCs w:val="24"/>
           <w:lang w:val="en-US"/>
         </w:rPr>
-        <w:t>In this paper, we document the role of global input-output linkages in transmitting productivity and price shocks in the international economy. More specifically, we study the role of global input-output linkages in transmitting oil prices shocks</w:t>
+        <w:t xml:space="preserve">In this paper, we document the role of global input-output linkages in </w:t>
+      </w:r>
+      <w:r>
+        <w:rPr>
+          <w:rFonts w:ascii="Times New Roman" w:hAnsi="Times New Roman" w:cs="Times New Roman"/>
+          <w:sz w:val="24"/>
+          <w:szCs w:val="24"/>
+          <w:lang w:val="en-US"/>
+        </w:rPr>
+        <w:t xml:space="preserve">the propagation of </w:t>
+      </w:r>
+      <w:r>
+        <w:rPr>
+          <w:rFonts w:ascii="Times New Roman" w:hAnsi="Times New Roman" w:cs="Times New Roman"/>
+          <w:sz w:val="24"/>
+          <w:szCs w:val="24"/>
+          <w:lang w:val="en-US"/>
+        </w:rPr>
+        <w:t xml:space="preserve">productivity and </w:t>
+      </w:r>
+      <w:r>
+        <w:rPr>
+          <w:rFonts w:ascii="Times New Roman" w:hAnsi="Times New Roman" w:cs="Times New Roman"/>
+          <w:sz w:val="24"/>
+          <w:szCs w:val="24"/>
+          <w:lang w:val="en-US"/>
+        </w:rPr>
+        <w:t xml:space="preserve">inflationary </w:t>
+      </w:r>
+      <w:r>
+        <w:rPr>
+          <w:rFonts w:ascii="Times New Roman" w:hAnsi="Times New Roman" w:cs="Times New Roman"/>
+          <w:sz w:val="24"/>
+          <w:szCs w:val="24"/>
+          <w:lang w:val="en-US"/>
+        </w:rPr>
+        <w:t>shocks in the international economy. More specifically, we study the role of global input-output linkages in transmitting oil prices shocks</w:t>
       </w:r>
       <w:r>
         <w:rPr>
@@ -268,43 +304,214 @@
           <w:szCs w:val="24"/>
           <w:lang w:val="en-US"/>
         </w:rPr>
-        <w:t xml:space="preserve">We build on two sectoral datasets, the World Input Output Database (WIOD) and the OECD- ICIO database and </w:t>
-      </w:r>
-      <w:r>
-        <w:rPr>
-          <w:rFonts w:ascii="Times New Roman" w:hAnsi="Times New Roman" w:cs="Times New Roman"/>
-          <w:sz w:val="24"/>
-          <w:szCs w:val="24"/>
-          <w:lang w:val="en-US"/>
-        </w:rPr>
-        <w:t xml:space="preserve">take advantage of the temporal dimension of the dataset to document the extent to which the growth in GVCs has </w:t>
-      </w:r>
-      <w:r>
-        <w:rPr>
-          <w:rFonts w:ascii="Times New Roman" w:hAnsi="Times New Roman" w:cs="Times New Roman"/>
-          <w:sz w:val="24"/>
-          <w:szCs w:val="24"/>
-          <w:lang w:val="en-US"/>
-        </w:rPr>
-        <w:t>changed</w:t>
-      </w:r>
-      <w:r>
-        <w:rPr>
-          <w:rFonts w:ascii="Times New Roman" w:hAnsi="Times New Roman" w:cs="Times New Roman"/>
-          <w:sz w:val="24"/>
-          <w:szCs w:val="24"/>
-          <w:lang w:val="en-US"/>
-        </w:rPr>
-        <w:t xml:space="preserve"> inflation dynamics</w:t>
-      </w:r>
-      <w:r>
-        <w:rPr>
-          <w:rFonts w:ascii="Times New Roman" w:hAnsi="Times New Roman" w:cs="Times New Roman"/>
-          <w:sz w:val="24"/>
-          <w:szCs w:val="24"/>
-          <w:lang w:val="en-US"/>
-        </w:rPr>
-        <w:t xml:space="preserve"> over time</w:t>
+        <w:t>We build on two sectoral datasets, the World Input Output Database (WIOD)</w:t>
+      </w:r>
+      <w:r>
+        <w:rPr>
+          <w:rFonts w:ascii="Times New Roman" w:hAnsi="Times New Roman" w:cs="Times New Roman"/>
+          <w:sz w:val="24"/>
+          <w:szCs w:val="24"/>
+          <w:lang w:val="en-US"/>
+        </w:rPr>
+        <w:t xml:space="preserve"> and the OECD- ICIO database</w:t>
+      </w:r>
+      <w:r>
+        <w:rPr>
+          <w:rFonts w:ascii="Times New Roman" w:hAnsi="Times New Roman" w:cs="Times New Roman"/>
+          <w:sz w:val="24"/>
+          <w:szCs w:val="24"/>
+          <w:lang w:val="en-US"/>
+        </w:rPr>
+        <w:t xml:space="preserve">. We </w:t>
+      </w:r>
+      <w:r>
+        <w:rPr>
+          <w:rFonts w:ascii="Times New Roman" w:hAnsi="Times New Roman" w:cs="Times New Roman"/>
+          <w:sz w:val="24"/>
+          <w:szCs w:val="24"/>
+          <w:lang w:val="en-US"/>
+        </w:rPr>
+        <w:t>contribute to the literature by assessing t</w:t>
+      </w:r>
+      <w:r>
+        <w:rPr>
+          <w:rFonts w:ascii="Times New Roman" w:hAnsi="Times New Roman" w:cs="Times New Roman"/>
+          <w:sz w:val="24"/>
+          <w:szCs w:val="24"/>
+          <w:lang w:val="en-US"/>
+        </w:rPr>
+        <w:t xml:space="preserve">he propagation of inflationary shocks through </w:t>
+      </w:r>
+      <w:r>
+        <w:rPr>
+          <w:rFonts w:ascii="Times New Roman" w:hAnsi="Times New Roman" w:cs="Times New Roman"/>
+          <w:sz w:val="24"/>
+          <w:szCs w:val="24"/>
+          <w:lang w:val="en-US"/>
+        </w:rPr>
+        <w:t xml:space="preserve">input linkages </w:t>
+      </w:r>
+      <w:r>
+        <w:rPr>
+          <w:rFonts w:ascii="Times New Roman" w:hAnsi="Times New Roman" w:cs="Times New Roman"/>
+          <w:sz w:val="24"/>
+          <w:szCs w:val="24"/>
+          <w:lang w:val="en-US"/>
+        </w:rPr>
+        <w:t>and by comparing whether results are consistent</w:t>
+      </w:r>
+      <w:r>
+        <w:rPr>
+          <w:rFonts w:ascii="Times New Roman" w:hAnsi="Times New Roman" w:cs="Times New Roman"/>
+          <w:sz w:val="24"/>
+          <w:szCs w:val="24"/>
+          <w:lang w:val="en-US"/>
+        </w:rPr>
+        <w:t xml:space="preserve"> </w:t>
+      </w:r>
+      <w:r>
+        <w:rPr>
+          <w:rFonts w:ascii="Times New Roman" w:hAnsi="Times New Roman" w:cs="Times New Roman"/>
+          <w:sz w:val="24"/>
+          <w:szCs w:val="24"/>
+          <w:lang w:val="en-US"/>
+        </w:rPr>
+        <w:t>across the</w:t>
+      </w:r>
+      <w:r>
+        <w:rPr>
+          <w:rFonts w:ascii="Times New Roman" w:hAnsi="Times New Roman" w:cs="Times New Roman"/>
+          <w:sz w:val="24"/>
+          <w:szCs w:val="24"/>
+          <w:lang w:val="en-US"/>
+        </w:rPr>
+        <w:t xml:space="preserve"> two databases. We </w:t>
+      </w:r>
+      <w:r>
+        <w:rPr>
+          <w:rFonts w:ascii="Times New Roman" w:hAnsi="Times New Roman" w:cs="Times New Roman"/>
+          <w:sz w:val="24"/>
+          <w:szCs w:val="24"/>
+          <w:lang w:val="en-US"/>
+        </w:rPr>
+        <w:t>take advantage of the temporal dimension of the dataset to document the extent to which the growth in GVCs has changed inflation dynamics over time</w:t>
+      </w:r>
+      <w:r>
+        <w:rPr>
+          <w:rFonts w:ascii="Times New Roman" w:hAnsi="Times New Roman" w:cs="Times New Roman"/>
+          <w:sz w:val="24"/>
+          <w:szCs w:val="24"/>
+          <w:lang w:val="en-US"/>
+        </w:rPr>
+        <w:t>. We pay particular attention to the increasing</w:t>
+      </w:r>
+      <w:r>
+        <w:rPr>
+          <w:rFonts w:ascii="Times New Roman" w:hAnsi="Times New Roman" w:cs="Times New Roman"/>
+          <w:sz w:val="24"/>
+          <w:szCs w:val="24"/>
+          <w:lang w:val="en-US"/>
+        </w:rPr>
+        <w:t xml:space="preserve"> </w:t>
+      </w:r>
+      <w:r>
+        <w:rPr>
+          <w:rFonts w:ascii="Times New Roman" w:hAnsi="Times New Roman" w:cs="Times New Roman"/>
+          <w:sz w:val="24"/>
+          <w:szCs w:val="24"/>
+          <w:lang w:val="en-US"/>
+        </w:rPr>
+        <w:t xml:space="preserve">integration of euro area economies since </w:t>
+      </w:r>
+      <w:r>
+        <w:rPr>
+          <w:rFonts w:ascii="Times New Roman" w:hAnsi="Times New Roman" w:cs="Times New Roman"/>
+          <w:sz w:val="24"/>
+          <w:szCs w:val="24"/>
+          <w:lang w:val="en-US"/>
+        </w:rPr>
+        <w:t xml:space="preserve">the </w:t>
+      </w:r>
+      <w:r>
+        <w:rPr>
+          <w:rFonts w:ascii="Times New Roman" w:hAnsi="Times New Roman" w:cs="Times New Roman"/>
+          <w:sz w:val="24"/>
+          <w:szCs w:val="24"/>
+          <w:lang w:val="en-US"/>
+        </w:rPr>
+        <w:t>adoption of the common currenc</w:t>
+      </w:r>
+      <w:r>
+        <w:rPr>
+          <w:rFonts w:ascii="Times New Roman" w:hAnsi="Times New Roman" w:cs="Times New Roman"/>
+          <w:sz w:val="24"/>
+          <w:szCs w:val="24"/>
+          <w:lang w:val="en-US"/>
+        </w:rPr>
+        <w:t xml:space="preserve">y. We analyze to which extent the </w:t>
+      </w:r>
+      <w:r>
+        <w:rPr>
+          <w:rFonts w:ascii="Times New Roman" w:hAnsi="Times New Roman" w:cs="Times New Roman"/>
+          <w:sz w:val="24"/>
+          <w:szCs w:val="24"/>
+          <w:lang w:val="en-US"/>
+        </w:rPr>
+        <w:t xml:space="preserve">shortening </w:t>
+      </w:r>
+      <w:r>
+        <w:rPr>
+          <w:rFonts w:ascii="Times New Roman" w:hAnsi="Times New Roman" w:cs="Times New Roman"/>
+          <w:sz w:val="24"/>
+          <w:szCs w:val="24"/>
+          <w:lang w:val="en-US"/>
+        </w:rPr>
+        <w:t xml:space="preserve">of </w:t>
+      </w:r>
+      <w:r>
+        <w:rPr>
+          <w:rFonts w:ascii="Times New Roman" w:hAnsi="Times New Roman" w:cs="Times New Roman"/>
+          <w:sz w:val="24"/>
+          <w:szCs w:val="24"/>
+          <w:lang w:val="en-US"/>
+        </w:rPr>
+        <w:t xml:space="preserve">global value chains </w:t>
+      </w:r>
+      <w:r>
+        <w:rPr>
+          <w:rFonts w:ascii="Times New Roman" w:hAnsi="Times New Roman" w:cs="Times New Roman"/>
+          <w:sz w:val="24"/>
+          <w:szCs w:val="24"/>
+          <w:lang w:val="en-US"/>
+        </w:rPr>
+        <w:t>i</w:t>
+      </w:r>
+      <w:r>
+        <w:rPr>
+          <w:rFonts w:ascii="Times New Roman" w:hAnsi="Times New Roman" w:cs="Times New Roman"/>
+          <w:sz w:val="24"/>
+          <w:szCs w:val="24"/>
+          <w:lang w:val="en-US"/>
+        </w:rPr>
+        <w:t>n the years following the Great Recession</w:t>
+      </w:r>
+      <w:r>
+        <w:rPr>
+          <w:rFonts w:ascii="Times New Roman" w:hAnsi="Times New Roman" w:cs="Times New Roman"/>
+          <w:sz w:val="24"/>
+          <w:szCs w:val="24"/>
+          <w:lang w:val="en-US"/>
+        </w:rPr>
+        <w:t xml:space="preserve"> has changed the propagation of inflationary shocks in </w:t>
+      </w:r>
+      <w:r>
+        <w:rPr>
+          <w:rFonts w:ascii="Times New Roman" w:hAnsi="Times New Roman" w:cs="Times New Roman"/>
+          <w:sz w:val="24"/>
+          <w:szCs w:val="24"/>
+          <w:lang w:val="en-US"/>
+        </w:rPr>
+        <w:t>the international economy</w:t>
       </w:r>
       <w:r>
         <w:rPr>
@@ -315,6 +522,30 @@
         </w:rPr>
         <w:t>.</w:t>
       </w:r>
+      <w:r>
+        <w:rPr>
+          <w:rFonts w:ascii="Times New Roman" w:hAnsi="Times New Roman" w:cs="Times New Roman"/>
+          <w:sz w:val="24"/>
+          <w:szCs w:val="24"/>
+          <w:lang w:val="en-US"/>
+        </w:rPr>
+        <w:t xml:space="preserve"> </w:t>
+      </w:r>
+    </w:p>
+    <w:p>
+      <w:pPr>
+        <w:autoSpaceDE w:val="0"/>
+        <w:autoSpaceDN w:val="0"/>
+        <w:adjustRightInd w:val="0"/>
+        <w:spacing w:after="0" w:line="240" w:lineRule="auto"/>
+        <w:jc w:val="both"/>
+        <w:rPr>
+          <w:rFonts w:ascii="Times New Roman" w:hAnsi="Times New Roman" w:cs="Times New Roman"/>
+          <w:sz w:val="24"/>
+          <w:szCs w:val="24"/>
+          <w:lang w:val="en-US"/>
+        </w:rPr>
+      </w:pPr>
     </w:p>
     <w:p>
       <w:pPr>
@@ -524,6 +755,264 @@
     </w:p>
     <w:p>
       <w:pPr>
+        <w:pStyle w:val="Paragraphedeliste"/>
+        <w:autoSpaceDE w:val="0"/>
+        <w:autoSpaceDN w:val="0"/>
+        <w:adjustRightInd w:val="0"/>
+        <w:spacing w:after="0" w:line="240" w:lineRule="auto"/>
+        <w:rPr>
+          <w:rFonts w:ascii="Arial" w:hAnsi="Arial" w:cs="Arial"/>
+          <w:color w:val="000000"/>
+          <w:sz w:val="24"/>
+          <w:szCs w:val="24"/>
+        </w:rPr>
+      </w:pPr>
+    </w:p>
+    <w:p>
+      <w:pPr>
+        <w:autoSpaceDE w:val="0"/>
+        <w:autoSpaceDN w:val="0"/>
+        <w:adjustRightInd w:val="0"/>
+        <w:spacing w:after="0" w:line="240" w:lineRule="auto"/>
+        <w:jc w:val="both"/>
+        <w:rPr>
+          <w:rFonts w:ascii="Times New Roman" w:hAnsi="Times New Roman" w:cs="Times New Roman"/>
+          <w:sz w:val="24"/>
+          <w:szCs w:val="24"/>
+          <w:lang w:val="en-US"/>
+        </w:rPr>
+      </w:pPr>
+    </w:p>
+    <w:p>
+      <w:pPr>
+        <w:autoSpaceDE w:val="0"/>
+        <w:autoSpaceDN w:val="0"/>
+        <w:adjustRightInd w:val="0"/>
+        <w:spacing w:after="0" w:line="240" w:lineRule="auto"/>
+        <w:jc w:val="both"/>
+        <w:rPr>
+          <w:rFonts w:ascii="Times New Roman" w:hAnsi="Times New Roman" w:cs="Times New Roman"/>
+          <w:sz w:val="24"/>
+          <w:szCs w:val="24"/>
+          <w:lang w:val="en-US"/>
+        </w:rPr>
+      </w:pPr>
+      <w:r>
+        <w:rPr>
+          <w:rFonts w:ascii="Times New Roman" w:hAnsi="Times New Roman" w:cs="Times New Roman"/>
+          <w:sz w:val="24"/>
+          <w:szCs w:val="24"/>
+          <w:lang w:val="en-US"/>
+        </w:rPr>
+        <w:t xml:space="preserve">Firms’ participation in global value chains strengthens cross-country linkages via trade in intermediate inputs. In this paper, we </w:t>
+      </w:r>
+      <w:r>
+        <w:rPr>
+          <w:rFonts w:ascii="Times New Roman" w:hAnsi="Times New Roman" w:cs="Times New Roman"/>
+          <w:sz w:val="24"/>
+          <w:szCs w:val="24"/>
+          <w:lang w:val="en-US"/>
+        </w:rPr>
+        <w:t xml:space="preserve">use </w:t>
+      </w:r>
+      <w:r>
+        <w:rPr>
+          <w:rFonts w:ascii="Times New Roman" w:hAnsi="Times New Roman" w:cs="Times New Roman"/>
+          <w:sz w:val="24"/>
+          <w:szCs w:val="24"/>
+          <w:lang w:val="en-US"/>
+        </w:rPr>
+        <w:t>World Input-Output tables to investigate how production linkages give rise to nominal spillovers</w:t>
+      </w:r>
+      <w:r>
+        <w:rPr>
+          <w:rFonts w:ascii="Times New Roman" w:hAnsi="Times New Roman" w:cs="Times New Roman"/>
+          <w:sz w:val="24"/>
+          <w:szCs w:val="24"/>
+          <w:lang w:val="en-US"/>
+        </w:rPr>
+        <w:t xml:space="preserve">. </w:t>
+      </w:r>
+      <w:r>
+        <w:rPr>
+          <w:rFonts w:ascii="Times New Roman" w:hAnsi="Times New Roman" w:cs="Times New Roman"/>
+          <w:sz w:val="24"/>
+          <w:szCs w:val="24"/>
+          <w:lang w:val="en-US"/>
+        </w:rPr>
+        <w:t xml:space="preserve">We pay particular attention to </w:t>
+      </w:r>
+      <w:r>
+        <w:rPr>
+          <w:rFonts w:ascii="Times New Roman" w:hAnsi="Times New Roman" w:cs="Times New Roman"/>
+          <w:sz w:val="24"/>
+          <w:szCs w:val="24"/>
+          <w:lang w:val="en-US"/>
+        </w:rPr>
+        <w:t>Euro area countries</w:t>
+      </w:r>
+      <w:r>
+        <w:rPr>
+          <w:rFonts w:ascii="Times New Roman" w:hAnsi="Times New Roman" w:cs="Times New Roman"/>
+          <w:sz w:val="24"/>
+          <w:szCs w:val="24"/>
+          <w:lang w:val="en-US"/>
+        </w:rPr>
+        <w:t>, which</w:t>
+      </w:r>
+      <w:r>
+        <w:rPr>
+          <w:rFonts w:ascii="Times New Roman" w:hAnsi="Times New Roman" w:cs="Times New Roman"/>
+          <w:sz w:val="24"/>
+          <w:szCs w:val="24"/>
+          <w:lang w:val="en-US"/>
+        </w:rPr>
+        <w:t xml:space="preserve"> have been increasingly participating in cross-border production chains, </w:t>
+      </w:r>
+      <w:r>
+        <w:rPr>
+          <w:rFonts w:ascii="Times New Roman" w:hAnsi="Times New Roman" w:cs="Times New Roman"/>
+          <w:sz w:val="24"/>
+          <w:szCs w:val="24"/>
+          <w:lang w:val="en-US"/>
+        </w:rPr>
+        <w:t xml:space="preserve">partly </w:t>
+      </w:r>
+      <w:r>
+        <w:rPr>
+          <w:rFonts w:ascii="Times New Roman" w:hAnsi="Times New Roman" w:cs="Times New Roman"/>
+          <w:sz w:val="24"/>
+          <w:szCs w:val="24"/>
+          <w:lang w:val="en-US"/>
+        </w:rPr>
+        <w:t xml:space="preserve">stimulated by the </w:t>
+      </w:r>
+      <w:r>
+        <w:rPr>
+          <w:rFonts w:ascii="Times New Roman" w:hAnsi="Times New Roman" w:cs="Times New Roman"/>
+          <w:sz w:val="24"/>
+          <w:szCs w:val="24"/>
+          <w:lang w:val="en-US"/>
+        </w:rPr>
+        <w:t>adoption of the</w:t>
+      </w:r>
+      <w:r>
+        <w:rPr>
+          <w:rFonts w:ascii="Times New Roman" w:hAnsi="Times New Roman" w:cs="Times New Roman"/>
+          <w:sz w:val="24"/>
+          <w:szCs w:val="24"/>
+          <w:lang w:val="en-US"/>
+        </w:rPr>
+        <w:t xml:space="preserve"> common currency. The euro area is </w:t>
+      </w:r>
+      <w:r>
+        <w:rPr>
+          <w:rFonts w:ascii="Times New Roman" w:hAnsi="Times New Roman" w:cs="Times New Roman"/>
+          <w:sz w:val="24"/>
+          <w:szCs w:val="24"/>
+          <w:lang w:val="en-US"/>
+        </w:rPr>
+        <w:t xml:space="preserve">indeed </w:t>
+      </w:r>
+      <w:r>
+        <w:rPr>
+          <w:rFonts w:ascii="Times New Roman" w:hAnsi="Times New Roman" w:cs="Times New Roman"/>
+          <w:sz w:val="24"/>
+          <w:szCs w:val="24"/>
+          <w:lang w:val="en-US"/>
+        </w:rPr>
+        <w:t xml:space="preserve">more </w:t>
+      </w:r>
+      <w:r>
+        <w:rPr>
+          <w:rFonts w:ascii="Times New Roman" w:hAnsi="Times New Roman" w:cs="Times New Roman"/>
+          <w:sz w:val="24"/>
+          <w:szCs w:val="24"/>
+          <w:lang w:val="en-US"/>
+        </w:rPr>
+        <w:t>involved in global production chains than other large economies, such as the United States and China (ECB, 2017)</w:t>
+      </w:r>
+      <w:r>
+        <w:rPr>
+          <w:rFonts w:ascii="Times New Roman" w:hAnsi="Times New Roman" w:cs="Times New Roman"/>
+          <w:sz w:val="24"/>
+          <w:szCs w:val="24"/>
+          <w:lang w:val="en-US"/>
+        </w:rPr>
+        <w:t xml:space="preserve"> and has</w:t>
+      </w:r>
+      <w:r>
+        <w:rPr>
+          <w:rFonts w:ascii="Times New Roman" w:hAnsi="Times New Roman" w:cs="Times New Roman"/>
+          <w:sz w:val="24"/>
+          <w:szCs w:val="24"/>
+          <w:lang w:val="en-US"/>
+        </w:rPr>
+        <w:t xml:space="preserve"> been </w:t>
+      </w:r>
+      <w:r>
+        <w:rPr>
+          <w:rFonts w:ascii="Times New Roman" w:hAnsi="Times New Roman" w:cs="Times New Roman"/>
+          <w:sz w:val="24"/>
+          <w:szCs w:val="24"/>
+          <w:lang w:val="en-US"/>
+        </w:rPr>
+        <w:t>less affected by global value chains shortening than</w:t>
+      </w:r>
+      <w:r>
+        <w:rPr>
+          <w:rFonts w:ascii="Times New Roman" w:hAnsi="Times New Roman" w:cs="Times New Roman"/>
+          <w:sz w:val="24"/>
+          <w:szCs w:val="24"/>
+          <w:lang w:val="en-US"/>
+        </w:rPr>
+        <w:t xml:space="preserve"> other countries </w:t>
+      </w:r>
+      <w:r>
+        <w:rPr>
+          <w:rFonts w:ascii="Times New Roman" w:hAnsi="Times New Roman" w:cs="Times New Roman"/>
+          <w:sz w:val="24"/>
+          <w:szCs w:val="24"/>
+          <w:lang w:val="en-US"/>
+        </w:rPr>
+        <w:t>i</w:t>
+      </w:r>
+      <w:r>
+        <w:rPr>
+          <w:rFonts w:ascii="Times New Roman" w:hAnsi="Times New Roman" w:cs="Times New Roman"/>
+          <w:sz w:val="24"/>
+          <w:szCs w:val="24"/>
+          <w:lang w:val="en-US"/>
+        </w:rPr>
+        <w:t>n the years following the Great Recession.</w:t>
+      </w:r>
+      <w:r>
+        <w:rPr>
+          <w:rFonts w:ascii="Times New Roman" w:hAnsi="Times New Roman" w:cs="Times New Roman"/>
+          <w:sz w:val="24"/>
+          <w:szCs w:val="24"/>
+          <w:lang w:val="en-US"/>
+        </w:rPr>
+        <w:t xml:space="preserve"> </w:t>
+      </w:r>
+    </w:p>
+    <w:p>
+      <w:pPr>
+        <w:autoSpaceDE w:val="0"/>
+        <w:autoSpaceDN w:val="0"/>
+        <w:adjustRightInd w:val="0"/>
+        <w:spacing w:after="0" w:line="240" w:lineRule="auto"/>
+        <w:jc w:val="both"/>
+        <w:rPr>
+          <w:rFonts w:ascii="Times New Roman" w:hAnsi="Times New Roman" w:cs="Times New Roman"/>
+          <w:sz w:val="24"/>
+          <w:szCs w:val="24"/>
+          <w:lang w:val="en-US"/>
+        </w:rPr>
+      </w:pPr>
+    </w:p>
+    <w:p>
+      <w:pPr>
         <w:autoSpaceDE w:val="0"/>
         <w:autoSpaceDN w:val="0"/>
         <w:adjustRightInd w:val="0"/>
@@ -1597,7 +2086,17 @@
           <w:szCs w:val="24"/>
           <w:lang w:val="en-US"/>
         </w:rPr>
-        <w:t>within multinational firms, we consider here a unique pricing system based on market prices and independent of firm strategies. This method provides a measure of the vulnerability of each sector to price or productivity shocks (</w:t>
+        <w:t xml:space="preserve">within multinational firms, we consider here a unique pricing system based on market </w:t>
+      </w:r>
+      <w:r>
+        <w:rPr>
+          <w:rFonts w:ascii="Times New Roman" w:hAnsi="Times New Roman" w:cs="Times New Roman"/>
+          <w:sz w:val="24"/>
+          <w:szCs w:val="24"/>
+          <w:lang w:val="en-US"/>
+        </w:rPr>
+        <w:lastRenderedPageBreak/>
+        <w:t>prices and independent of firm strategies. This method provides a measure of the vulnerability of each sector to price or productivity shocks (</w:t>
       </w:r>
       <w:proofErr w:type="spellStart"/>
       <w:r>
@@ -1814,7 +2313,6 @@
           <w:szCs w:val="24"/>
           <w:lang w:val="en-US"/>
         </w:rPr>
-        <w:lastRenderedPageBreak/>
         <w:t xml:space="preserve">The standard I-O model </w:t>
       </w:r>
       <w:r>
@@ -3668,7 +4166,17 @@
           <w:szCs w:val="24"/>
           <w:lang w:val="en-US"/>
         </w:rPr>
-        <w:t xml:space="preserve"> there is no adjustment to margins. Under these conditions, for </w:t>
+        <w:t xml:space="preserve"> there is no adjustment to margins. Under these </w:t>
+      </w:r>
+      <w:r>
+        <w:rPr>
+          <w:rFonts w:ascii="Times New Roman" w:hAnsi="Times New Roman" w:cs="Times New Roman"/>
+          <w:sz w:val="24"/>
+          <w:szCs w:val="24"/>
+          <w:lang w:val="en-US"/>
+        </w:rPr>
+        <w:lastRenderedPageBreak/>
+        <w:t xml:space="preserve">conditions, for </w:t>
       </w:r>
       <w:r>
         <w:rPr>
@@ -4323,7 +4831,6 @@
           <w:szCs w:val="24"/>
           <w:lang w:val="en-US"/>
         </w:rPr>
-        <w:lastRenderedPageBreak/>
         <w:t xml:space="preserve">In a first step, </w:t>
       </w:r>
       <w:r>
@@ -5150,7 +5657,17 @@
           <w:szCs w:val="24"/>
           <w:lang w:val="en-US"/>
         </w:rPr>
-        <w:t>World Input-Output tables (WIOT) connects national table with international trade flows. WIOD uses supply-use tables (SUT) from individual country’s national accounts as the starting point to integrate with bilateral trade statistics and derive the final symmetric world Input-Output table (WIOT). The WIOTs cover 43 countries, of which a majority belongs to the European Union, as well as the rest of the world, constructed as one economy. These global Input-Output (I-O thereafter) tables cover around 85% of world GDP and contain annual</w:t>
+        <w:t xml:space="preserve">World Input-Output tables (WIOT) connects national table with international trade flows. WIOD uses supply-use tables </w:t>
+      </w:r>
+      <w:r>
+        <w:rPr>
+          <w:rFonts w:ascii="Times New Roman" w:hAnsi="Times New Roman" w:cs="Times New Roman"/>
+          <w:sz w:val="24"/>
+          <w:szCs w:val="24"/>
+          <w:lang w:val="en-US"/>
+        </w:rPr>
+        <w:lastRenderedPageBreak/>
+        <w:t>(SUT) from individual country’s national accounts as the starting point to integrate with bilateral trade statistics and derive the final symmetric world Input-Output table (WIOT). The WIOTs cover 43 countries, of which a majority belongs to the European Union, as well as the rest of the world, constructed as one economy. These global Input-Output (I-O thereafter) tables cover around 85% of world GDP and contain annual</w:t>
       </w:r>
       <w:r>
         <w:rPr>
@@ -5206,17 +5723,7 @@
           <w:szCs w:val="24"/>
           <w:lang w:val="en-US"/>
         </w:rPr>
-        <w:t xml:space="preserve"> et al., 2015). All transactions values are in basic prices, reflecting all costs borne by the producer. These tables are accompanied by Socio-Economic Accounts which contain country </w:t>
-      </w:r>
-      <w:r>
-        <w:rPr>
-          <w:rFonts w:ascii="Times New Roman" w:hAnsi="Times New Roman" w:cs="Times New Roman"/>
-          <w:sz w:val="24"/>
-          <w:szCs w:val="24"/>
-          <w:lang w:val="en-US"/>
-        </w:rPr>
-        <w:lastRenderedPageBreak/>
-        <w:t>sector panel data on employment (number of workers, compensation and share of labor in high, medium and low skilled occupations), capital stocks, gross output and value added).</w:t>
+        <w:t xml:space="preserve"> et al., 2015). All transactions values are in basic prices, reflecting all costs borne by the producer. These tables are accompanied by Socio-Economic Accounts which contain country sector panel data on employment (number of workers, compensation and share of labor in high, medium and low skilled occupations), capital stocks, gross output and value added).</w:t>
       </w:r>
     </w:p>
     <w:p>
@@ -5765,6 +6272,15 @@
           <w:szCs w:val="24"/>
           <w:lang w:val="en-US"/>
         </w:rPr>
+        <w:t xml:space="preserve"> denominated in</w:t>
+      </w:r>
+      <w:r>
+        <w:rPr>
+          <w:rFonts w:ascii="Times New Roman" w:hAnsi="Times New Roman" w:cs="Times New Roman"/>
+          <w:sz w:val="24"/>
+          <w:szCs w:val="24"/>
+          <w:lang w:val="en-US"/>
+        </w:rPr>
         <w:t xml:space="preserve"> </w:t>
       </w:r>
       <w:r>
@@ -5774,24 +6290,6 @@
           <w:szCs w:val="24"/>
           <w:lang w:val="en-US"/>
         </w:rPr>
-        <w:t>denominated in</w:t>
-      </w:r>
-      <w:r>
-        <w:rPr>
-          <w:rFonts w:ascii="Times New Roman" w:hAnsi="Times New Roman" w:cs="Times New Roman"/>
-          <w:sz w:val="24"/>
-          <w:szCs w:val="24"/>
-          <w:lang w:val="en-US"/>
-        </w:rPr>
-        <w:t xml:space="preserve"> </w:t>
-      </w:r>
-      <w:r>
-        <w:rPr>
-          <w:rFonts w:ascii="Times New Roman" w:hAnsi="Times New Roman" w:cs="Times New Roman"/>
-          <w:sz w:val="24"/>
-          <w:szCs w:val="24"/>
-          <w:lang w:val="en-US"/>
-        </w:rPr>
         <w:t>foreign currency.</w:t>
       </w:r>
       <w:r>
@@ -5828,17 +6326,7 @@
           <w:szCs w:val="24"/>
           <w:lang w:val="en-US"/>
         </w:rPr>
-        <w:t xml:space="preserve">country and, conversely, its inflationary impact on countries that </w:t>
-      </w:r>
-      <w:r>
-        <w:rPr>
-          <w:rFonts w:ascii="Times New Roman" w:hAnsi="Times New Roman" w:cs="Times New Roman"/>
-          <w:sz w:val="24"/>
-          <w:szCs w:val="24"/>
-          <w:lang w:val="en-US"/>
-        </w:rPr>
-        <w:lastRenderedPageBreak/>
-        <w:t>directly and indirectly consume, through third countries</w:t>
+        <w:t>country and, conversely, its inflationary impact on countries that directly and indirectly consume, through third countries</w:t>
       </w:r>
       <w:r>
         <w:rPr>
@@ -6253,27 +6741,7 @@
           <w:szCs w:val="24"/>
           <w:lang w:val="en-US"/>
         </w:rPr>
-        <w:t xml:space="preserve"> against all other currencies translates into a rise in the common currency, </w:t>
-      </w:r>
-      <w:proofErr w:type="gramStart"/>
-      <w:r>
-        <w:rPr>
-          <w:rFonts w:ascii="Times New Roman" w:hAnsi="Times New Roman" w:cs="Times New Roman"/>
-          <w:sz w:val="24"/>
-          <w:szCs w:val="24"/>
-          <w:lang w:val="en-US"/>
-        </w:rPr>
-        <w:t>the</w:t>
-      </w:r>
-      <w:proofErr w:type="gramEnd"/>
-      <w:r>
-        <w:rPr>
-          <w:rFonts w:ascii="Times New Roman" w:hAnsi="Times New Roman" w:cs="Times New Roman"/>
-          <w:sz w:val="24"/>
-          <w:szCs w:val="24"/>
-          <w:lang w:val="en-US"/>
-        </w:rPr>
-        <w:t xml:space="preserve"> dollar for example, in its relative prices vis-à-vis the rest of the world.</w:t>
+        <w:t xml:space="preserve"> against all other currencies translates into a rise in the common currency, the dollar for example, in its relative prices vis-à-vis the rest of the world.</w:t>
       </w:r>
       <w:r>
         <w:rPr>
@@ -6539,6 +7007,7 @@
           <w:szCs w:val="24"/>
           <w:lang w:val="en-US"/>
         </w:rPr>
+        <w:lastRenderedPageBreak/>
         <w:t xml:space="preserve">Hence, for </w:t>
       </w:r>
       <w:r>
@@ -6958,7 +7427,7 @@
           <v:shape id="_x0000_i1025" type="#_x0000_t75" style="width:137.7pt;height:21.7pt" o:ole="">
             <v:imagedata r:id="rId8" o:title=""/>
           </v:shape>
-          <o:OLEObject Type="Embed" ProgID="Equation.DSMT4" ShapeID="_x0000_i1025" DrawAspect="Content" ObjectID="_1577018398" r:id="rId9"/>
+          <o:OLEObject Type="Embed" ProgID="Equation.DSMT4" ShapeID="_x0000_i1025" DrawAspect="Content" ObjectID="_1577115454" r:id="rId9"/>
         </w:object>
       </w:r>
       <w:r>
@@ -7130,7 +7599,6 @@
           <w:szCs w:val="24"/>
           <w:lang w:val="en-US"/>
         </w:rPr>
-        <w:lastRenderedPageBreak/>
         <w:t>Consider first</w:t>
       </w:r>
       <w:r>
@@ -10295,6 +10763,7 @@
           <w:szCs w:val="24"/>
           <w:lang w:val="en-US"/>
         </w:rPr>
+        <w:lastRenderedPageBreak/>
         <w:t xml:space="preserve">In matrix notation, </w:t>
       </w:r>
       <w:r>
@@ -10525,7 +10994,6 @@
           <w:szCs w:val="24"/>
           <w:lang w:val="en-US"/>
         </w:rPr>
-        <w:lastRenderedPageBreak/>
         <w:t xml:space="preserve">Let </w:t>
       </w:r>
       <m:oMath>
@@ -13441,6 +13909,7 @@
           <w:szCs w:val="24"/>
           <w:lang w:val="en-US"/>
         </w:rPr>
+        <w:lastRenderedPageBreak/>
         <w:t>where</w:t>
       </w:r>
       <w:proofErr w:type="gramEnd"/>
@@ -13851,7 +14320,6 @@
           <w:szCs w:val="24"/>
           <w:lang w:val="en-US"/>
         </w:rPr>
-        <w:lastRenderedPageBreak/>
         <w:t>In the end, the total effect of the dollar shock is equal to the shock itself, incremented by changes in input prices due to changes in imported input prices, and by all marginal changes in output prices during the production processes</w:t>
       </w:r>
       <w:r>
@@ -14556,7 +15024,7 @@
           <v:shape id="_x0000_i1026" type="#_x0000_t75" style="width:149.7pt;height:21.7pt" o:ole="">
             <v:imagedata r:id="rId10" o:title=""/>
           </v:shape>
-          <o:OLEObject Type="Embed" ProgID="Equation.DSMT4" ShapeID="_x0000_i1026" DrawAspect="Content" ObjectID="_1577018399" r:id="rId11"/>
+          <o:OLEObject Type="Embed" ProgID="Equation.DSMT4" ShapeID="_x0000_i1026" DrawAspect="Content" ObjectID="_1577115455" r:id="rId11"/>
         </w:object>
       </w:r>
       <w:r>
@@ -15156,25 +15624,7 @@
           <w:szCs w:val="24"/>
           <w:lang w:val="en-US"/>
         </w:rPr>
-        <w:t xml:space="preserve"> </w:t>
-      </w:r>
-      <w:r>
-        <w:rPr>
-          <w:rFonts w:ascii="Times New Roman" w:hAnsi="Times New Roman" w:cs="Times New Roman"/>
-          <w:sz w:val="24"/>
-          <w:szCs w:val="24"/>
-          <w:lang w:val="en-US"/>
-        </w:rPr>
-        <w:t>S</w:t>
-      </w:r>
-      <w:r>
-        <w:rPr>
-          <w:rFonts w:ascii="Times New Roman" w:hAnsi="Times New Roman" w:cs="Times New Roman"/>
-          <w:sz w:val="24"/>
-          <w:szCs w:val="24"/>
-          <w:lang w:val="en-US"/>
-        </w:rPr>
-        <w:t xml:space="preserve"> represents </w:t>
+        <w:t xml:space="preserve"> S represents </w:t>
       </w:r>
       <w:r>
         <w:rPr>
@@ -15587,16 +16037,7 @@
                         <w:szCs w:val="24"/>
                         <w:lang w:val="en-US"/>
                       </w:rPr>
-                      <m:t xml:space="preserve"> </m:t>
-                    </m:r>
-                    <m:r>
-                      <w:rPr>
-                        <w:rFonts w:ascii="Cambria Math" w:eastAsiaTheme="minorEastAsia" w:hAnsi="Cambria Math" w:cs="Times New Roman"/>
-                        <w:sz w:val="24"/>
-                        <w:szCs w:val="24"/>
-                        <w:lang w:val="en-US"/>
-                      </w:rPr>
-                      <m:t>y</m:t>
+                      <m:t xml:space="preserve"> y</m:t>
                     </m:r>
                   </m:e>
                   <m:sub>
@@ -16349,14 +16790,7 @@
                     <w:rFonts w:ascii="Cambria Math" w:eastAsiaTheme="minorEastAsia" w:hAnsi="Cambria Math"/>
                     <w:szCs w:val="24"/>
                   </w:rPr>
-                  <m:t>.</m:t>
-                </m:r>
-                <m:r>
-                  <w:rPr>
-                    <w:rFonts w:ascii="Cambria Math" w:eastAsiaTheme="minorEastAsia" w:hAnsi="Cambria Math"/>
-                    <w:szCs w:val="24"/>
-                  </w:rPr>
-                  <m:t xml:space="preserve">  </m:t>
+                  <m:t xml:space="preserve">.  </m:t>
                 </m:r>
                 <m:sSub>
                   <m:sSubPr>
@@ -17100,19 +17534,7 @@
         <w:rPr>
           <w:rFonts w:ascii="Times New Roman" w:eastAsiaTheme="minorEastAsia" w:hAnsi="Times New Roman"/>
         </w:rPr>
-        <w:t xml:space="preserve">the </w:t>
-      </w:r>
-      <w:r>
-        <w:rPr>
-          <w:rFonts w:ascii="Times New Roman" w:eastAsiaTheme="minorEastAsia" w:hAnsi="Times New Roman"/>
-        </w:rPr>
-        <w:t>consumption</w:t>
-      </w:r>
-      <w:r>
-        <w:rPr>
-          <w:rFonts w:ascii="Times New Roman" w:eastAsiaTheme="minorEastAsia" w:hAnsi="Times New Roman"/>
-        </w:rPr>
-        <w:t xml:space="preserve"> of industry </w:t>
+        <w:t xml:space="preserve">the consumption of industry </w:t>
       </w:r>
       <m:oMath>
         <m:r>
@@ -17200,15 +17622,7 @@
           <w:rFonts w:ascii="Times New Roman" w:eastAsiaTheme="minorEastAsia" w:hAnsi="Times New Roman"/>
           <w:szCs w:val="24"/>
         </w:rPr>
-        <w:t xml:space="preserve"> </w:t>
-      </w:r>
-      <w:r>
-        <w:rPr>
-          <w:rFonts w:ascii="Times New Roman" w:eastAsiaTheme="minorEastAsia" w:hAnsi="Times New Roman"/>
-          <w:szCs w:val="24"/>
-        </w:rPr>
-        <w:lastRenderedPageBreak/>
-        <w:t>of country</w:t>
+        <w:t xml:space="preserve"> of country</w:t>
       </w:r>
       <w:r>
         <w:t xml:space="preserve"> </w:t>
@@ -17265,67 +17679,102 @@
         </w:rPr>
         <w:t>exchange rates fluctuations on consumer prices</w:t>
       </w:r>
+    </w:p>
+    <w:p>
+      <w:pPr>
+        <w:pStyle w:val="Paragraphedeliste"/>
+        <w:jc w:val="both"/>
+        <w:rPr>
+          <w:rFonts w:ascii="Times New Roman" w:hAnsi="Times New Roman" w:cs="Times New Roman"/>
+          <w:sz w:val="24"/>
+          <w:szCs w:val="24"/>
+          <w:lang w:val="en-US"/>
+        </w:rPr>
+      </w:pPr>
+    </w:p>
+    <w:p>
+      <w:pPr>
+        <w:pStyle w:val="Paragraphedeliste"/>
+        <w:numPr>
+          <w:ilvl w:val="1"/>
+          <w:numId w:val="7"/>
+        </w:numPr>
+        <w:autoSpaceDE w:val="0"/>
+        <w:autoSpaceDN w:val="0"/>
+        <w:adjustRightInd w:val="0"/>
+        <w:spacing w:after="0" w:line="240" w:lineRule="auto"/>
+        <w:jc w:val="both"/>
+        <w:rPr>
+          <w:rFonts w:ascii="Times New Roman" w:hAnsi="Times New Roman" w:cs="Times New Roman"/>
+          <w:sz w:val="24"/>
+          <w:szCs w:val="24"/>
+          <w:lang w:val="en-US"/>
+        </w:rPr>
+      </w:pPr>
+      <w:r>
+        <w:rPr>
+          <w:rFonts w:ascii="Times New Roman" w:hAnsi="Times New Roman" w:cs="Times New Roman"/>
+          <w:sz w:val="24"/>
+          <w:szCs w:val="24"/>
+          <w:lang w:val="en-US"/>
+        </w:rPr>
+        <w:t xml:space="preserve">The propagation of shocks originating from the euro area </w:t>
+      </w:r>
+    </w:p>
+    <w:p>
+      <w:pPr>
+        <w:autoSpaceDE w:val="0"/>
+        <w:autoSpaceDN w:val="0"/>
+        <w:adjustRightInd w:val="0"/>
+        <w:spacing w:after="0" w:line="240" w:lineRule="auto"/>
+        <w:jc w:val="both"/>
+        <w:rPr>
+          <w:rFonts w:ascii="Times New Roman" w:hAnsi="Times New Roman" w:cs="Times New Roman"/>
+          <w:sz w:val="24"/>
+          <w:szCs w:val="24"/>
+          <w:lang w:val="en-US"/>
+        </w:rPr>
+      </w:pPr>
+    </w:p>
+    <w:p>
+      <w:pPr>
+        <w:autoSpaceDE w:val="0"/>
+        <w:autoSpaceDN w:val="0"/>
+        <w:adjustRightInd w:val="0"/>
+        <w:spacing w:after="0" w:line="240" w:lineRule="auto"/>
+        <w:jc w:val="both"/>
+        <w:rPr>
+          <w:rFonts w:ascii="Times New Roman" w:hAnsi="Times New Roman" w:cs="Times New Roman"/>
+          <w:sz w:val="24"/>
+          <w:szCs w:val="24"/>
+        </w:rPr>
+      </w:pPr>
+      <w:r>
+        <w:rPr>
+          <w:rFonts w:ascii="Times New Roman" w:hAnsi="Times New Roman" w:cs="Times New Roman"/>
+          <w:sz w:val="24"/>
+          <w:szCs w:val="24"/>
+        </w:rPr>
+        <w:t xml:space="preserve">Pays les plus impactés: partenaires commerciaux proches (PECO, Suisse, Afrique du Nord, Turquie, Scandinavie). </w:t>
+      </w:r>
+      <w:r>
+        <w:rPr>
+          <w:rFonts w:ascii="Times New Roman" w:hAnsi="Times New Roman" w:cs="Times New Roman"/>
+          <w:sz w:val="24"/>
+          <w:szCs w:val="24"/>
+        </w:rPr>
+        <w:t>Ordres de grandeurs comparables entre les deux bases de données</w:t>
+      </w:r>
       <w:bookmarkStart w:id="0" w:name="_GoBack"/>
       <w:bookmarkEnd w:id="0"/>
     </w:p>
     <w:p>
       <w:pPr>
-        <w:jc w:val="both"/>
-        <w:rPr>
-          <w:rFonts w:ascii="Times New Roman" w:hAnsi="Times New Roman" w:cs="Times New Roman"/>
-          <w:sz w:val="24"/>
-          <w:szCs w:val="24"/>
-          <w:lang w:val="en-US"/>
-        </w:rPr>
-      </w:pPr>
-    </w:p>
-    <w:p>
-      <w:pPr>
-        <w:jc w:val="both"/>
-        <w:rPr>
-          <w:rFonts w:ascii="Times New Roman" w:hAnsi="Times New Roman" w:cs="Times New Roman"/>
-          <w:sz w:val="24"/>
-          <w:szCs w:val="24"/>
-          <w:lang w:val="en-US"/>
-        </w:rPr>
-      </w:pPr>
-      <w:r>
-        <w:rPr>
-          <w:rFonts w:ascii="Times New Roman" w:hAnsi="Times New Roman" w:cs="Times New Roman"/>
-          <w:sz w:val="24"/>
-          <w:szCs w:val="24"/>
-          <w:lang w:val="en-US"/>
-        </w:rPr>
-        <w:br w:type="page"/>
-      </w:r>
-    </w:p>
-    <w:p>
-      <w:pPr>
-        <w:jc w:val="both"/>
-        <w:rPr>
-          <w:rFonts w:ascii="Times New Roman" w:hAnsi="Times New Roman" w:cs="Times New Roman"/>
-          <w:sz w:val="24"/>
-          <w:szCs w:val="24"/>
-        </w:rPr>
-      </w:pPr>
-      <w:proofErr w:type="spellStart"/>
-      <w:r>
-        <w:rPr>
-          <w:rFonts w:ascii="Times New Roman" w:hAnsi="Times New Roman" w:cs="Times New Roman"/>
-          <w:sz w:val="24"/>
-          <w:szCs w:val="24"/>
-        </w:rPr>
-        <w:lastRenderedPageBreak/>
-        <w:t>References</w:t>
-      </w:r>
-      <w:proofErr w:type="spellEnd"/>
-    </w:p>
-    <w:p>
-      <w:pPr>
         <w:autoSpaceDE w:val="0"/>
         <w:autoSpaceDN w:val="0"/>
         <w:adjustRightInd w:val="0"/>
         <w:spacing w:after="0" w:line="240" w:lineRule="auto"/>
+        <w:jc w:val="both"/>
         <w:rPr>
           <w:rFonts w:ascii="Times New Roman" w:hAnsi="Times New Roman" w:cs="Times New Roman"/>
           <w:sz w:val="24"/>
@@ -17335,59 +17784,75 @@
     </w:p>
     <w:p>
       <w:pPr>
+        <w:pStyle w:val="Paragraphedeliste"/>
+        <w:numPr>
+          <w:ilvl w:val="1"/>
+          <w:numId w:val="7"/>
+        </w:numPr>
         <w:autoSpaceDE w:val="0"/>
         <w:autoSpaceDN w:val="0"/>
         <w:adjustRightInd w:val="0"/>
         <w:spacing w:after="0" w:line="240" w:lineRule="auto"/>
-        <w:rPr>
-          <w:rFonts w:ascii="Times New Roman" w:hAnsi="Times New Roman" w:cs="Times New Roman"/>
-          <w:sz w:val="24"/>
-          <w:szCs w:val="24"/>
-        </w:rPr>
-      </w:pPr>
-      <w:proofErr w:type="spellStart"/>
-      <w:r>
-        <w:rPr>
-          <w:rFonts w:ascii="Times New Roman" w:hAnsi="Times New Roman" w:cs="Times New Roman"/>
-          <w:sz w:val="24"/>
-          <w:szCs w:val="24"/>
-        </w:rPr>
-        <w:t>Cochard</w:t>
-      </w:r>
-      <w:proofErr w:type="spellEnd"/>
-      <w:r>
-        <w:rPr>
-          <w:rFonts w:ascii="Times New Roman" w:hAnsi="Times New Roman" w:cs="Times New Roman"/>
-          <w:sz w:val="24"/>
-          <w:szCs w:val="24"/>
-        </w:rPr>
-        <w:t xml:space="preserve">, M., G. Daudin, S. Fronteau and C. </w:t>
-      </w:r>
-      <w:proofErr w:type="spellStart"/>
-      <w:r>
-        <w:rPr>
-          <w:rFonts w:ascii="Times New Roman" w:hAnsi="Times New Roman" w:cs="Times New Roman"/>
-          <w:sz w:val="24"/>
-          <w:szCs w:val="24"/>
-        </w:rPr>
-        <w:t>Rifflart</w:t>
-      </w:r>
-      <w:proofErr w:type="spellEnd"/>
-      <w:r>
-        <w:rPr>
-          <w:rFonts w:ascii="Times New Roman" w:hAnsi="Times New Roman" w:cs="Times New Roman"/>
-          <w:sz w:val="24"/>
-          <w:szCs w:val="24"/>
-        </w:rPr>
-        <w:t xml:space="preserve">, “Commerce vertical et propagation des chocs de prix: le cas de la zone euro”, </w:t>
-      </w:r>
-      <w:r>
-        <w:rPr>
-          <w:rFonts w:ascii="Times New Roman" w:hAnsi="Times New Roman" w:cs="Times New Roman"/>
-          <w:sz w:val="24"/>
-          <w:szCs w:val="24"/>
-        </w:rPr>
-        <w:t>Revue de l’OFCE, 149 (2016).</w:t>
+        <w:jc w:val="both"/>
+        <w:rPr>
+          <w:rFonts w:ascii="Times New Roman" w:hAnsi="Times New Roman" w:cs="Times New Roman"/>
+          <w:sz w:val="24"/>
+          <w:szCs w:val="24"/>
+          <w:lang w:val="en-US"/>
+        </w:rPr>
+      </w:pPr>
+      <w:r>
+        <w:rPr>
+          <w:rFonts w:ascii="Times New Roman" w:hAnsi="Times New Roman" w:cs="Times New Roman"/>
+          <w:sz w:val="24"/>
+          <w:szCs w:val="24"/>
+        </w:rPr>
+        <w:t xml:space="preserve"> </w:t>
+      </w:r>
+      <w:r>
+        <w:rPr>
+          <w:rFonts w:ascii="Times New Roman" w:hAnsi="Times New Roman" w:cs="Times New Roman"/>
+          <w:sz w:val="24"/>
+          <w:szCs w:val="24"/>
+          <w:lang w:val="en-US"/>
+        </w:rPr>
+        <w:t xml:space="preserve">The propagation to the euro area of </w:t>
+      </w:r>
+      <w:r>
+        <w:rPr>
+          <w:rFonts w:ascii="Times New Roman" w:hAnsi="Times New Roman" w:cs="Times New Roman"/>
+          <w:sz w:val="24"/>
+          <w:szCs w:val="24"/>
+          <w:lang w:val="en-US"/>
+        </w:rPr>
+        <w:t>shocks</w:t>
+      </w:r>
+      <w:r>
+        <w:rPr>
+          <w:rFonts w:ascii="Times New Roman" w:hAnsi="Times New Roman" w:cs="Times New Roman"/>
+          <w:sz w:val="24"/>
+          <w:szCs w:val="24"/>
+          <w:lang w:val="en-US"/>
+        </w:rPr>
+        <w:t xml:space="preserve"> originating from </w:t>
+      </w:r>
+      <w:r>
+        <w:rPr>
+          <w:rFonts w:ascii="Times New Roman" w:hAnsi="Times New Roman" w:cs="Times New Roman"/>
+          <w:sz w:val="24"/>
+          <w:szCs w:val="24"/>
+          <w:lang w:val="en-US"/>
+        </w:rPr>
+        <w:t>its main</w:t>
+      </w:r>
+      <w:r>
+        <w:rPr>
+          <w:rFonts w:ascii="Times New Roman" w:hAnsi="Times New Roman" w:cs="Times New Roman"/>
+          <w:sz w:val="24"/>
+          <w:szCs w:val="24"/>
+          <w:lang w:val="en-US"/>
+        </w:rPr>
+        <w:t xml:space="preserve"> trading partners</w:t>
       </w:r>
     </w:p>
     <w:p>
@@ -17396,10 +17861,13 @@
         <w:autoSpaceDN w:val="0"/>
         <w:adjustRightInd w:val="0"/>
         <w:spacing w:after="0" w:line="240" w:lineRule="auto"/>
-        <w:rPr>
-          <w:rFonts w:ascii="Times New Roman" w:hAnsi="Times New Roman" w:cs="Times New Roman"/>
-          <w:sz w:val="24"/>
-          <w:szCs w:val="24"/>
+        <w:ind w:left="360"/>
+        <w:jc w:val="both"/>
+        <w:rPr>
+          <w:rFonts w:ascii="Times New Roman" w:hAnsi="Times New Roman" w:cs="Times New Roman"/>
+          <w:sz w:val="24"/>
+          <w:szCs w:val="24"/>
+          <w:lang w:val="en-US"/>
         </w:rPr>
       </w:pPr>
     </w:p>
@@ -17409,19 +17877,287 @@
         <w:autoSpaceDN w:val="0"/>
         <w:adjustRightInd w:val="0"/>
         <w:spacing w:after="0" w:line="240" w:lineRule="auto"/>
-        <w:rPr>
-          <w:rFonts w:ascii="Times New Roman" w:hAnsi="Times New Roman" w:cs="Times New Roman"/>
-          <w:sz w:val="24"/>
-          <w:szCs w:val="24"/>
-          <w:lang w:val="en-US"/>
-        </w:rPr>
-      </w:pPr>
+        <w:ind w:left="360"/>
+        <w:jc w:val="both"/>
+        <w:rPr>
+          <w:rFonts w:ascii="Times New Roman" w:hAnsi="Times New Roman" w:cs="Times New Roman"/>
+          <w:sz w:val="24"/>
+          <w:szCs w:val="24"/>
+        </w:rPr>
+      </w:pPr>
+      <w:r>
+        <w:rPr>
+          <w:rFonts w:ascii="Times New Roman" w:hAnsi="Times New Roman" w:cs="Times New Roman"/>
+          <w:sz w:val="24"/>
+          <w:szCs w:val="24"/>
+        </w:rPr>
+        <w:t xml:space="preserve">US: pas très consistent avec </w:t>
+      </w:r>
       <w:proofErr w:type="spellStart"/>
       <w:r>
         <w:rPr>
           <w:rFonts w:ascii="Times New Roman" w:hAnsi="Times New Roman" w:cs="Times New Roman"/>
           <w:sz w:val="24"/>
           <w:szCs w:val="24"/>
+        </w:rPr>
+        <w:t>Aueur</w:t>
+      </w:r>
+      <w:proofErr w:type="spellEnd"/>
+      <w:r>
+        <w:rPr>
+          <w:rFonts w:ascii="Times New Roman" w:hAnsi="Times New Roman" w:cs="Times New Roman"/>
+          <w:sz w:val="24"/>
+          <w:szCs w:val="24"/>
+        </w:rPr>
+        <w:t xml:space="preserve"> 2017, on a des impacts plus élevés sur certains partenaires européens que sur MEX ou CAN</w:t>
+      </w:r>
+    </w:p>
+    <w:p>
+      <w:pPr>
+        <w:autoSpaceDE w:val="0"/>
+        <w:autoSpaceDN w:val="0"/>
+        <w:adjustRightInd w:val="0"/>
+        <w:spacing w:after="0" w:line="240" w:lineRule="auto"/>
+        <w:jc w:val="both"/>
+        <w:rPr>
+          <w:rFonts w:ascii="Times New Roman" w:hAnsi="Times New Roman" w:cs="Times New Roman"/>
+          <w:sz w:val="24"/>
+          <w:szCs w:val="24"/>
+          <w:lang w:val="en-US"/>
+        </w:rPr>
+      </w:pPr>
+    </w:p>
+    <w:p>
+      <w:pPr>
+        <w:autoSpaceDE w:val="0"/>
+        <w:autoSpaceDN w:val="0"/>
+        <w:adjustRightInd w:val="0"/>
+        <w:spacing w:after="0" w:line="240" w:lineRule="auto"/>
+        <w:jc w:val="both"/>
+        <w:rPr>
+          <w:rFonts w:ascii="Times New Roman" w:hAnsi="Times New Roman" w:cs="Times New Roman"/>
+          <w:sz w:val="24"/>
+          <w:szCs w:val="24"/>
+          <w:lang w:val="en-US"/>
+        </w:rPr>
+      </w:pPr>
+    </w:p>
+    <w:p>
+      <w:pPr>
+        <w:pStyle w:val="Paragraphedeliste"/>
+        <w:autoSpaceDE w:val="0"/>
+        <w:autoSpaceDN w:val="0"/>
+        <w:adjustRightInd w:val="0"/>
+        <w:spacing w:after="0" w:line="240" w:lineRule="auto"/>
+        <w:ind w:left="360"/>
+        <w:jc w:val="both"/>
+        <w:rPr>
+          <w:rFonts w:ascii="Times New Roman" w:hAnsi="Times New Roman" w:cs="Times New Roman"/>
+          <w:sz w:val="24"/>
+          <w:szCs w:val="24"/>
+          <w:lang w:val="en-US"/>
+        </w:rPr>
+      </w:pPr>
+      <w:r>
+        <w:rPr>
+          <w:rFonts w:ascii="Times New Roman" w:hAnsi="Times New Roman" w:cs="Times New Roman"/>
+          <w:sz w:val="24"/>
+          <w:szCs w:val="24"/>
+          <w:lang w:val="en-US"/>
+        </w:rPr>
+        <w:t>UK</w:t>
+      </w:r>
+    </w:p>
+    <w:p>
+      <w:pPr>
+        <w:pStyle w:val="Paragraphedeliste"/>
+        <w:autoSpaceDE w:val="0"/>
+        <w:autoSpaceDN w:val="0"/>
+        <w:adjustRightInd w:val="0"/>
+        <w:spacing w:after="0" w:line="240" w:lineRule="auto"/>
+        <w:ind w:left="360"/>
+        <w:jc w:val="both"/>
+        <w:rPr>
+          <w:rFonts w:ascii="Times New Roman" w:hAnsi="Times New Roman" w:cs="Times New Roman"/>
+          <w:sz w:val="24"/>
+          <w:szCs w:val="24"/>
+          <w:lang w:val="en-US"/>
+        </w:rPr>
+      </w:pPr>
+    </w:p>
+    <w:p>
+      <w:pPr>
+        <w:pStyle w:val="Paragraphedeliste"/>
+        <w:autoSpaceDE w:val="0"/>
+        <w:autoSpaceDN w:val="0"/>
+        <w:adjustRightInd w:val="0"/>
+        <w:spacing w:after="0" w:line="240" w:lineRule="auto"/>
+        <w:ind w:left="360"/>
+        <w:jc w:val="both"/>
+        <w:rPr>
+          <w:rFonts w:ascii="Times New Roman" w:hAnsi="Times New Roman" w:cs="Times New Roman"/>
+          <w:sz w:val="24"/>
+          <w:szCs w:val="24"/>
+          <w:lang w:val="en-US"/>
+        </w:rPr>
+      </w:pPr>
+    </w:p>
+    <w:p>
+      <w:pPr>
+        <w:jc w:val="both"/>
+        <w:rPr>
+          <w:rFonts w:ascii="Times New Roman" w:hAnsi="Times New Roman" w:cs="Times New Roman"/>
+          <w:sz w:val="24"/>
+          <w:szCs w:val="24"/>
+          <w:lang w:val="en-US"/>
+        </w:rPr>
+      </w:pPr>
+      <w:r>
+        <w:rPr>
+          <w:rFonts w:ascii="Times New Roman" w:hAnsi="Times New Roman" w:cs="Times New Roman"/>
+          <w:sz w:val="24"/>
+          <w:szCs w:val="24"/>
+          <w:lang w:val="en-US"/>
+        </w:rPr>
+        <w:br w:type="page"/>
+      </w:r>
+    </w:p>
+    <w:p>
+      <w:pPr>
+        <w:jc w:val="both"/>
+        <w:rPr>
+          <w:rFonts w:ascii="Times New Roman" w:hAnsi="Times New Roman" w:cs="Times New Roman"/>
+          <w:sz w:val="24"/>
+          <w:szCs w:val="24"/>
+        </w:rPr>
+      </w:pPr>
+      <w:proofErr w:type="spellStart"/>
+      <w:r>
+        <w:rPr>
+          <w:rFonts w:ascii="Times New Roman" w:hAnsi="Times New Roman" w:cs="Times New Roman"/>
+          <w:sz w:val="24"/>
+          <w:szCs w:val="24"/>
+        </w:rPr>
+        <w:lastRenderedPageBreak/>
+        <w:t>References</w:t>
+      </w:r>
+      <w:proofErr w:type="spellEnd"/>
+    </w:p>
+    <w:p>
+      <w:pPr>
+        <w:autoSpaceDE w:val="0"/>
+        <w:autoSpaceDN w:val="0"/>
+        <w:adjustRightInd w:val="0"/>
+        <w:spacing w:after="0" w:line="240" w:lineRule="auto"/>
+        <w:rPr>
+          <w:rFonts w:ascii="Times New Roman" w:hAnsi="Times New Roman" w:cs="Times New Roman"/>
+          <w:sz w:val="24"/>
+          <w:szCs w:val="24"/>
+        </w:rPr>
+      </w:pPr>
+    </w:p>
+    <w:p>
+      <w:pPr>
+        <w:autoSpaceDE w:val="0"/>
+        <w:autoSpaceDN w:val="0"/>
+        <w:adjustRightInd w:val="0"/>
+        <w:spacing w:after="0" w:line="240" w:lineRule="auto"/>
+        <w:rPr>
+          <w:rFonts w:ascii="Times New Roman" w:hAnsi="Times New Roman" w:cs="Times New Roman"/>
+          <w:sz w:val="24"/>
+          <w:szCs w:val="24"/>
+        </w:rPr>
+      </w:pPr>
+    </w:p>
+    <w:p>
+      <w:pPr>
+        <w:autoSpaceDE w:val="0"/>
+        <w:autoSpaceDN w:val="0"/>
+        <w:adjustRightInd w:val="0"/>
+        <w:spacing w:after="0" w:line="240" w:lineRule="auto"/>
+        <w:rPr>
+          <w:rFonts w:ascii="Times New Roman" w:hAnsi="Times New Roman" w:cs="Times New Roman"/>
+          <w:sz w:val="24"/>
+          <w:szCs w:val="24"/>
+        </w:rPr>
+      </w:pPr>
+      <w:proofErr w:type="spellStart"/>
+      <w:r>
+        <w:rPr>
+          <w:rFonts w:ascii="Times New Roman" w:hAnsi="Times New Roman" w:cs="Times New Roman"/>
+          <w:sz w:val="24"/>
+          <w:szCs w:val="24"/>
+        </w:rPr>
+        <w:t>Cochard</w:t>
+      </w:r>
+      <w:proofErr w:type="spellEnd"/>
+      <w:r>
+        <w:rPr>
+          <w:rFonts w:ascii="Times New Roman" w:hAnsi="Times New Roman" w:cs="Times New Roman"/>
+          <w:sz w:val="24"/>
+          <w:szCs w:val="24"/>
+        </w:rPr>
+        <w:t xml:space="preserve">, M., G. Daudin, S. Fronteau and C. </w:t>
+      </w:r>
+      <w:proofErr w:type="spellStart"/>
+      <w:r>
+        <w:rPr>
+          <w:rFonts w:ascii="Times New Roman" w:hAnsi="Times New Roman" w:cs="Times New Roman"/>
+          <w:sz w:val="24"/>
+          <w:szCs w:val="24"/>
+        </w:rPr>
+        <w:t>Rifflart</w:t>
+      </w:r>
+      <w:proofErr w:type="spellEnd"/>
+      <w:r>
+        <w:rPr>
+          <w:rFonts w:ascii="Times New Roman" w:hAnsi="Times New Roman" w:cs="Times New Roman"/>
+          <w:sz w:val="24"/>
+          <w:szCs w:val="24"/>
+        </w:rPr>
+        <w:t xml:space="preserve">, “Commerce vertical et propagation des chocs de prix: le cas de la zone euro”, </w:t>
+      </w:r>
+      <w:r>
+        <w:rPr>
+          <w:rFonts w:ascii="Times New Roman" w:hAnsi="Times New Roman" w:cs="Times New Roman"/>
+          <w:sz w:val="24"/>
+          <w:szCs w:val="24"/>
+        </w:rPr>
+        <w:t>Revue de l’OFCE, 149 (2016).</w:t>
+      </w:r>
+    </w:p>
+    <w:p>
+      <w:pPr>
+        <w:autoSpaceDE w:val="0"/>
+        <w:autoSpaceDN w:val="0"/>
+        <w:adjustRightInd w:val="0"/>
+        <w:spacing w:after="0" w:line="240" w:lineRule="auto"/>
+        <w:rPr>
+          <w:rFonts w:ascii="Times New Roman" w:hAnsi="Times New Roman" w:cs="Times New Roman"/>
+          <w:sz w:val="24"/>
+          <w:szCs w:val="24"/>
+        </w:rPr>
+      </w:pPr>
+    </w:p>
+    <w:p>
+      <w:pPr>
+        <w:autoSpaceDE w:val="0"/>
+        <w:autoSpaceDN w:val="0"/>
+        <w:adjustRightInd w:val="0"/>
+        <w:spacing w:after="0" w:line="240" w:lineRule="auto"/>
+        <w:rPr>
+          <w:rFonts w:ascii="Times New Roman" w:hAnsi="Times New Roman" w:cs="Times New Roman"/>
+          <w:sz w:val="24"/>
+          <w:szCs w:val="24"/>
+          <w:lang w:val="en-US"/>
+        </w:rPr>
+      </w:pPr>
+      <w:proofErr w:type="spellStart"/>
+      <w:r>
+        <w:rPr>
+          <w:rFonts w:ascii="Times New Roman" w:hAnsi="Times New Roman" w:cs="Times New Roman"/>
+          <w:sz w:val="24"/>
+          <w:szCs w:val="24"/>
           <w:lang w:val="en-US"/>
         </w:rPr>
         <w:t>Dietzenbacher</w:t>
@@ -17495,6 +18231,43 @@
           <w:lang w:val="en-US"/>
         </w:rPr>
         <w:t>, “The Construction of World Input–Output Tables in the WIOD Project,” Economic Systems Research 25 (2013):71–98.</w:t>
+      </w:r>
+    </w:p>
+    <w:p>
+      <w:pPr>
+        <w:autoSpaceDE w:val="0"/>
+        <w:autoSpaceDN w:val="0"/>
+        <w:adjustRightInd w:val="0"/>
+        <w:spacing w:after="0" w:line="240" w:lineRule="auto"/>
+        <w:rPr>
+          <w:rFonts w:ascii="Times New Roman" w:hAnsi="Times New Roman" w:cs="Times New Roman"/>
+          <w:sz w:val="24"/>
+          <w:szCs w:val="24"/>
+          <w:lang w:val="en-US"/>
+        </w:rPr>
+      </w:pPr>
+    </w:p>
+    <w:p>
+      <w:pPr>
+        <w:autoSpaceDE w:val="0"/>
+        <w:autoSpaceDN w:val="0"/>
+        <w:adjustRightInd w:val="0"/>
+        <w:spacing w:after="0" w:line="240" w:lineRule="auto"/>
+        <w:rPr>
+          <w:rFonts w:ascii="Times New Roman" w:hAnsi="Times New Roman" w:cs="Times New Roman"/>
+          <w:sz w:val="24"/>
+          <w:szCs w:val="24"/>
+          <w:lang w:val="en-US"/>
+        </w:rPr>
+      </w:pPr>
+      <w:r>
+        <w:rPr>
+          <w:rFonts w:ascii="Times New Roman" w:hAnsi="Times New Roman" w:cs="Times New Roman"/>
+          <w:sz w:val="24"/>
+          <w:szCs w:val="24"/>
+          <w:lang w:val="en-US"/>
+        </w:rPr>
+        <w:t>ECB Economic Bulletin, (2017), Article “The impact of global value chains on the macroeconomic analysis of the euro area”, Issue 8 / 2017</w:t>
       </w:r>
     </w:p>
     <w:p>
@@ -17844,27 +18617,7 @@
             <w:szCs w:val="24"/>
             <w:lang w:val="en-US"/>
           </w:rPr>
-          <w:t>https://www.ecb.europa.eu/pub/pdf/scpwps/ecb.wp2064.en.pdf?316eb4d64f21dfa80fc73d305bd28</w:t>
-        </w:r>
-        <w:r>
-          <w:rPr>
-            <w:rStyle w:val="Lienhypertexte"/>
-            <w:rFonts w:ascii="Times New Roman" w:hAnsi="Times New Roman" w:cs="Times New Roman"/>
-            <w:sz w:val="24"/>
-            <w:szCs w:val="24"/>
-            <w:lang w:val="en-US"/>
-          </w:rPr>
-          <w:t>4</w:t>
-        </w:r>
-        <w:r>
-          <w:rPr>
-            <w:rStyle w:val="Lienhypertexte"/>
-            <w:rFonts w:ascii="Times New Roman" w:hAnsi="Times New Roman" w:cs="Times New Roman"/>
-            <w:sz w:val="24"/>
-            <w:szCs w:val="24"/>
-            <w:lang w:val="en-US"/>
-          </w:rPr>
-          <w:t>bd</w:t>
+          <w:t>https://www.ecb.europa.eu/pub/pdf/scpwps/ecb.wp2064.en.pdf?316eb4d64f21dfa80fc73d305bd284bd</w:t>
         </w:r>
       </w:hyperlink>
     </w:p>
@@ -18744,6 +19497,128 @@
       </w:pPr>
     </w:lvl>
   </w:abstractNum>
+  <w:abstractNum w:abstractNumId="6">
+    <w:nsid w:val="72130AB1"/>
+    <w:multiLevelType w:val="multilevel"/>
+    <w:tmpl w:val="931076CE"/>
+    <w:lvl w:ilvl="0">
+      <w:start w:val="3"/>
+      <w:numFmt w:val="decimal"/>
+      <w:lvlText w:val="%1"/>
+      <w:lvlJc w:val="left"/>
+      <w:pPr>
+        <w:ind w:left="360" w:hanging="360"/>
+      </w:pPr>
+      <w:rPr>
+        <w:rFonts w:ascii="CMR10" w:hAnsi="CMR10" w:cs="CMR10" w:hint="default"/>
+        <w:sz w:val="22"/>
+      </w:rPr>
+    </w:lvl>
+    <w:lvl w:ilvl="1">
+      <w:start w:val="1"/>
+      <w:numFmt w:val="decimal"/>
+      <w:lvlText w:val="%1.%2"/>
+      <w:lvlJc w:val="left"/>
+      <w:pPr>
+        <w:ind w:left="720" w:hanging="360"/>
+      </w:pPr>
+      <w:rPr>
+        <w:rFonts w:ascii="CMR10" w:hAnsi="CMR10" w:cs="CMR10" w:hint="default"/>
+        <w:sz w:val="22"/>
+      </w:rPr>
+    </w:lvl>
+    <w:lvl w:ilvl="2">
+      <w:start w:val="1"/>
+      <w:numFmt w:val="decimal"/>
+      <w:lvlText w:val="%1.%2.%3"/>
+      <w:lvlJc w:val="left"/>
+      <w:pPr>
+        <w:ind w:left="1440" w:hanging="720"/>
+      </w:pPr>
+      <w:rPr>
+        <w:rFonts w:ascii="CMR10" w:hAnsi="CMR10" w:cs="CMR10" w:hint="default"/>
+        <w:sz w:val="22"/>
+      </w:rPr>
+    </w:lvl>
+    <w:lvl w:ilvl="3">
+      <w:start w:val="1"/>
+      <w:numFmt w:val="decimal"/>
+      <w:lvlText w:val="%1.%2.%3.%4"/>
+      <w:lvlJc w:val="left"/>
+      <w:pPr>
+        <w:ind w:left="1800" w:hanging="720"/>
+      </w:pPr>
+      <w:rPr>
+        <w:rFonts w:ascii="CMR10" w:hAnsi="CMR10" w:cs="CMR10" w:hint="default"/>
+        <w:sz w:val="22"/>
+      </w:rPr>
+    </w:lvl>
+    <w:lvl w:ilvl="4">
+      <w:start w:val="1"/>
+      <w:numFmt w:val="decimal"/>
+      <w:lvlText w:val="%1.%2.%3.%4.%5"/>
+      <w:lvlJc w:val="left"/>
+      <w:pPr>
+        <w:ind w:left="2520" w:hanging="1080"/>
+      </w:pPr>
+      <w:rPr>
+        <w:rFonts w:ascii="CMR10" w:hAnsi="CMR10" w:cs="CMR10" w:hint="default"/>
+        <w:sz w:val="22"/>
+      </w:rPr>
+    </w:lvl>
+    <w:lvl w:ilvl="5">
+      <w:start w:val="1"/>
+      <w:numFmt w:val="decimal"/>
+      <w:lvlText w:val="%1.%2.%3.%4.%5.%6"/>
+      <w:lvlJc w:val="left"/>
+      <w:pPr>
+        <w:ind w:left="2880" w:hanging="1080"/>
+      </w:pPr>
+      <w:rPr>
+        <w:rFonts w:ascii="CMR10" w:hAnsi="CMR10" w:cs="CMR10" w:hint="default"/>
+        <w:sz w:val="22"/>
+      </w:rPr>
+    </w:lvl>
+    <w:lvl w:ilvl="6">
+      <w:start w:val="1"/>
+      <w:numFmt w:val="decimal"/>
+      <w:lvlText w:val="%1.%2.%3.%4.%5.%6.%7"/>
+      <w:lvlJc w:val="left"/>
+      <w:pPr>
+        <w:ind w:left="3600" w:hanging="1440"/>
+      </w:pPr>
+      <w:rPr>
+        <w:rFonts w:ascii="CMR10" w:hAnsi="CMR10" w:cs="CMR10" w:hint="default"/>
+        <w:sz w:val="22"/>
+      </w:rPr>
+    </w:lvl>
+    <w:lvl w:ilvl="7">
+      <w:start w:val="1"/>
+      <w:numFmt w:val="decimal"/>
+      <w:lvlText w:val="%1.%2.%3.%4.%5.%6.%7.%8"/>
+      <w:lvlJc w:val="left"/>
+      <w:pPr>
+        <w:ind w:left="3960" w:hanging="1440"/>
+      </w:pPr>
+      <w:rPr>
+        <w:rFonts w:ascii="CMR10" w:hAnsi="CMR10" w:cs="CMR10" w:hint="default"/>
+        <w:sz w:val="22"/>
+      </w:rPr>
+    </w:lvl>
+    <w:lvl w:ilvl="8">
+      <w:start w:val="1"/>
+      <w:numFmt w:val="decimal"/>
+      <w:lvlText w:val="%1.%2.%3.%4.%5.%6.%7.%8.%9"/>
+      <w:lvlJc w:val="left"/>
+      <w:pPr>
+        <w:ind w:left="4680" w:hanging="1800"/>
+      </w:pPr>
+      <w:rPr>
+        <w:rFonts w:ascii="CMR10" w:hAnsi="CMR10" w:cs="CMR10" w:hint="default"/>
+        <w:sz w:val="22"/>
+      </w:rPr>
+    </w:lvl>
+  </w:abstractNum>
   <w:num w:numId="1">
     <w:abstractNumId w:val="3"/>
   </w:num>
@@ -18761,6 +19636,9 @@
   </w:num>
   <w:num w:numId="6">
     <w:abstractNumId w:val="0"/>
+  </w:num>
+  <w:num w:numId="7">
+    <w:abstractNumId w:val="6"/>
   </w:num>
 </w:numbering>
 </file>
@@ -19693,519 +20571,6 @@
 </w:styles>
 </file>
 
-<file path=word/glossary/document.xml><?xml version="1.0" encoding="utf-8"?>
-<w:glossaryDocument xmlns:wpc="http://schemas.microsoft.com/office/word/2010/wordprocessingCanvas" xmlns:mc="http://schemas.openxmlformats.org/markup-compatibility/2006" xmlns:o="urn:schemas-microsoft-com:office:office" xmlns:r="http://schemas.openxmlformats.org/officeDocument/2006/relationships" xmlns:m="http://schemas.openxmlformats.org/officeDocument/2006/math" xmlns:v="urn:schemas-microsoft-com:vml" xmlns:wp14="http://schemas.microsoft.com/office/word/2010/wordprocessingDrawing" xmlns:wp="http://schemas.openxmlformats.org/drawingml/2006/wordprocessingDrawing" xmlns:w10="urn:schemas-microsoft-com:office:word" xmlns:w="http://schemas.openxmlformats.org/wordprocessingml/2006/main" xmlns:w14="http://schemas.microsoft.com/office/word/2010/wordml" xmlns:wpg="http://schemas.microsoft.com/office/word/2010/wordprocessingGroup" xmlns:wpi="http://schemas.microsoft.com/office/word/2010/wordprocessingInk" xmlns:wne="http://schemas.microsoft.com/office/word/2006/wordml" xmlns:wps="http://schemas.microsoft.com/office/word/2010/wordprocessingShape" mc:Ignorable="w14 wp14"/>
-</file>
-
-<file path=word/glossary/fontTable.xml><?xml version="1.0" encoding="utf-8"?>
-<w:fonts xmlns:mc="http://schemas.openxmlformats.org/markup-compatibility/2006" xmlns:r="http://schemas.openxmlformats.org/officeDocument/2006/relationships" xmlns:w="http://schemas.openxmlformats.org/wordprocessingml/2006/main" xmlns:w14="http://schemas.microsoft.com/office/word/2010/wordml" mc:Ignorable="w14">
-  <w:font w:name="Times New Roman">
-    <w:panose1 w:val="02020603050405020304"/>
-    <w:charset w:val="00"/>
-    <w:family w:val="roman"/>
-    <w:pitch w:val="variable"/>
-    <w:sig w:usb0="20002A87" w:usb1="00000000" w:usb2="00000000" w:usb3="00000000" w:csb0="000001FF" w:csb1="00000000"/>
-  </w:font>
-  <w:font w:name="Calibri">
-    <w:panose1 w:val="020F0502020204030204"/>
-    <w:charset w:val="00"/>
-    <w:family w:val="swiss"/>
-    <w:pitch w:val="variable"/>
-    <w:sig w:usb0="E10002FF" w:usb1="4000ACFF" w:usb2="00000009" w:usb3="00000000" w:csb0="0000019F" w:csb1="00000000"/>
-  </w:font>
-  <w:font w:name="Garamond">
-    <w:panose1 w:val="02020404030301010803"/>
-    <w:charset w:val="00"/>
-    <w:family w:val="roman"/>
-    <w:pitch w:val="variable"/>
-    <w:sig w:usb0="00000287" w:usb1="00000000" w:usb2="00000000" w:usb3="00000000" w:csb0="0000009F" w:csb1="00000000"/>
-  </w:font>
-  <w:font w:name="Tahoma">
-    <w:panose1 w:val="020B0604030504040204"/>
-    <w:charset w:val="00"/>
-    <w:family w:val="swiss"/>
-    <w:pitch w:val="variable"/>
-    <w:sig w:usb0="E1002EFF" w:usb1="C000605B" w:usb2="00000029" w:usb3="00000000" w:csb0="000101FF" w:csb1="00000000"/>
-  </w:font>
-  <w:font w:name="F16">
-    <w:panose1 w:val="00000000000000000000"/>
-    <w:charset w:val="00"/>
-    <w:family w:val="swiss"/>
-    <w:notTrueType/>
-    <w:pitch w:val="default"/>
-    <w:sig w:usb0="00000003" w:usb1="00000000" w:usb2="00000000" w:usb3="00000000" w:csb0="00000001" w:csb1="00000000"/>
-  </w:font>
-  <w:font w:name="Cambria Math">
-    <w:panose1 w:val="02040503050406030204"/>
-    <w:charset w:val="00"/>
-    <w:family w:val="roman"/>
-    <w:pitch w:val="variable"/>
-    <w:sig w:usb0="E00002FF" w:usb1="420024FF" w:usb2="00000000" w:usb3="00000000" w:csb0="0000019F" w:csb1="00000000"/>
-  </w:font>
-  <w:font w:name="TimesTen-Roman">
-    <w:panose1 w:val="00000000000000000000"/>
-    <w:charset w:val="00"/>
-    <w:family w:val="roman"/>
-    <w:notTrueType/>
-    <w:pitch w:val="default"/>
-    <w:sig w:usb0="00000003" w:usb1="00000000" w:usb2="00000000" w:usb3="00000000" w:csb0="00000001" w:csb1="00000000"/>
-  </w:font>
-  <w:font w:name="Cambria">
-    <w:panose1 w:val="02040503050406030204"/>
-    <w:charset w:val="00"/>
-    <w:family w:val="roman"/>
-    <w:pitch w:val="variable"/>
-    <w:sig w:usb0="E00002FF" w:usb1="400004FF" w:usb2="00000000" w:usb3="00000000" w:csb0="0000019F" w:csb1="00000000"/>
-  </w:font>
-</w:fonts>
-</file>
-
-<file path=word/glossary/settings.xml><?xml version="1.0" encoding="utf-8"?>
-<w:settings xmlns:mc="http://schemas.openxmlformats.org/markup-compatibility/2006" xmlns:o="urn:schemas-microsoft-com:office:office" xmlns:r="http://schemas.openxmlformats.org/officeDocument/2006/relationships" xmlns:m="http://schemas.openxmlformats.org/officeDocument/2006/math" xmlns:v="urn:schemas-microsoft-com:vml" xmlns:w10="urn:schemas-microsoft-com:office:word" xmlns:w="http://schemas.openxmlformats.org/wordprocessingml/2006/main" xmlns:w14="http://schemas.microsoft.com/office/word/2010/wordml" xmlns:sl="http://schemas.openxmlformats.org/schemaLibrary/2006/main" mc:Ignorable="w14">
-  <w:view w:val="normal"/>
-  <w:defaultTabStop w:val="708"/>
-  <w:hyphenationZone w:val="425"/>
-  <w:characterSpacingControl w:val="doNotCompress"/>
-  <w:compat>
-    <w:useFELayout/>
-    <w:compatSetting w:name="compatibilityMode" w:uri="http://schemas.microsoft.com/office/word" w:val="14"/>
-    <w:compatSetting w:name="overrideTableStyleFontSizeAndJustification" w:uri="http://schemas.microsoft.com/office/word" w:val="1"/>
-    <w:compatSetting w:name="enableOpenTypeFeatures" w:uri="http://schemas.microsoft.com/office/word" w:val="1"/>
-    <w:compatSetting w:name="doNotFlipMirrorIndents" w:uri="http://schemas.microsoft.com/office/word" w:val="1"/>
-  </w:compat>
-  <w:rsids>
-    <w:rsidRoot w:val="00297FF1"/>
-    <w:rsid w:val="000B1B64"/>
-    <w:rsid w:val="00297FF1"/>
-    <w:rsid w:val="003B58D9"/>
-  </w:rsids>
-  <m:mathPr>
-    <m:mathFont m:val="Cambria Math"/>
-    <m:brkBin m:val="before"/>
-    <m:brkBinSub m:val="--"/>
-    <m:smallFrac m:val="0"/>
-    <m:dispDef/>
-    <m:lMargin m:val="0"/>
-    <m:rMargin m:val="0"/>
-    <m:defJc m:val="centerGroup"/>
-    <m:wrapIndent m:val="1440"/>
-    <m:intLim m:val="subSup"/>
-    <m:naryLim m:val="undOvr"/>
-  </m:mathPr>
-  <w:themeFontLang w:val="fr-FR"/>
-  <w:clrSchemeMapping w:bg1="light1" w:t1="dark1" w:bg2="light2" w:t2="dark2" w:accent1="accent1" w:accent2="accent2" w:accent3="accent3" w:accent4="accent4" w:accent5="accent5" w:accent6="accent6" w:hyperlink="hyperlink" w:followedHyperlink="followedHyperlink"/>
-  <w:decimalSymbol w:val=","/>
-  <w:listSeparator w:val=";"/>
-</w:settings>
-</file>
-
-<file path=word/glossary/styles.xml><?xml version="1.0" encoding="utf-8"?>
-<w:styles xmlns:mc="http://schemas.openxmlformats.org/markup-compatibility/2006" xmlns:r="http://schemas.openxmlformats.org/officeDocument/2006/relationships" xmlns:w="http://schemas.openxmlformats.org/wordprocessingml/2006/main" xmlns:w14="http://schemas.microsoft.com/office/word/2010/wordml" mc:Ignorable="w14">
-  <w:docDefaults>
-    <w:rPrDefault>
-      <w:rPr>
-        <w:rFonts w:asciiTheme="minorHAnsi" w:eastAsiaTheme="minorEastAsia" w:hAnsiTheme="minorHAnsi" w:cstheme="minorBidi"/>
-        <w:sz w:val="22"/>
-        <w:szCs w:val="22"/>
-        <w:lang w:val="fr-FR" w:eastAsia="fr-FR" w:bidi="ar-SA"/>
-      </w:rPr>
-    </w:rPrDefault>
-    <w:pPrDefault>
-      <w:pPr>
-        <w:spacing w:after="200" w:line="276" w:lineRule="auto"/>
-      </w:pPr>
-    </w:pPrDefault>
-  </w:docDefaults>
-  <w:latentStyles w:defLockedState="0" w:defUIPriority="99" w:defSemiHidden="1" w:defUnhideWhenUsed="1" w:defQFormat="0" w:count="267">
-    <w:lsdException w:name="Normal" w:semiHidden="0" w:uiPriority="0" w:unhideWhenUsed="0" w:qFormat="1"/>
-    <w:lsdException w:name="heading 1" w:semiHidden="0" w:uiPriority="9" w:unhideWhenUsed="0" w:qFormat="1"/>
-    <w:lsdException w:name="heading 2" w:uiPriority="9" w:qFormat="1"/>
-    <w:lsdException w:name="heading 3" w:uiPriority="9" w:qFormat="1"/>
-    <w:lsdException w:name="heading 4" w:uiPriority="9" w:qFormat="1"/>
-    <w:lsdException w:name="heading 5" w:uiPriority="9" w:qFormat="1"/>
-    <w:lsdException w:name="heading 6" w:uiPriority="9" w:qFormat="1"/>
-    <w:lsdException w:name="heading 7" w:uiPriority="9" w:qFormat="1"/>
-    <w:lsdException w:name="heading 8" w:uiPriority="9" w:qFormat="1"/>
-    <w:lsdException w:name="heading 9" w:uiPriority="9" w:qFormat="1"/>
-    <w:lsdException w:name="toc 1" w:uiPriority="39"/>
-    <w:lsdException w:name="toc 2" w:uiPriority="39"/>
-    <w:lsdException w:name="toc 3" w:uiPriority="39"/>
-    <w:lsdException w:name="toc 4" w:uiPriority="39"/>
-    <w:lsdException w:name="toc 5" w:uiPriority="39"/>
-    <w:lsdException w:name="toc 6" w:uiPriority="39"/>
-    <w:lsdException w:name="toc 7" w:uiPriority="39"/>
-    <w:lsdException w:name="toc 8" w:uiPriority="39"/>
-    <w:lsdException w:name="toc 9" w:uiPriority="39"/>
-    <w:lsdException w:name="caption" w:uiPriority="35" w:qFormat="1"/>
-    <w:lsdException w:name="Title" w:semiHidden="0" w:uiPriority="10" w:unhideWhenUsed="0" w:qFormat="1"/>
-    <w:lsdException w:name="Default Paragraph Font" w:uiPriority="1"/>
-    <w:lsdException w:name="Subtitle" w:semiHidden="0" w:uiPriority="11" w:unhideWhenUsed="0" w:qFormat="1"/>
-    <w:lsdException w:name="Strong" w:semiHidden="0" w:uiPriority="22" w:unhideWhenUsed="0" w:qFormat="1"/>
-    <w:lsdException w:name="Emphasis" w:semiHidden="0" w:uiPriority="20" w:unhideWhenUsed="0" w:qFormat="1"/>
-    <w:lsdException w:name="Table Grid" w:semiHidden="0" w:uiPriority="59" w:unhideWhenUsed="0"/>
-    <w:lsdException w:name="Placeholder Text" w:unhideWhenUsed="0"/>
-    <w:lsdException w:name="No Spacing" w:semiHidden="0" w:uiPriority="1" w:unhideWhenUsed="0" w:qFormat="1"/>
-    <w:lsdException w:name="Light Shading" w:semiHidden="0" w:uiPriority="60" w:unhideWhenUsed="0"/>
-    <w:lsdException w:name="Light List" w:semiHidden="0" w:uiPriority="61" w:unhideWhenUsed="0"/>
-    <w:lsdException w:name="Light Grid" w:semiHidden="0" w:uiPriority="62" w:unhideWhenUsed="0"/>
-    <w:lsdException w:name="Medium Shading 1" w:semiHidden="0" w:uiPriority="63" w:unhideWhenUsed="0"/>
-    <w:lsdException w:name="Medium Shading 2" w:semiHidden="0" w:uiPriority="64" w:unhideWhenUsed="0"/>
-    <w:lsdException w:name="Medium List 1" w:semiHidden="0" w:uiPriority="65" w:unhideWhenUsed="0"/>
-    <w:lsdException w:name="Medium List 2" w:semiHidden="0" w:uiPriority="66" w:unhideWhenUsed="0"/>
-    <w:lsdException w:name="Medium Grid 1" w:semiHidden="0" w:uiPriority="67" w:unhideWhenUsed="0"/>
-    <w:lsdException w:name="Medium Grid 2" w:semiHidden="0" w:uiPriority="68" w:unhideWhenUsed="0"/>
-    <w:lsdException w:name="Medium Grid 3" w:semiHidden="0" w:uiPriority="69" w:unhideWhenUsed="0"/>
-    <w:lsdException w:name="Dark List" w:semiHidden="0" w:uiPriority="70" w:unhideWhenUsed="0"/>
-    <w:lsdException w:name="Colorful Shading" w:semiHidden="0" w:uiPriority="71" w:unhideWhenUsed="0"/>
-    <w:lsdException w:name="Colorful List" w:semiHidden="0" w:uiPriority="72" w:unhideWhenUsed="0"/>
-    <w:lsdException w:name="Colorful Grid" w:semiHidden="0" w:uiPriority="73" w:unhideWhenUsed="0"/>
-    <w:lsdException w:name="Light Shading Accent 1" w:semiHidden="0" w:uiPriority="60" w:unhideWhenUsed="0"/>
-    <w:lsdException w:name="Light List Accent 1" w:semiHidden="0" w:uiPriority="61" w:unhideWhenUsed="0"/>
-    <w:lsdException w:name="Light Grid Accent 1" w:semiHidden="0" w:uiPriority="62" w:unhideWhenUsed="0"/>
-    <w:lsdException w:name="Medium Shading 1 Accent 1" w:semiHidden="0" w:uiPriority="63" w:unhideWhenUsed="0"/>
-    <w:lsdException w:name="Medium Shading 2 Accent 1" w:semiHidden="0" w:uiPriority="64" w:unhideWhenUsed="0"/>
-    <w:lsdException w:name="Medium List 1 Accent 1" w:semiHidden="0" w:uiPriority="65" w:unhideWhenUsed="0"/>
-    <w:lsdException w:name="Revision" w:unhideWhenUsed="0"/>
-    <w:lsdException w:name="List Paragraph" w:semiHidden="0" w:uiPriority="34" w:unhideWhenUsed="0" w:qFormat="1"/>
-    <w:lsdException w:name="Quote" w:semiHidden="0" w:uiPriority="29" w:unhideWhenUsed="0" w:qFormat="1"/>
-    <w:lsdException w:name="Intense Quote" w:semiHidden="0" w:uiPriority="30" w:unhideWhenUsed="0" w:qFormat="1"/>
-    <w:lsdException w:name="Medium List 2 Accent 1" w:semiHidden="0" w:uiPriority="66" w:unhideWhenUsed="0"/>
-    <w:lsdException w:name="Medium Grid 1 Accent 1" w:semiHidden="0" w:uiPriority="67" w:unhideWhenUsed="0"/>
-    <w:lsdException w:name="Medium Grid 2 Accent 1" w:semiHidden="0" w:uiPriority="68" w:unhideWhenUsed="0"/>
-    <w:lsdException w:name="Medium Grid 3 Accent 1" w:semiHidden="0" w:uiPriority="69" w:unhideWhenUsed="0"/>
-    <w:lsdException w:name="Dark List Accent 1" w:semiHidden="0" w:uiPriority="70" w:unhideWhenUsed="0"/>
-    <w:lsdException w:name="Colorful Shading Accent 1" w:semiHidden="0" w:uiPriority="71" w:unhideWhenUsed="0"/>
-    <w:lsdException w:name="Colorful List Accent 1" w:semiHidden="0" w:uiPriority="72" w:unhideWhenUsed="0"/>
-    <w:lsdException w:name="Colorful Grid Accent 1" w:semiHidden="0" w:uiPriority="73" w:unhideWhenUsed="0"/>
-    <w:lsdException w:name="Light Shading Accent 2" w:semiHidden="0" w:uiPriority="60" w:unhideWhenUsed="0"/>
-    <w:lsdException w:name="Light List Accent 2" w:semiHidden="0" w:uiPriority="61" w:unhideWhenUsed="0"/>
-    <w:lsdException w:name="Light Grid Accent 2" w:semiHidden="0" w:uiPriority="62" w:unhideWhenUsed="0"/>
-    <w:lsdException w:name="Medium Shading 1 Accent 2" w:semiHidden="0" w:uiPriority="63" w:unhideWhenUsed="0"/>
-    <w:lsdException w:name="Medium Shading 2 Accent 2" w:semiHidden="0" w:uiPriority="64" w:unhideWhenUsed="0"/>
-    <w:lsdException w:name="Medium List 1 Accent 2" w:semiHidden="0" w:uiPriority="65" w:unhideWhenUsed="0"/>
-    <w:lsdException w:name="Medium List 2 Accent 2" w:semiHidden="0" w:uiPriority="66" w:unhideWhenUsed="0"/>
-    <w:lsdException w:name="Medium Grid 1 Accent 2" w:semiHidden="0" w:uiPriority="67" w:unhideWhenUsed="0"/>
-    <w:lsdException w:name="Medium Grid 2 Accent 2" w:semiHidden="0" w:uiPriority="68" w:unhideWhenUsed="0"/>
-    <w:lsdException w:name="Medium Grid 3 Accent 2" w:semiHidden="0" w:uiPriority="69" w:unhideWhenUsed="0"/>
-    <w:lsdException w:name="Dark List Accent 2" w:semiHidden="0" w:uiPriority="70" w:unhideWhenUsed="0"/>
-    <w:lsdException w:name="Colorful Shading Accent 2" w:semiHidden="0" w:uiPriority="71" w:unhideWhenUsed="0"/>
-    <w:lsdException w:name="Colorful List Accent 2" w:semiHidden="0" w:uiPriority="72" w:unhideWhenUsed="0"/>
-    <w:lsdException w:name="Colorful Grid Accent 2" w:semiHidden="0" w:uiPriority="73" w:unhideWhenUsed="0"/>
-    <w:lsdException w:name="Light Shading Accent 3" w:semiHidden="0" w:uiPriority="60" w:unhideWhenUsed="0"/>
-    <w:lsdException w:name="Light List Accent 3" w:semiHidden="0" w:uiPriority="61" w:unhideWhenUsed="0"/>
-    <w:lsdException w:name="Light Grid Accent 3" w:semiHidden="0" w:uiPriority="62" w:unhideWhenUsed="0"/>
-    <w:lsdException w:name="Medium Shading 1 Accent 3" w:semiHidden="0" w:uiPriority="63" w:unhideWhenUsed="0"/>
-    <w:lsdException w:name="Medium Shading 2 Accent 3" w:semiHidden="0" w:uiPriority="64" w:unhideWhenUsed="0"/>
-    <w:lsdException w:name="Medium List 1 Accent 3" w:semiHidden="0" w:uiPriority="65" w:unhideWhenUsed="0"/>
-    <w:lsdException w:name="Medium List 2 Accent 3" w:semiHidden="0" w:uiPriority="66" w:unhideWhenUsed="0"/>
-    <w:lsdException w:name="Medium Grid 1 Accent 3" w:semiHidden="0" w:uiPriority="67" w:unhideWhenUsed="0"/>
-    <w:lsdException w:name="Medium Grid 2 Accent 3" w:semiHidden="0" w:uiPriority="68" w:unhideWhenUsed="0"/>
-    <w:lsdException w:name="Medium Grid 3 Accent 3" w:semiHidden="0" w:uiPriority="69" w:unhideWhenUsed="0"/>
-    <w:lsdException w:name="Dark List Accent 3" w:semiHidden="0" w:uiPriority="70" w:unhideWhenUsed="0"/>
-    <w:lsdException w:name="Colorful Shading Accent 3" w:semiHidden="0" w:uiPriority="71" w:unhideWhenUsed="0"/>
-    <w:lsdException w:name="Colorful List Accent 3" w:semiHidden="0" w:uiPriority="72" w:unhideWhenUsed="0"/>
-    <w:lsdException w:name="Colorful Grid Accent 3" w:semiHidden="0" w:uiPriority="73" w:unhideWhenUsed="0"/>
-    <w:lsdException w:name="Light Shading Accent 4" w:semiHidden="0" w:uiPriority="60" w:unhideWhenUsed="0"/>
-    <w:lsdException w:name="Light List Accent 4" w:semiHidden="0" w:uiPriority="61" w:unhideWhenUsed="0"/>
-    <w:lsdException w:name="Light Grid Accent 4" w:semiHidden="0" w:uiPriority="62" w:unhideWhenUsed="0"/>
-    <w:lsdException w:name="Medium Shading 1 Accent 4" w:semiHidden="0" w:uiPriority="63" w:unhideWhenUsed="0"/>
-    <w:lsdException w:name="Medium Shading 2 Accent 4" w:semiHidden="0" w:uiPriority="64" w:unhideWhenUsed="0"/>
-    <w:lsdException w:name="Medium List 1 Accent 4" w:semiHidden="0" w:uiPriority="65" w:unhideWhenUsed="0"/>
-    <w:lsdException w:name="Medium List 2 Accent 4" w:semiHidden="0" w:uiPriority="66" w:unhideWhenUsed="0"/>
-    <w:lsdException w:name="Medium Grid 1 Accent 4" w:semiHidden="0" w:uiPriority="67" w:unhideWhenUsed="0"/>
-    <w:lsdException w:name="Medium Grid 2 Accent 4" w:semiHidden="0" w:uiPriority="68" w:unhideWhenUsed="0"/>
-    <w:lsdException w:name="Medium Grid 3 Accent 4" w:semiHidden="0" w:uiPriority="69" w:unhideWhenUsed="0"/>
-    <w:lsdException w:name="Dark List Accent 4" w:semiHidden="0" w:uiPriority="70" w:unhideWhenUsed="0"/>
-    <w:lsdException w:name="Colorful Shading Accent 4" w:semiHidden="0" w:uiPriority="71" w:unhideWhenUsed="0"/>
-    <w:lsdException w:name="Colorful List Accent 4" w:semiHidden="0" w:uiPriority="72" w:unhideWhenUsed="0"/>
-    <w:lsdException w:name="Colorful Grid Accent 4" w:semiHidden="0" w:uiPriority="73" w:unhideWhenUsed="0"/>
-    <w:lsdException w:name="Light Shading Accent 5" w:semiHidden="0" w:uiPriority="60" w:unhideWhenUsed="0"/>
-    <w:lsdException w:name="Light List Accent 5" w:semiHidden="0" w:uiPriority="61" w:unhideWhenUsed="0"/>
-    <w:lsdException w:name="Light Grid Accent 5" w:semiHidden="0" w:uiPriority="62" w:unhideWhenUsed="0"/>
-    <w:lsdException w:name="Medium Shading 1 Accent 5" w:semiHidden="0" w:uiPriority="63" w:unhideWhenUsed="0"/>
-    <w:lsdException w:name="Medium Shading 2 Accent 5" w:semiHidden="0" w:uiPriority="64" w:unhideWhenUsed="0"/>
-    <w:lsdException w:name="Medium List 1 Accent 5" w:semiHidden="0" w:uiPriority="65" w:unhideWhenUsed="0"/>
-    <w:lsdException w:name="Medium List 2 Accent 5" w:semiHidden="0" w:uiPriority="66" w:unhideWhenUsed="0"/>
-    <w:lsdException w:name="Medium Grid 1 Accent 5" w:semiHidden="0" w:uiPriority="67" w:unhideWhenUsed="0"/>
-    <w:lsdException w:name="Medium Grid 2 Accent 5" w:semiHidden="0" w:uiPriority="68" w:unhideWhenUsed="0"/>
-    <w:lsdException w:name="Medium Grid 3 Accent 5" w:semiHidden="0" w:uiPriority="69" w:unhideWhenUsed="0"/>
-    <w:lsdException w:name="Dark List Accent 5" w:semiHidden="0" w:uiPriority="70" w:unhideWhenUsed="0"/>
-    <w:lsdException w:name="Colorful Shading Accent 5" w:semiHidden="0" w:uiPriority="71" w:unhideWhenUsed="0"/>
-    <w:lsdException w:name="Colorful List Accent 5" w:semiHidden="0" w:uiPriority="72" w:unhideWhenUsed="0"/>
-    <w:lsdException w:name="Colorful Grid Accent 5" w:semiHidden="0" w:uiPriority="73" w:unhideWhenUsed="0"/>
-    <w:lsdException w:name="Light Shading Accent 6" w:semiHidden="0" w:uiPriority="60" w:unhideWhenUsed="0"/>
-    <w:lsdException w:name="Light List Accent 6" w:semiHidden="0" w:uiPriority="61" w:unhideWhenUsed="0"/>
-    <w:lsdException w:name="Light Grid Accent 6" w:semiHidden="0" w:uiPriority="62" w:unhideWhenUsed="0"/>
-    <w:lsdException w:name="Medium Shading 1 Accent 6" w:semiHidden="0" w:uiPriority="63" w:unhideWhenUsed="0"/>
-    <w:lsdException w:name="Medium Shading 2 Accent 6" w:semiHidden="0" w:uiPriority="64" w:unhideWhenUsed="0"/>
-    <w:lsdException w:name="Medium List 1 Accent 6" w:semiHidden="0" w:uiPriority="65" w:unhideWhenUsed="0"/>
-    <w:lsdException w:name="Medium List 2 Accent 6" w:semiHidden="0" w:uiPriority="66" w:unhideWhenUsed="0"/>
-    <w:lsdException w:name="Medium Grid 1 Accent 6" w:semiHidden="0" w:uiPriority="67" w:unhideWhenUsed="0"/>
-    <w:lsdException w:name="Medium Grid 2 Accent 6" w:semiHidden="0" w:uiPriority="68" w:unhideWhenUsed="0"/>
-    <w:lsdException w:name="Medium Grid 3 Accent 6" w:semiHidden="0" w:uiPriority="69" w:unhideWhenUsed="0"/>
-    <w:lsdException w:name="Dark List Accent 6" w:semiHidden="0" w:uiPriority="70" w:unhideWhenUsed="0"/>
-    <w:lsdException w:name="Colorful Shading Accent 6" w:semiHidden="0" w:uiPriority="71" w:unhideWhenUsed="0"/>
-    <w:lsdException w:name="Colorful List Accent 6" w:semiHidden="0" w:uiPriority="72" w:unhideWhenUsed="0"/>
-    <w:lsdException w:name="Colorful Grid Accent 6" w:semiHidden="0" w:uiPriority="73" w:unhideWhenUsed="0"/>
-    <w:lsdException w:name="Subtle Emphasis" w:semiHidden="0" w:uiPriority="19" w:unhideWhenUsed="0" w:qFormat="1"/>
-    <w:lsdException w:name="Intense Emphasis" w:semiHidden="0" w:uiPriority="21" w:unhideWhenUsed="0" w:qFormat="1"/>
-    <w:lsdException w:name="Subtle Reference" w:semiHidden="0" w:uiPriority="31" w:unhideWhenUsed="0" w:qFormat="1"/>
-    <w:lsdException w:name="Intense Reference" w:semiHidden="0" w:uiPriority="32" w:unhideWhenUsed="0" w:qFormat="1"/>
-    <w:lsdException w:name="Book Title" w:semiHidden="0" w:uiPriority="33" w:unhideWhenUsed="0" w:qFormat="1"/>
-    <w:lsdException w:name="Bibliography" w:uiPriority="37"/>
-    <w:lsdException w:name="TOC Heading" w:uiPriority="39" w:qFormat="1"/>
-  </w:latentStyles>
-  <w:style w:type="paragraph" w:default="1" w:styleId="Normal">
-    <w:name w:val="Normal"/>
-    <w:qFormat/>
-  </w:style>
-  <w:style w:type="character" w:default="1" w:styleId="Policepardfaut">
-    <w:name w:val="Default Paragraph Font"/>
-    <w:uiPriority w:val="1"/>
-    <w:semiHidden/>
-    <w:unhideWhenUsed/>
-  </w:style>
-  <w:style w:type="table" w:default="1" w:styleId="TableauNormal">
-    <w:name w:val="Normal Table"/>
-    <w:uiPriority w:val="99"/>
-    <w:semiHidden/>
-    <w:unhideWhenUsed/>
-    <w:tblPr>
-      <w:tblInd w:w="0" w:type="dxa"/>
-      <w:tblCellMar>
-        <w:top w:w="0" w:type="dxa"/>
-        <w:left w:w="108" w:type="dxa"/>
-        <w:bottom w:w="0" w:type="dxa"/>
-        <w:right w:w="108" w:type="dxa"/>
-      </w:tblCellMar>
-    </w:tblPr>
-  </w:style>
-  <w:style w:type="numbering" w:default="1" w:styleId="Aucuneliste">
-    <w:name w:val="No List"/>
-    <w:uiPriority w:val="99"/>
-    <w:semiHidden/>
-    <w:unhideWhenUsed/>
-  </w:style>
-  <w:style w:type="character" w:styleId="Textedelespacerserv">
-    <w:name w:val="Placeholder Text"/>
-    <w:basedOn w:val="Policepardfaut"/>
-    <w:uiPriority w:val="99"/>
-    <w:semiHidden/>
-    <w:rsid w:val="003B58D9"/>
-    <w:rPr>
-      <w:color w:val="808080"/>
-    </w:rPr>
-  </w:style>
-</w:styles>
-</file>
-
-<file path=word/glossary/stylesWithEffects.xml><?xml version="1.0" encoding="utf-8"?>
-<w:styles xmlns:wpc="http://schemas.microsoft.com/office/word/2010/wordprocessingCanvas" xmlns:mc="http://schemas.openxmlformats.org/markup-compatibility/2006" xmlns:o="urn:schemas-microsoft-com:office:office" xmlns:r="http://schemas.openxmlformats.org/officeDocument/2006/relationships" xmlns:m="http://schemas.openxmlformats.org/officeDocument/2006/math" xmlns:v="urn:schemas-microsoft-com:vml" xmlns:wp14="http://schemas.microsoft.com/office/word/2010/wordprocessingDrawing" xmlns:wp="http://schemas.openxmlformats.org/drawingml/2006/wordprocessingDrawing" xmlns:w10="urn:schemas-microsoft-com:office:word" xmlns:w="http://schemas.openxmlformats.org/wordprocessingml/2006/main" xmlns:w14="http://schemas.microsoft.com/office/word/2010/wordml" xmlns:wpg="http://schemas.microsoft.com/office/word/2010/wordprocessingGroup" xmlns:wpi="http://schemas.microsoft.com/office/word/2010/wordprocessingInk" xmlns:wne="http://schemas.microsoft.com/office/word/2006/wordml" xmlns:wps="http://schemas.microsoft.com/office/word/2010/wordprocessingShape" mc:Ignorable="w14 wp14">
-  <w:docDefaults>
-    <w:rPrDefault>
-      <w:rPr>
-        <w:rFonts w:asciiTheme="minorHAnsi" w:eastAsiaTheme="minorEastAsia" w:hAnsiTheme="minorHAnsi" w:cstheme="minorBidi"/>
-        <w:sz w:val="22"/>
-        <w:szCs w:val="22"/>
-        <w:lang w:val="fr-FR" w:eastAsia="fr-FR" w:bidi="ar-SA"/>
-      </w:rPr>
-    </w:rPrDefault>
-    <w:pPrDefault>
-      <w:pPr>
-        <w:spacing w:after="200" w:line="276" w:lineRule="auto"/>
-      </w:pPr>
-    </w:pPrDefault>
-  </w:docDefaults>
-  <w:latentStyles w:defLockedState="0" w:defUIPriority="99" w:defSemiHidden="1" w:defUnhideWhenUsed="1" w:defQFormat="0" w:count="267">
-    <w:lsdException w:name="Normal" w:semiHidden="0" w:uiPriority="0" w:unhideWhenUsed="0" w:qFormat="1"/>
-    <w:lsdException w:name="heading 1" w:semiHidden="0" w:uiPriority="9" w:unhideWhenUsed="0" w:qFormat="1"/>
-    <w:lsdException w:name="heading 2" w:uiPriority="9" w:qFormat="1"/>
-    <w:lsdException w:name="heading 3" w:uiPriority="9" w:qFormat="1"/>
-    <w:lsdException w:name="heading 4" w:uiPriority="9" w:qFormat="1"/>
-    <w:lsdException w:name="heading 5" w:uiPriority="9" w:qFormat="1"/>
-    <w:lsdException w:name="heading 6" w:uiPriority="9" w:qFormat="1"/>
-    <w:lsdException w:name="heading 7" w:uiPriority="9" w:qFormat="1"/>
-    <w:lsdException w:name="heading 8" w:uiPriority="9" w:qFormat="1"/>
-    <w:lsdException w:name="heading 9" w:uiPriority="9" w:qFormat="1"/>
-    <w:lsdException w:name="toc 1" w:uiPriority="39"/>
-    <w:lsdException w:name="toc 2" w:uiPriority="39"/>
-    <w:lsdException w:name="toc 3" w:uiPriority="39"/>
-    <w:lsdException w:name="toc 4" w:uiPriority="39"/>
-    <w:lsdException w:name="toc 5" w:uiPriority="39"/>
-    <w:lsdException w:name="toc 6" w:uiPriority="39"/>
-    <w:lsdException w:name="toc 7" w:uiPriority="39"/>
-    <w:lsdException w:name="toc 8" w:uiPriority="39"/>
-    <w:lsdException w:name="toc 9" w:uiPriority="39"/>
-    <w:lsdException w:name="caption" w:uiPriority="35" w:qFormat="1"/>
-    <w:lsdException w:name="Title" w:semiHidden="0" w:uiPriority="10" w:unhideWhenUsed="0" w:qFormat="1"/>
-    <w:lsdException w:name="Default Paragraph Font" w:uiPriority="1"/>
-    <w:lsdException w:name="Subtitle" w:semiHidden="0" w:uiPriority="11" w:unhideWhenUsed="0" w:qFormat="1"/>
-    <w:lsdException w:name="Strong" w:semiHidden="0" w:uiPriority="22" w:unhideWhenUsed="0" w:qFormat="1"/>
-    <w:lsdException w:name="Emphasis" w:semiHidden="0" w:uiPriority="20" w:unhideWhenUsed="0" w:qFormat="1"/>
-    <w:lsdException w:name="Table Grid" w:semiHidden="0" w:uiPriority="59" w:unhideWhenUsed="0"/>
-    <w:lsdException w:name="Placeholder Text" w:unhideWhenUsed="0"/>
-    <w:lsdException w:name="No Spacing" w:semiHidden="0" w:uiPriority="1" w:unhideWhenUsed="0" w:qFormat="1"/>
-    <w:lsdException w:name="Light Shading" w:semiHidden="0" w:uiPriority="60" w:unhideWhenUsed="0"/>
-    <w:lsdException w:name="Light List" w:semiHidden="0" w:uiPriority="61" w:unhideWhenUsed="0"/>
-    <w:lsdException w:name="Light Grid" w:semiHidden="0" w:uiPriority="62" w:unhideWhenUsed="0"/>
-    <w:lsdException w:name="Medium Shading 1" w:semiHidden="0" w:uiPriority="63" w:unhideWhenUsed="0"/>
-    <w:lsdException w:name="Medium Shading 2" w:semiHidden="0" w:uiPriority="64" w:unhideWhenUsed="0"/>
-    <w:lsdException w:name="Medium List 1" w:semiHidden="0" w:uiPriority="65" w:unhideWhenUsed="0"/>
-    <w:lsdException w:name="Medium List 2" w:semiHidden="0" w:uiPriority="66" w:unhideWhenUsed="0"/>
-    <w:lsdException w:name="Medium Grid 1" w:semiHidden="0" w:uiPriority="67" w:unhideWhenUsed="0"/>
-    <w:lsdException w:name="Medium Grid 2" w:semiHidden="0" w:uiPriority="68" w:unhideWhenUsed="0"/>
-    <w:lsdException w:name="Medium Grid 3" w:semiHidden="0" w:uiPriority="69" w:unhideWhenUsed="0"/>
-    <w:lsdException w:name="Dark List" w:semiHidden="0" w:uiPriority="70" w:unhideWhenUsed="0"/>
-    <w:lsdException w:name="Colorful Shading" w:semiHidden="0" w:uiPriority="71" w:unhideWhenUsed="0"/>
-    <w:lsdException w:name="Colorful List" w:semiHidden="0" w:uiPriority="72" w:unhideWhenUsed="0"/>
-    <w:lsdException w:name="Colorful Grid" w:semiHidden="0" w:uiPriority="73" w:unhideWhenUsed="0"/>
-    <w:lsdException w:name="Light Shading Accent 1" w:semiHidden="0" w:uiPriority="60" w:unhideWhenUsed="0"/>
-    <w:lsdException w:name="Light List Accent 1" w:semiHidden="0" w:uiPriority="61" w:unhideWhenUsed="0"/>
-    <w:lsdException w:name="Light Grid Accent 1" w:semiHidden="0" w:uiPriority="62" w:unhideWhenUsed="0"/>
-    <w:lsdException w:name="Medium Shading 1 Accent 1" w:semiHidden="0" w:uiPriority="63" w:unhideWhenUsed="0"/>
-    <w:lsdException w:name="Medium Shading 2 Accent 1" w:semiHidden="0" w:uiPriority="64" w:unhideWhenUsed="0"/>
-    <w:lsdException w:name="Medium List 1 Accent 1" w:semiHidden="0" w:uiPriority="65" w:unhideWhenUsed="0"/>
-    <w:lsdException w:name="Revision" w:unhideWhenUsed="0"/>
-    <w:lsdException w:name="List Paragraph" w:semiHidden="0" w:uiPriority="34" w:unhideWhenUsed="0" w:qFormat="1"/>
-    <w:lsdException w:name="Quote" w:semiHidden="0" w:uiPriority="29" w:unhideWhenUsed="0" w:qFormat="1"/>
-    <w:lsdException w:name="Intense Quote" w:semiHidden="0" w:uiPriority="30" w:unhideWhenUsed="0" w:qFormat="1"/>
-    <w:lsdException w:name="Medium List 2 Accent 1" w:semiHidden="0" w:uiPriority="66" w:unhideWhenUsed="0"/>
-    <w:lsdException w:name="Medium Grid 1 Accent 1" w:semiHidden="0" w:uiPriority="67" w:unhideWhenUsed="0"/>
-    <w:lsdException w:name="Medium Grid 2 Accent 1" w:semiHidden="0" w:uiPriority="68" w:unhideWhenUsed="0"/>
-    <w:lsdException w:name="Medium Grid 3 Accent 1" w:semiHidden="0" w:uiPriority="69" w:unhideWhenUsed="0"/>
-    <w:lsdException w:name="Dark List Accent 1" w:semiHidden="0" w:uiPriority="70" w:unhideWhenUsed="0"/>
-    <w:lsdException w:name="Colorful Shading Accent 1" w:semiHidden="0" w:uiPriority="71" w:unhideWhenUsed="0"/>
-    <w:lsdException w:name="Colorful List Accent 1" w:semiHidden="0" w:uiPriority="72" w:unhideWhenUsed="0"/>
-    <w:lsdException w:name="Colorful Grid Accent 1" w:semiHidden="0" w:uiPriority="73" w:unhideWhenUsed="0"/>
-    <w:lsdException w:name="Light Shading Accent 2" w:semiHidden="0" w:uiPriority="60" w:unhideWhenUsed="0"/>
-    <w:lsdException w:name="Light List Accent 2" w:semiHidden="0" w:uiPriority="61" w:unhideWhenUsed="0"/>
-    <w:lsdException w:name="Light Grid Accent 2" w:semiHidden="0" w:uiPriority="62" w:unhideWhenUsed="0"/>
-    <w:lsdException w:name="Medium Shading 1 Accent 2" w:semiHidden="0" w:uiPriority="63" w:unhideWhenUsed="0"/>
-    <w:lsdException w:name="Medium Shading 2 Accent 2" w:semiHidden="0" w:uiPriority="64" w:unhideWhenUsed="0"/>
-    <w:lsdException w:name="Medium List 1 Accent 2" w:semiHidden="0" w:uiPriority="65" w:unhideWhenUsed="0"/>
-    <w:lsdException w:name="Medium List 2 Accent 2" w:semiHidden="0" w:uiPriority="66" w:unhideWhenUsed="0"/>
-    <w:lsdException w:name="Medium Grid 1 Accent 2" w:semiHidden="0" w:uiPriority="67" w:unhideWhenUsed="0"/>
-    <w:lsdException w:name="Medium Grid 2 Accent 2" w:semiHidden="0" w:uiPriority="68" w:unhideWhenUsed="0"/>
-    <w:lsdException w:name="Medium Grid 3 Accent 2" w:semiHidden="0" w:uiPriority="69" w:unhideWhenUsed="0"/>
-    <w:lsdException w:name="Dark List Accent 2" w:semiHidden="0" w:uiPriority="70" w:unhideWhenUsed="0"/>
-    <w:lsdException w:name="Colorful Shading Accent 2" w:semiHidden="0" w:uiPriority="71" w:unhideWhenUsed="0"/>
-    <w:lsdException w:name="Colorful List Accent 2" w:semiHidden="0" w:uiPriority="72" w:unhideWhenUsed="0"/>
-    <w:lsdException w:name="Colorful Grid Accent 2" w:semiHidden="0" w:uiPriority="73" w:unhideWhenUsed="0"/>
-    <w:lsdException w:name="Light Shading Accent 3" w:semiHidden="0" w:uiPriority="60" w:unhideWhenUsed="0"/>
-    <w:lsdException w:name="Light List Accent 3" w:semiHidden="0" w:uiPriority="61" w:unhideWhenUsed="0"/>
-    <w:lsdException w:name="Light Grid Accent 3" w:semiHidden="0" w:uiPriority="62" w:unhideWhenUsed="0"/>
-    <w:lsdException w:name="Medium Shading 1 Accent 3" w:semiHidden="0" w:uiPriority="63" w:unhideWhenUsed="0"/>
-    <w:lsdException w:name="Medium Shading 2 Accent 3" w:semiHidden="0" w:uiPriority="64" w:unhideWhenUsed="0"/>
-    <w:lsdException w:name="Medium List 1 Accent 3" w:semiHidden="0" w:uiPriority="65" w:unhideWhenUsed="0"/>
-    <w:lsdException w:name="Medium List 2 Accent 3" w:semiHidden="0" w:uiPriority="66" w:unhideWhenUsed="0"/>
-    <w:lsdException w:name="Medium Grid 1 Accent 3" w:semiHidden="0" w:uiPriority="67" w:unhideWhenUsed="0"/>
-    <w:lsdException w:name="Medium Grid 2 Accent 3" w:semiHidden="0" w:uiPriority="68" w:unhideWhenUsed="0"/>
-    <w:lsdException w:name="Medium Grid 3 Accent 3" w:semiHidden="0" w:uiPriority="69" w:unhideWhenUsed="0"/>
-    <w:lsdException w:name="Dark List Accent 3" w:semiHidden="0" w:uiPriority="70" w:unhideWhenUsed="0"/>
-    <w:lsdException w:name="Colorful Shading Accent 3" w:semiHidden="0" w:uiPriority="71" w:unhideWhenUsed="0"/>
-    <w:lsdException w:name="Colorful List Accent 3" w:semiHidden="0" w:uiPriority="72" w:unhideWhenUsed="0"/>
-    <w:lsdException w:name="Colorful Grid Accent 3" w:semiHidden="0" w:uiPriority="73" w:unhideWhenUsed="0"/>
-    <w:lsdException w:name="Light Shading Accent 4" w:semiHidden="0" w:uiPriority="60" w:unhideWhenUsed="0"/>
-    <w:lsdException w:name="Light List Accent 4" w:semiHidden="0" w:uiPriority="61" w:unhideWhenUsed="0"/>
-    <w:lsdException w:name="Light Grid Accent 4" w:semiHidden="0" w:uiPriority="62" w:unhideWhenUsed="0"/>
-    <w:lsdException w:name="Medium Shading 1 Accent 4" w:semiHidden="0" w:uiPriority="63" w:unhideWhenUsed="0"/>
-    <w:lsdException w:name="Medium Shading 2 Accent 4" w:semiHidden="0" w:uiPriority="64" w:unhideWhenUsed="0"/>
-    <w:lsdException w:name="Medium List 1 Accent 4" w:semiHidden="0" w:uiPriority="65" w:unhideWhenUsed="0"/>
-    <w:lsdException w:name="Medium List 2 Accent 4" w:semiHidden="0" w:uiPriority="66" w:unhideWhenUsed="0"/>
-    <w:lsdException w:name="Medium Grid 1 Accent 4" w:semiHidden="0" w:uiPriority="67" w:unhideWhenUsed="0"/>
-    <w:lsdException w:name="Medium Grid 2 Accent 4" w:semiHidden="0" w:uiPriority="68" w:unhideWhenUsed="0"/>
-    <w:lsdException w:name="Medium Grid 3 Accent 4" w:semiHidden="0" w:uiPriority="69" w:unhideWhenUsed="0"/>
-    <w:lsdException w:name="Dark List Accent 4" w:semiHidden="0" w:uiPriority="70" w:unhideWhenUsed="0"/>
-    <w:lsdException w:name="Colorful Shading Accent 4" w:semiHidden="0" w:uiPriority="71" w:unhideWhenUsed="0"/>
-    <w:lsdException w:name="Colorful List Accent 4" w:semiHidden="0" w:uiPriority="72" w:unhideWhenUsed="0"/>
-    <w:lsdException w:name="Colorful Grid Accent 4" w:semiHidden="0" w:uiPriority="73" w:unhideWhenUsed="0"/>
-    <w:lsdException w:name="Light Shading Accent 5" w:semiHidden="0" w:uiPriority="60" w:unhideWhenUsed="0"/>
-    <w:lsdException w:name="Light List Accent 5" w:semiHidden="0" w:uiPriority="61" w:unhideWhenUsed="0"/>
-    <w:lsdException w:name="Light Grid Accent 5" w:semiHidden="0" w:uiPriority="62" w:unhideWhenUsed="0"/>
-    <w:lsdException w:name="Medium Shading 1 Accent 5" w:semiHidden="0" w:uiPriority="63" w:unhideWhenUsed="0"/>
-    <w:lsdException w:name="Medium Shading 2 Accent 5" w:semiHidden="0" w:uiPriority="64" w:unhideWhenUsed="0"/>
-    <w:lsdException w:name="Medium List 1 Accent 5" w:semiHidden="0" w:uiPriority="65" w:unhideWhenUsed="0"/>
-    <w:lsdException w:name="Medium List 2 Accent 5" w:semiHidden="0" w:uiPriority="66" w:unhideWhenUsed="0"/>
-    <w:lsdException w:name="Medium Grid 1 Accent 5" w:semiHidden="0" w:uiPriority="67" w:unhideWhenUsed="0"/>
-    <w:lsdException w:name="Medium Grid 2 Accent 5" w:semiHidden="0" w:uiPriority="68" w:unhideWhenUsed="0"/>
-    <w:lsdException w:name="Medium Grid 3 Accent 5" w:semiHidden="0" w:uiPriority="69" w:unhideWhenUsed="0"/>
-    <w:lsdException w:name="Dark List Accent 5" w:semiHidden="0" w:uiPriority="70" w:unhideWhenUsed="0"/>
-    <w:lsdException w:name="Colorful Shading Accent 5" w:semiHidden="0" w:uiPriority="71" w:unhideWhenUsed="0"/>
-    <w:lsdException w:name="Colorful List Accent 5" w:semiHidden="0" w:uiPriority="72" w:unhideWhenUsed="0"/>
-    <w:lsdException w:name="Colorful Grid Accent 5" w:semiHidden="0" w:uiPriority="73" w:unhideWhenUsed="0"/>
-    <w:lsdException w:name="Light Shading Accent 6" w:semiHidden="0" w:uiPriority="60" w:unhideWhenUsed="0"/>
-    <w:lsdException w:name="Light List Accent 6" w:semiHidden="0" w:uiPriority="61" w:unhideWhenUsed="0"/>
-    <w:lsdException w:name="Light Grid Accent 6" w:semiHidden="0" w:uiPriority="62" w:unhideWhenUsed="0"/>
-    <w:lsdException w:name="Medium Shading 1 Accent 6" w:semiHidden="0" w:uiPriority="63" w:unhideWhenUsed="0"/>
-    <w:lsdException w:name="Medium Shading 2 Accent 6" w:semiHidden="0" w:uiPriority="64" w:unhideWhenUsed="0"/>
-    <w:lsdException w:name="Medium List 1 Accent 6" w:semiHidden="0" w:uiPriority="65" w:unhideWhenUsed="0"/>
-    <w:lsdException w:name="Medium List 2 Accent 6" w:semiHidden="0" w:uiPriority="66" w:unhideWhenUsed="0"/>
-    <w:lsdException w:name="Medium Grid 1 Accent 6" w:semiHidden="0" w:uiPriority="67" w:unhideWhenUsed="0"/>
-    <w:lsdException w:name="Medium Grid 2 Accent 6" w:semiHidden="0" w:uiPriority="68" w:unhideWhenUsed="0"/>
-    <w:lsdException w:name="Medium Grid 3 Accent 6" w:semiHidden="0" w:uiPriority="69" w:unhideWhenUsed="0"/>
-    <w:lsdException w:name="Dark List Accent 6" w:semiHidden="0" w:uiPriority="70" w:unhideWhenUsed="0"/>
-    <w:lsdException w:name="Colorful Shading Accent 6" w:semiHidden="0" w:uiPriority="71" w:unhideWhenUsed="0"/>
-    <w:lsdException w:name="Colorful List Accent 6" w:semiHidden="0" w:uiPriority="72" w:unhideWhenUsed="0"/>
-    <w:lsdException w:name="Colorful Grid Accent 6" w:semiHidden="0" w:uiPriority="73" w:unhideWhenUsed="0"/>
-    <w:lsdException w:name="Subtle Emphasis" w:semiHidden="0" w:uiPriority="19" w:unhideWhenUsed="0" w:qFormat="1"/>
-    <w:lsdException w:name="Intense Emphasis" w:semiHidden="0" w:uiPriority="21" w:unhideWhenUsed="0" w:qFormat="1"/>
-    <w:lsdException w:name="Subtle Reference" w:semiHidden="0" w:uiPriority="31" w:unhideWhenUsed="0" w:qFormat="1"/>
-    <w:lsdException w:name="Intense Reference" w:semiHidden="0" w:uiPriority="32" w:unhideWhenUsed="0" w:qFormat="1"/>
-    <w:lsdException w:name="Book Title" w:semiHidden="0" w:uiPriority="33" w:unhideWhenUsed="0" w:qFormat="1"/>
-    <w:lsdException w:name="Bibliography" w:uiPriority="37"/>
-    <w:lsdException w:name="TOC Heading" w:uiPriority="39" w:qFormat="1"/>
-  </w:latentStyles>
-  <w:style w:type="paragraph" w:default="1" w:styleId="Normal">
-    <w:name w:val="Normal"/>
-    <w:qFormat/>
-  </w:style>
-  <w:style w:type="character" w:default="1" w:styleId="Policepardfaut">
-    <w:name w:val="Default Paragraph Font"/>
-    <w:uiPriority w:val="1"/>
-    <w:semiHidden/>
-    <w:unhideWhenUsed/>
-  </w:style>
-  <w:style w:type="table" w:default="1" w:styleId="TableauNormal">
-    <w:name w:val="Normal Table"/>
-    <w:uiPriority w:val="99"/>
-    <w:semiHidden/>
-    <w:unhideWhenUsed/>
-    <w:tblPr>
-      <w:tblInd w:w="0" w:type="dxa"/>
-      <w:tblCellMar>
-        <w:top w:w="0" w:type="dxa"/>
-        <w:left w:w="108" w:type="dxa"/>
-        <w:bottom w:w="0" w:type="dxa"/>
-        <w:right w:w="108" w:type="dxa"/>
-      </w:tblCellMar>
-    </w:tblPr>
-  </w:style>
-  <w:style w:type="numbering" w:default="1" w:styleId="Aucuneliste">
-    <w:name w:val="No List"/>
-    <w:uiPriority w:val="99"/>
-    <w:semiHidden/>
-    <w:unhideWhenUsed/>
-  </w:style>
-  <w:style w:type="character" w:styleId="Textedelespacerserv">
-    <w:name w:val="Placeholder Text"/>
-    <w:basedOn w:val="Policepardfaut"/>
-    <w:uiPriority w:val="99"/>
-    <w:semiHidden/>
-    <w:rsid w:val="003B58D9"/>
-    <w:rPr>
-      <w:color w:val="808080"/>
-    </w:rPr>
-  </w:style>
-</w:styles>
-</file>
-
-<file path=word/glossary/webSettings.xml><?xml version="1.0" encoding="utf-8"?>
-<w:webSettings xmlns:mc="http://schemas.openxmlformats.org/markup-compatibility/2006" xmlns:r="http://schemas.openxmlformats.org/officeDocument/2006/relationships" xmlns:w="http://schemas.openxmlformats.org/wordprocessingml/2006/main" xmlns:w14="http://schemas.microsoft.com/office/word/2010/wordml" mc:Ignorable="w14">
-  <w:optimizeForBrowser/>
-  <w:allowPNG/>
-</w:webSettings>
-</file>
-
 <file path=word/theme/theme1.xml><?xml version="1.0" encoding="utf-8"?>
 <a:theme xmlns:a="http://schemas.openxmlformats.org/drawingml/2006/main" name="Thème Office">
   <a:themeElements>

</xml_diff>

<commit_message>
Prog importation des BMEs (inachevé)
Signed-off-by: LALLIARD Antoine (UA 1383) <N818881@intra.bdf.local>
</commit_message>
<xml_diff>
--- a/Global value chains and inflation.docx
+++ b/Global value chains and inflation.docx
@@ -53,8 +53,13 @@
         <w:t xml:space="preserve">, </w:t>
       </w:r>
       <w:r>
-        <w:t>Guillaume Daudin</w:t>
-      </w:r>
+        <w:t xml:space="preserve">Guillaume </w:t>
+      </w:r>
+      <w:proofErr w:type="spellStart"/>
+      <w:r>
+        <w:t>Daudin</w:t>
+      </w:r>
+      <w:proofErr w:type="spellEnd"/>
       <w:r>
         <w:rPr>
           <w:rStyle w:val="Appelnotedebasdep"/>
@@ -77,18 +82,27 @@
         <w:t xml:space="preserve">, </w:t>
       </w:r>
       <w:r>
-        <w:t xml:space="preserve">Antoine </w:t>
+        <w:t>Antoine Lalliard</w:t>
+      </w:r>
+      <w:r>
+        <w:rPr>
+          <w:rStyle w:val="Appelnotedebasdep"/>
+        </w:rPr>
+        <w:footnoteReference w:id="4"/>
+      </w:r>
+      <w:r>
+        <w:t xml:space="preserve">, Christine </w:t>
       </w:r>
       <w:proofErr w:type="spellStart"/>
       <w:r>
-        <w:t>Lalliard</w:t>
+        <w:t>Rifflart</w:t>
       </w:r>
       <w:proofErr w:type="spellEnd"/>
       <w:r>
         <w:rPr>
           <w:rStyle w:val="Appelnotedebasdep"/>
         </w:rPr>
-        <w:footnoteReference w:id="4"/>
+        <w:footnoteReference w:id="5"/>
       </w:r>
     </w:p>
     <w:p>
@@ -493,7 +507,16 @@
           <w:szCs w:val="24"/>
           <w:lang w:val="en-US"/>
         </w:rPr>
-        <w:t>World Input Output Database (WIOD)</w:t>
+        <w:t xml:space="preserve">World </w:t>
+      </w:r>
+      <w:r>
+        <w:rPr>
+          <w:rFonts w:ascii="Times New Roman" w:hAnsi="Times New Roman" w:cs="Times New Roman"/>
+          <w:sz w:val="24"/>
+          <w:szCs w:val="24"/>
+          <w:lang w:val="en-US"/>
+        </w:rPr>
+        <w:t>Input Output Database (WIOD)</w:t>
       </w:r>
       <w:r>
         <w:rPr>
@@ -552,18 +575,20 @@
       <w:r>
         <w:rPr>
           <w:rFonts w:ascii="Times New Roman" w:hAnsi="Times New Roman" w:cs="Times New Roman"/>
-          <w:lang w:val="en-US"/>
-        </w:rPr>
-        <w:t xml:space="preserve">Input-output tables are designed to measure the interrelationships between the producers of goods and services (including imports) within an economy and the users of these same goods and services (including exports). </w:t>
-      </w:r>
-      <w:r>
-        <w:rPr>
-          <w:rFonts w:ascii="Times New Roman" w:hAnsi="Times New Roman" w:cs="Times New Roman"/>
-          <w:sz w:val="24"/>
-          <w:szCs w:val="24"/>
-          <w:lang w:val="en-US"/>
-        </w:rPr>
-        <w:t xml:space="preserve">World Input-Output tables (WIOT) </w:t>
+          <w:sz w:val="24"/>
+          <w:szCs w:val="24"/>
+          <w:lang w:val="en-US"/>
+        </w:rPr>
+        <w:t>Input-output tables are designed to measure the interrelationships between the producers of goods and services (including imports) within an economy and the users of these same goods and services (including exports). World Input</w:t>
+      </w:r>
+      <w:r>
+        <w:rPr>
+          <w:rFonts w:ascii="Times New Roman" w:hAnsi="Times New Roman" w:cs="Times New Roman"/>
+          <w:sz w:val="24"/>
+          <w:szCs w:val="24"/>
+          <w:lang w:val="en-US"/>
+        </w:rPr>
+        <w:t xml:space="preserve">-Output tables (WIOT) </w:t>
       </w:r>
       <w:r>
         <w:rPr>
@@ -1875,7 +1900,27 @@
           <w:szCs w:val="24"/>
           <w:lang w:val="en-US"/>
         </w:rPr>
-        <w:t xml:space="preserve">, Ishii, and Yi 2001; Daudin et al. 2006; Daudin, </w:t>
+        <w:t xml:space="preserve">, Ishii, and Yi 2001; Daudin et al. 2006; </w:t>
+      </w:r>
+      <w:proofErr w:type="spellStart"/>
+      <w:r>
+        <w:rPr>
+          <w:rFonts w:ascii="Times New Roman" w:hAnsi="Times New Roman" w:cs="Times New Roman"/>
+          <w:sz w:val="24"/>
+          <w:szCs w:val="24"/>
+          <w:lang w:val="en-US"/>
+        </w:rPr>
+        <w:t>Daudin</w:t>
+      </w:r>
+      <w:proofErr w:type="spellEnd"/>
+      <w:r>
+        <w:rPr>
+          <w:rFonts w:ascii="Times New Roman" w:hAnsi="Times New Roman" w:cs="Times New Roman"/>
+          <w:sz w:val="24"/>
+          <w:szCs w:val="24"/>
+          <w:lang w:val="en-US"/>
+        </w:rPr>
+        <w:t xml:space="preserve">, </w:t>
       </w:r>
       <w:proofErr w:type="spellStart"/>
       <w:r>
@@ -2571,16 +2616,7 @@
           <w:szCs w:val="24"/>
           <w:lang w:val="en-US"/>
         </w:rPr>
-        <w:t>variations</w:t>
-      </w:r>
-      <w:r>
-        <w:rPr>
-          <w:rFonts w:ascii="Times New Roman" w:hAnsi="Times New Roman" w:cs="Times New Roman"/>
-          <w:sz w:val="24"/>
-          <w:szCs w:val="24"/>
-          <w:lang w:val="en-US"/>
-        </w:rPr>
-        <w:t xml:space="preserve"> in</w:t>
+        <w:t>variations in</w:t>
       </w:r>
       <w:r>
         <w:rPr>
@@ -3294,16 +3330,7 @@
           <w:szCs w:val="24"/>
           <w:lang w:val="en-US"/>
         </w:rPr>
-        <w:t>n</w:t>
-      </w:r>
-      <w:r>
-        <w:rPr>
-          <w:rFonts w:ascii="Times New Roman" w:eastAsiaTheme="minorEastAsia" w:hAnsi="Times New Roman" w:cs="Times New Roman"/>
-          <w:sz w:val="24"/>
-          <w:szCs w:val="24"/>
-          <w:lang w:val="en-US"/>
-        </w:rPr>
-        <w:t>,n</w:t>
+        <w:t>n,n</w:t>
       </w:r>
       <w:proofErr w:type="spellEnd"/>
       <w:r>
@@ -3368,25 +3395,7 @@
           <w:szCs w:val="24"/>
           <w:lang w:val="en-US"/>
         </w:rPr>
-        <w:t xml:space="preserve">factor incomes </w:t>
-      </w:r>
-      <w:r>
-        <w:rPr>
-          <w:rFonts w:ascii="Times New Roman" w:eastAsiaTheme="minorEastAsia" w:hAnsi="Times New Roman" w:cs="Times New Roman"/>
-          <w:sz w:val="24"/>
-          <w:szCs w:val="24"/>
-          <w:lang w:val="en-US"/>
-        </w:rPr>
-        <w:t>of dimension (1,n)</w:t>
-      </w:r>
-      <w:r>
-        <w:rPr>
-          <w:rFonts w:ascii="Times New Roman" w:eastAsiaTheme="minorEastAsia" w:hAnsi="Times New Roman" w:cs="Times New Roman"/>
-          <w:sz w:val="24"/>
-          <w:szCs w:val="24"/>
-          <w:lang w:val="en-US"/>
-        </w:rPr>
-        <w:t>.</w:t>
+        <w:t>factor incomes of dimension (1,n).</w:t>
       </w:r>
     </w:p>
     <w:p>
@@ -4187,16 +4196,7 @@
           <w:szCs w:val="24"/>
           <w:lang w:val="en-US"/>
         </w:rPr>
-        <w:t xml:space="preserve"> </w:t>
-      </w:r>
-      <w:r>
-        <w:rPr>
-          <w:rFonts w:ascii="Times New Roman" w:hAnsi="Times New Roman" w:cs="Times New Roman"/>
-          <w:sz w:val="24"/>
-          <w:szCs w:val="24"/>
-          <w:lang w:val="en-US"/>
-        </w:rPr>
-        <w:t>with</w:t>
+        <w:t xml:space="preserve"> with</w:t>
       </w:r>
       <w:r>
         <w:rPr>
@@ -4935,16 +4935,7 @@
           <w:szCs w:val="24"/>
           <w:lang w:val="en-US"/>
         </w:rPr>
-        <w:t>the shock vector of</w:t>
-      </w:r>
-      <w:r>
-        <w:rPr>
-          <w:rFonts w:ascii="Times New Roman" w:hAnsi="Times New Roman" w:cs="Times New Roman"/>
-          <w:sz w:val="24"/>
-          <w:szCs w:val="24"/>
-          <w:lang w:val="en-US"/>
-        </w:rPr>
-        <w:t xml:space="preserve"> dimension (1</w:t>
+        <w:t>the shock vector of dimension (1</w:t>
       </w:r>
       <w:proofErr w:type="gramStart"/>
       <w:r>
@@ -5227,13 +5218,7 @@
         <w:rPr>
           <w:lang w:val="en-US"/>
         </w:rPr>
-        <w:t>,</w:t>
-      </w:r>
-      <w:r>
-        <w:rPr>
-          <w:lang w:val="en-US"/>
-        </w:rPr>
-        <w:t xml:space="preserve"> </w:t>
+        <w:t xml:space="preserve">, </w:t>
       </w:r>
       <w:r>
         <w:rPr>
@@ -5269,16 +5254,7 @@
           <w:szCs w:val="24"/>
           <w:lang w:val="en-US"/>
         </w:rPr>
-        <w:t xml:space="preserve">the shock vector of dimension </w:t>
-      </w:r>
-      <w:r>
-        <w:rPr>
-          <w:rFonts w:ascii="Times New Roman" w:hAnsi="Times New Roman" w:cs="Times New Roman"/>
-          <w:sz w:val="24"/>
-          <w:szCs w:val="24"/>
-          <w:lang w:val="en-US"/>
-        </w:rPr>
-        <w:t>(1,n)</w:t>
+        <w:t>the shock vector of dimension (1,n)</w:t>
       </w:r>
       <w:r>
         <w:rPr>
@@ -5390,16 +5366,7 @@
           <w:szCs w:val="24"/>
           <w:lang w:val="en-US"/>
         </w:rPr>
-        <w:t xml:space="preserve"> </w:t>
-      </w:r>
-      <w:r>
-        <w:rPr>
-          <w:rFonts w:ascii="Times New Roman" w:hAnsi="Times New Roman" w:cs="Times New Roman"/>
-          <w:sz w:val="24"/>
-          <w:szCs w:val="24"/>
-          <w:lang w:val="en-US"/>
-        </w:rPr>
-        <w:t>the increase in production price</w:t>
+        <w:t xml:space="preserve"> the increase in production price</w:t>
       </w:r>
       <w:r>
         <w:rPr>
@@ -5569,34 +5536,7 @@
           <w:szCs w:val="24"/>
           <w:lang w:val="en-US"/>
         </w:rPr>
-        <w:t xml:space="preserve">In a </w:t>
-      </w:r>
-      <w:r>
-        <w:rPr>
-          <w:rFonts w:ascii="Times New Roman" w:hAnsi="Times New Roman" w:cs="Times New Roman"/>
-          <w:sz w:val="24"/>
-          <w:szCs w:val="24"/>
-          <w:lang w:val="en-US"/>
-        </w:rPr>
-        <w:t>second</w:t>
-      </w:r>
-      <w:r>
-        <w:rPr>
-          <w:rFonts w:ascii="Times New Roman" w:hAnsi="Times New Roman" w:cs="Times New Roman"/>
-          <w:sz w:val="24"/>
-          <w:szCs w:val="24"/>
-          <w:lang w:val="en-US"/>
-        </w:rPr>
-        <w:t xml:space="preserve"> step,</w:t>
-      </w:r>
-      <w:r>
-        <w:rPr>
-          <w:rFonts w:ascii="Times New Roman" w:hAnsi="Times New Roman" w:cs="Times New Roman"/>
-          <w:sz w:val="24"/>
-          <w:szCs w:val="24"/>
-          <w:lang w:val="en-US"/>
-        </w:rPr>
-        <w:t xml:space="preserve"> the shock is passed on all </w:t>
+        <w:t xml:space="preserve">In a second step, the shock is passed on all </w:t>
       </w:r>
       <w:r>
         <w:rPr>
@@ -5872,8 +5812,6 @@
         </w:rPr>
         <w:t xml:space="preserve">: </w:t>
       </w:r>
-      <w:bookmarkStart w:id="0" w:name="_GoBack"/>
-      <w:bookmarkEnd w:id="0"/>
     </w:p>
     <w:p>
       <w:pPr>
@@ -6119,16 +6057,7 @@
           <w:szCs w:val="24"/>
           <w:lang w:val="en-US"/>
         </w:rPr>
-        <w:t xml:space="preserve"> an exogenous input price shock</w:t>
-      </w:r>
-      <w:r>
-        <w:rPr>
-          <w:rFonts w:ascii="Times New Roman" w:hAnsi="Times New Roman" w:cs="Times New Roman"/>
-          <w:sz w:val="24"/>
-          <w:szCs w:val="24"/>
-          <w:lang w:val="en-US"/>
-        </w:rPr>
-        <w:t>.</w:t>
+        <w:t xml:space="preserve"> an exogenous input price shock.</w:t>
       </w:r>
     </w:p>
     <w:p>
@@ -6620,7 +6549,7 @@
           <w:lang w:val="en-US"/>
         </w:rPr>
       </w:pPr>
-      <w:hyperlink r:id="rId8" w:history="1">
+      <w:hyperlink r:id="rId9" w:history="1">
         <w:r>
           <w:rPr>
             <w:rStyle w:val="Lienhypertexte"/>
@@ -6643,7 +6572,7 @@
           <w:lang w:val="en-US"/>
         </w:rPr>
       </w:pPr>
-      <w:hyperlink r:id="rId9" w:history="1">
+      <w:hyperlink r:id="rId10" w:history="1">
         <w:r>
           <w:rPr>
             <w:rStyle w:val="Lienhypertexte"/>
@@ -6677,7 +6606,7 @@
           <w:lang w:val="en-US"/>
         </w:rPr>
       </w:pPr>
-      <w:hyperlink r:id="rId10" w:history="1">
+      <w:hyperlink r:id="rId11" w:history="1">
         <w:r>
           <w:rPr>
             <w:rStyle w:val="Lienhypertexte"/>
@@ -6702,7 +6631,7 @@
       </w:pPr>
     </w:p>
     <w:sectPr>
-      <w:footerReference w:type="default" r:id="rId11"/>
+      <w:footerReference w:type="default" r:id="rId12"/>
       <w:pgSz w:w="11906" w:h="16838"/>
       <w:pgMar w:top="1417" w:right="1417" w:bottom="1417" w:left="1417" w:header="708" w:footer="708" w:gutter="0"/>
       <w:cols w:space="708"/>
@@ -6767,7 +6696,7 @@
           <w:rPr>
             <w:noProof/>
           </w:rPr>
-          <w:t>5</w:t>
+          <w:t>1</w:t>
         </w:r>
         <w:r>
           <w:fldChar w:fldCharType="end"/>
@@ -6921,6 +6850,27 @@
       <w:r>
         <w:t xml:space="preserve"> Banque de France.</w:t>
       </w:r>
+    </w:p>
+  </w:footnote>
+  <w:footnote w:id="5">
+    <w:p>
+      <w:pPr>
+        <w:pStyle w:val="Notedebasdepage"/>
+      </w:pPr>
+      <w:r>
+        <w:rPr>
+          <w:rStyle w:val="Appelnotedebasdep"/>
+        </w:rPr>
+        <w:footnoteRef/>
+      </w:r>
+      <w:r>
+        <w:t xml:space="preserve"> Sciences Po, </w:t>
+      </w:r>
+      <w:r>
+        <w:t>OFCE.</w:t>
+      </w:r>
+      <w:bookmarkStart w:id="0" w:name="_GoBack"/>
+      <w:bookmarkEnd w:id="0"/>
     </w:p>
   </w:footnote>
 </w:footnotes>
@@ -7939,509 +7889,6 @@
 </w:styles>
 </file>
 
-<file path=word/glossary/document.xml><?xml version="1.0" encoding="utf-8"?>
-<w:glossaryDocument xmlns:wpc="http://schemas.microsoft.com/office/word/2010/wordprocessingCanvas" xmlns:mc="http://schemas.openxmlformats.org/markup-compatibility/2006" xmlns:o="urn:schemas-microsoft-com:office:office" xmlns:r="http://schemas.openxmlformats.org/officeDocument/2006/relationships" xmlns:m="http://schemas.openxmlformats.org/officeDocument/2006/math" xmlns:v="urn:schemas-microsoft-com:vml" xmlns:wp14="http://schemas.microsoft.com/office/word/2010/wordprocessingDrawing" xmlns:wp="http://schemas.openxmlformats.org/drawingml/2006/wordprocessingDrawing" xmlns:w10="urn:schemas-microsoft-com:office:word" xmlns:w="http://schemas.openxmlformats.org/wordprocessingml/2006/main" xmlns:w14="http://schemas.microsoft.com/office/word/2010/wordml" xmlns:wpg="http://schemas.microsoft.com/office/word/2010/wordprocessingGroup" xmlns:wpi="http://schemas.microsoft.com/office/word/2010/wordprocessingInk" xmlns:wne="http://schemas.microsoft.com/office/word/2006/wordml" xmlns:wps="http://schemas.microsoft.com/office/word/2010/wordprocessingShape" mc:Ignorable="w14 wp14"/>
-</file>
-
-<file path=word/glossary/fontTable.xml><?xml version="1.0" encoding="utf-8"?>
-<w:fonts xmlns:mc="http://schemas.openxmlformats.org/markup-compatibility/2006" xmlns:r="http://schemas.openxmlformats.org/officeDocument/2006/relationships" xmlns:w="http://schemas.openxmlformats.org/wordprocessingml/2006/main" xmlns:w14="http://schemas.microsoft.com/office/word/2010/wordml" mc:Ignorable="w14">
-  <w:font w:name="Times New Roman">
-    <w:panose1 w:val="02020603050405020304"/>
-    <w:charset w:val="00"/>
-    <w:family w:val="roman"/>
-    <w:pitch w:val="variable"/>
-    <w:sig w:usb0="20002A87" w:usb1="00000000" w:usb2="00000000" w:usb3="00000000" w:csb0="000001FF" w:csb1="00000000"/>
-  </w:font>
-  <w:font w:name="Calibri">
-    <w:panose1 w:val="020F0502020204030204"/>
-    <w:charset w:val="00"/>
-    <w:family w:val="swiss"/>
-    <w:pitch w:val="variable"/>
-    <w:sig w:usb0="E10002FF" w:usb1="4000ACFF" w:usb2="00000009" w:usb3="00000000" w:csb0="0000019F" w:csb1="00000000"/>
-  </w:font>
-  <w:font w:name="Garamond">
-    <w:panose1 w:val="02020404030301010803"/>
-    <w:charset w:val="00"/>
-    <w:family w:val="roman"/>
-    <w:pitch w:val="variable"/>
-    <w:sig w:usb0="00000287" w:usb1="00000000" w:usb2="00000000" w:usb3="00000000" w:csb0="0000009F" w:csb1="00000000"/>
-  </w:font>
-  <w:font w:name="Tahoma">
-    <w:panose1 w:val="020B0604030504040204"/>
-    <w:charset w:val="00"/>
-    <w:family w:val="swiss"/>
-    <w:pitch w:val="variable"/>
-    <w:sig w:usb0="E1002EFF" w:usb1="C000605B" w:usb2="00000029" w:usb3="00000000" w:csb0="000101FF" w:csb1="00000000"/>
-  </w:font>
-  <w:font w:name="Cambria Math">
-    <w:panose1 w:val="02040503050406030204"/>
-    <w:charset w:val="00"/>
-    <w:family w:val="roman"/>
-    <w:pitch w:val="variable"/>
-    <w:sig w:usb0="E00002FF" w:usb1="420024FF" w:usb2="00000000" w:usb3="00000000" w:csb0="0000019F" w:csb1="00000000"/>
-  </w:font>
-  <w:font w:name="TimesTen-Roman">
-    <w:panose1 w:val="00000000000000000000"/>
-    <w:charset w:val="00"/>
-    <w:family w:val="roman"/>
-    <w:notTrueType/>
-    <w:pitch w:val="default"/>
-    <w:sig w:usb0="00000003" w:usb1="00000000" w:usb2="00000000" w:usb3="00000000" w:csb0="00000001" w:csb1="00000000"/>
-  </w:font>
-  <w:font w:name="Cambria">
-    <w:panose1 w:val="02040503050406030204"/>
-    <w:charset w:val="00"/>
-    <w:family w:val="roman"/>
-    <w:pitch w:val="variable"/>
-    <w:sig w:usb0="E00002FF" w:usb1="400004FF" w:usb2="00000000" w:usb3="00000000" w:csb0="0000019F" w:csb1="00000000"/>
-  </w:font>
-</w:fonts>
-</file>
-
-<file path=word/glossary/settings.xml><?xml version="1.0" encoding="utf-8"?>
-<w:settings xmlns:mc="http://schemas.openxmlformats.org/markup-compatibility/2006" xmlns:o="urn:schemas-microsoft-com:office:office" xmlns:r="http://schemas.openxmlformats.org/officeDocument/2006/relationships" xmlns:m="http://schemas.openxmlformats.org/officeDocument/2006/math" xmlns:v="urn:schemas-microsoft-com:vml" xmlns:w10="urn:schemas-microsoft-com:office:word" xmlns:w="http://schemas.openxmlformats.org/wordprocessingml/2006/main" xmlns:w14="http://schemas.microsoft.com/office/word/2010/wordml" xmlns:sl="http://schemas.openxmlformats.org/schemaLibrary/2006/main" mc:Ignorable="w14">
-  <w:view w:val="normal"/>
-  <w:defaultTabStop w:val="708"/>
-  <w:hyphenationZone w:val="425"/>
-  <w:characterSpacingControl w:val="doNotCompress"/>
-  <w:compat>
-    <w:useFELayout/>
-    <w:compatSetting w:name="compatibilityMode" w:uri="http://schemas.microsoft.com/office/word" w:val="14"/>
-    <w:compatSetting w:name="overrideTableStyleFontSizeAndJustification" w:uri="http://schemas.microsoft.com/office/word" w:val="1"/>
-    <w:compatSetting w:name="enableOpenTypeFeatures" w:uri="http://schemas.microsoft.com/office/word" w:val="1"/>
-    <w:compatSetting w:name="doNotFlipMirrorIndents" w:uri="http://schemas.microsoft.com/office/word" w:val="1"/>
-  </w:compat>
-  <w:rsids>
-    <w:rsidRoot w:val="00297FF1"/>
-    <w:rsid w:val="00297FF1"/>
-  </w:rsids>
-  <m:mathPr>
-    <m:mathFont m:val="Cambria Math"/>
-    <m:brkBin m:val="before"/>
-    <m:brkBinSub m:val="--"/>
-    <m:smallFrac m:val="0"/>
-    <m:dispDef/>
-    <m:lMargin m:val="0"/>
-    <m:rMargin m:val="0"/>
-    <m:defJc m:val="centerGroup"/>
-    <m:wrapIndent m:val="1440"/>
-    <m:intLim m:val="subSup"/>
-    <m:naryLim m:val="undOvr"/>
-  </m:mathPr>
-  <w:themeFontLang w:val="fr-FR"/>
-  <w:clrSchemeMapping w:bg1="light1" w:t1="dark1" w:bg2="light2" w:t2="dark2" w:accent1="accent1" w:accent2="accent2" w:accent3="accent3" w:accent4="accent4" w:accent5="accent5" w:accent6="accent6" w:hyperlink="hyperlink" w:followedHyperlink="followedHyperlink"/>
-  <w:decimalSymbol w:val=","/>
-  <w:listSeparator w:val=";"/>
-</w:settings>
-</file>
-
-<file path=word/glossary/styles.xml><?xml version="1.0" encoding="utf-8"?>
-<w:styles xmlns:mc="http://schemas.openxmlformats.org/markup-compatibility/2006" xmlns:r="http://schemas.openxmlformats.org/officeDocument/2006/relationships" xmlns:w="http://schemas.openxmlformats.org/wordprocessingml/2006/main" xmlns:w14="http://schemas.microsoft.com/office/word/2010/wordml" mc:Ignorable="w14">
-  <w:docDefaults>
-    <w:rPrDefault>
-      <w:rPr>
-        <w:rFonts w:asciiTheme="minorHAnsi" w:eastAsiaTheme="minorEastAsia" w:hAnsiTheme="minorHAnsi" w:cstheme="minorBidi"/>
-        <w:sz w:val="22"/>
-        <w:szCs w:val="22"/>
-        <w:lang w:val="fr-FR" w:eastAsia="fr-FR" w:bidi="ar-SA"/>
-      </w:rPr>
-    </w:rPrDefault>
-    <w:pPrDefault>
-      <w:pPr>
-        <w:spacing w:after="200" w:line="276" w:lineRule="auto"/>
-      </w:pPr>
-    </w:pPrDefault>
-  </w:docDefaults>
-  <w:latentStyles w:defLockedState="0" w:defUIPriority="99" w:defSemiHidden="1" w:defUnhideWhenUsed="1" w:defQFormat="0" w:count="267">
-    <w:lsdException w:name="Normal" w:semiHidden="0" w:uiPriority="0" w:unhideWhenUsed="0" w:qFormat="1"/>
-    <w:lsdException w:name="heading 1" w:semiHidden="0" w:uiPriority="9" w:unhideWhenUsed="0" w:qFormat="1"/>
-    <w:lsdException w:name="heading 2" w:uiPriority="9" w:qFormat="1"/>
-    <w:lsdException w:name="heading 3" w:uiPriority="9" w:qFormat="1"/>
-    <w:lsdException w:name="heading 4" w:uiPriority="9" w:qFormat="1"/>
-    <w:lsdException w:name="heading 5" w:uiPriority="9" w:qFormat="1"/>
-    <w:lsdException w:name="heading 6" w:uiPriority="9" w:qFormat="1"/>
-    <w:lsdException w:name="heading 7" w:uiPriority="9" w:qFormat="1"/>
-    <w:lsdException w:name="heading 8" w:uiPriority="9" w:qFormat="1"/>
-    <w:lsdException w:name="heading 9" w:uiPriority="9" w:qFormat="1"/>
-    <w:lsdException w:name="toc 1" w:uiPriority="39"/>
-    <w:lsdException w:name="toc 2" w:uiPriority="39"/>
-    <w:lsdException w:name="toc 3" w:uiPriority="39"/>
-    <w:lsdException w:name="toc 4" w:uiPriority="39"/>
-    <w:lsdException w:name="toc 5" w:uiPriority="39"/>
-    <w:lsdException w:name="toc 6" w:uiPriority="39"/>
-    <w:lsdException w:name="toc 7" w:uiPriority="39"/>
-    <w:lsdException w:name="toc 8" w:uiPriority="39"/>
-    <w:lsdException w:name="toc 9" w:uiPriority="39"/>
-    <w:lsdException w:name="caption" w:uiPriority="35" w:qFormat="1"/>
-    <w:lsdException w:name="Title" w:semiHidden="0" w:uiPriority="10" w:unhideWhenUsed="0" w:qFormat="1"/>
-    <w:lsdException w:name="Default Paragraph Font" w:uiPriority="1"/>
-    <w:lsdException w:name="Subtitle" w:semiHidden="0" w:uiPriority="11" w:unhideWhenUsed="0" w:qFormat="1"/>
-    <w:lsdException w:name="Strong" w:semiHidden="0" w:uiPriority="22" w:unhideWhenUsed="0" w:qFormat="1"/>
-    <w:lsdException w:name="Emphasis" w:semiHidden="0" w:uiPriority="20" w:unhideWhenUsed="0" w:qFormat="1"/>
-    <w:lsdException w:name="Table Grid" w:semiHidden="0" w:uiPriority="59" w:unhideWhenUsed="0"/>
-    <w:lsdException w:name="Placeholder Text" w:unhideWhenUsed="0"/>
-    <w:lsdException w:name="No Spacing" w:semiHidden="0" w:uiPriority="1" w:unhideWhenUsed="0" w:qFormat="1"/>
-    <w:lsdException w:name="Light Shading" w:semiHidden="0" w:uiPriority="60" w:unhideWhenUsed="0"/>
-    <w:lsdException w:name="Light List" w:semiHidden="0" w:uiPriority="61" w:unhideWhenUsed="0"/>
-    <w:lsdException w:name="Light Grid" w:semiHidden="0" w:uiPriority="62" w:unhideWhenUsed="0"/>
-    <w:lsdException w:name="Medium Shading 1" w:semiHidden="0" w:uiPriority="63" w:unhideWhenUsed="0"/>
-    <w:lsdException w:name="Medium Shading 2" w:semiHidden="0" w:uiPriority="64" w:unhideWhenUsed="0"/>
-    <w:lsdException w:name="Medium List 1" w:semiHidden="0" w:uiPriority="65" w:unhideWhenUsed="0"/>
-    <w:lsdException w:name="Medium List 2" w:semiHidden="0" w:uiPriority="66" w:unhideWhenUsed="0"/>
-    <w:lsdException w:name="Medium Grid 1" w:semiHidden="0" w:uiPriority="67" w:unhideWhenUsed="0"/>
-    <w:lsdException w:name="Medium Grid 2" w:semiHidden="0" w:uiPriority="68" w:unhideWhenUsed="0"/>
-    <w:lsdException w:name="Medium Grid 3" w:semiHidden="0" w:uiPriority="69" w:unhideWhenUsed="0"/>
-    <w:lsdException w:name="Dark List" w:semiHidden="0" w:uiPriority="70" w:unhideWhenUsed="0"/>
-    <w:lsdException w:name="Colorful Shading" w:semiHidden="0" w:uiPriority="71" w:unhideWhenUsed="0"/>
-    <w:lsdException w:name="Colorful List" w:semiHidden="0" w:uiPriority="72" w:unhideWhenUsed="0"/>
-    <w:lsdException w:name="Colorful Grid" w:semiHidden="0" w:uiPriority="73" w:unhideWhenUsed="0"/>
-    <w:lsdException w:name="Light Shading Accent 1" w:semiHidden="0" w:uiPriority="60" w:unhideWhenUsed="0"/>
-    <w:lsdException w:name="Light List Accent 1" w:semiHidden="0" w:uiPriority="61" w:unhideWhenUsed="0"/>
-    <w:lsdException w:name="Light Grid Accent 1" w:semiHidden="0" w:uiPriority="62" w:unhideWhenUsed="0"/>
-    <w:lsdException w:name="Medium Shading 1 Accent 1" w:semiHidden="0" w:uiPriority="63" w:unhideWhenUsed="0"/>
-    <w:lsdException w:name="Medium Shading 2 Accent 1" w:semiHidden="0" w:uiPriority="64" w:unhideWhenUsed="0"/>
-    <w:lsdException w:name="Medium List 1 Accent 1" w:semiHidden="0" w:uiPriority="65" w:unhideWhenUsed="0"/>
-    <w:lsdException w:name="Revision" w:unhideWhenUsed="0"/>
-    <w:lsdException w:name="List Paragraph" w:semiHidden="0" w:uiPriority="34" w:unhideWhenUsed="0" w:qFormat="1"/>
-    <w:lsdException w:name="Quote" w:semiHidden="0" w:uiPriority="29" w:unhideWhenUsed="0" w:qFormat="1"/>
-    <w:lsdException w:name="Intense Quote" w:semiHidden="0" w:uiPriority="30" w:unhideWhenUsed="0" w:qFormat="1"/>
-    <w:lsdException w:name="Medium List 2 Accent 1" w:semiHidden="0" w:uiPriority="66" w:unhideWhenUsed="0"/>
-    <w:lsdException w:name="Medium Grid 1 Accent 1" w:semiHidden="0" w:uiPriority="67" w:unhideWhenUsed="0"/>
-    <w:lsdException w:name="Medium Grid 2 Accent 1" w:semiHidden="0" w:uiPriority="68" w:unhideWhenUsed="0"/>
-    <w:lsdException w:name="Medium Grid 3 Accent 1" w:semiHidden="0" w:uiPriority="69" w:unhideWhenUsed="0"/>
-    <w:lsdException w:name="Dark List Accent 1" w:semiHidden="0" w:uiPriority="70" w:unhideWhenUsed="0"/>
-    <w:lsdException w:name="Colorful Shading Accent 1" w:semiHidden="0" w:uiPriority="71" w:unhideWhenUsed="0"/>
-    <w:lsdException w:name="Colorful List Accent 1" w:semiHidden="0" w:uiPriority="72" w:unhideWhenUsed="0"/>
-    <w:lsdException w:name="Colorful Grid Accent 1" w:semiHidden="0" w:uiPriority="73" w:unhideWhenUsed="0"/>
-    <w:lsdException w:name="Light Shading Accent 2" w:semiHidden="0" w:uiPriority="60" w:unhideWhenUsed="0"/>
-    <w:lsdException w:name="Light List Accent 2" w:semiHidden="0" w:uiPriority="61" w:unhideWhenUsed="0"/>
-    <w:lsdException w:name="Light Grid Accent 2" w:semiHidden="0" w:uiPriority="62" w:unhideWhenUsed="0"/>
-    <w:lsdException w:name="Medium Shading 1 Accent 2" w:semiHidden="0" w:uiPriority="63" w:unhideWhenUsed="0"/>
-    <w:lsdException w:name="Medium Shading 2 Accent 2" w:semiHidden="0" w:uiPriority="64" w:unhideWhenUsed="0"/>
-    <w:lsdException w:name="Medium List 1 Accent 2" w:semiHidden="0" w:uiPriority="65" w:unhideWhenUsed="0"/>
-    <w:lsdException w:name="Medium List 2 Accent 2" w:semiHidden="0" w:uiPriority="66" w:unhideWhenUsed="0"/>
-    <w:lsdException w:name="Medium Grid 1 Accent 2" w:semiHidden="0" w:uiPriority="67" w:unhideWhenUsed="0"/>
-    <w:lsdException w:name="Medium Grid 2 Accent 2" w:semiHidden="0" w:uiPriority="68" w:unhideWhenUsed="0"/>
-    <w:lsdException w:name="Medium Grid 3 Accent 2" w:semiHidden="0" w:uiPriority="69" w:unhideWhenUsed="0"/>
-    <w:lsdException w:name="Dark List Accent 2" w:semiHidden="0" w:uiPriority="70" w:unhideWhenUsed="0"/>
-    <w:lsdException w:name="Colorful Shading Accent 2" w:semiHidden="0" w:uiPriority="71" w:unhideWhenUsed="0"/>
-    <w:lsdException w:name="Colorful List Accent 2" w:semiHidden="0" w:uiPriority="72" w:unhideWhenUsed="0"/>
-    <w:lsdException w:name="Colorful Grid Accent 2" w:semiHidden="0" w:uiPriority="73" w:unhideWhenUsed="0"/>
-    <w:lsdException w:name="Light Shading Accent 3" w:semiHidden="0" w:uiPriority="60" w:unhideWhenUsed="0"/>
-    <w:lsdException w:name="Light List Accent 3" w:semiHidden="0" w:uiPriority="61" w:unhideWhenUsed="0"/>
-    <w:lsdException w:name="Light Grid Accent 3" w:semiHidden="0" w:uiPriority="62" w:unhideWhenUsed="0"/>
-    <w:lsdException w:name="Medium Shading 1 Accent 3" w:semiHidden="0" w:uiPriority="63" w:unhideWhenUsed="0"/>
-    <w:lsdException w:name="Medium Shading 2 Accent 3" w:semiHidden="0" w:uiPriority="64" w:unhideWhenUsed="0"/>
-    <w:lsdException w:name="Medium List 1 Accent 3" w:semiHidden="0" w:uiPriority="65" w:unhideWhenUsed="0"/>
-    <w:lsdException w:name="Medium List 2 Accent 3" w:semiHidden="0" w:uiPriority="66" w:unhideWhenUsed="0"/>
-    <w:lsdException w:name="Medium Grid 1 Accent 3" w:semiHidden="0" w:uiPriority="67" w:unhideWhenUsed="0"/>
-    <w:lsdException w:name="Medium Grid 2 Accent 3" w:semiHidden="0" w:uiPriority="68" w:unhideWhenUsed="0"/>
-    <w:lsdException w:name="Medium Grid 3 Accent 3" w:semiHidden="0" w:uiPriority="69" w:unhideWhenUsed="0"/>
-    <w:lsdException w:name="Dark List Accent 3" w:semiHidden="0" w:uiPriority="70" w:unhideWhenUsed="0"/>
-    <w:lsdException w:name="Colorful Shading Accent 3" w:semiHidden="0" w:uiPriority="71" w:unhideWhenUsed="0"/>
-    <w:lsdException w:name="Colorful List Accent 3" w:semiHidden="0" w:uiPriority="72" w:unhideWhenUsed="0"/>
-    <w:lsdException w:name="Colorful Grid Accent 3" w:semiHidden="0" w:uiPriority="73" w:unhideWhenUsed="0"/>
-    <w:lsdException w:name="Light Shading Accent 4" w:semiHidden="0" w:uiPriority="60" w:unhideWhenUsed="0"/>
-    <w:lsdException w:name="Light List Accent 4" w:semiHidden="0" w:uiPriority="61" w:unhideWhenUsed="0"/>
-    <w:lsdException w:name="Light Grid Accent 4" w:semiHidden="0" w:uiPriority="62" w:unhideWhenUsed="0"/>
-    <w:lsdException w:name="Medium Shading 1 Accent 4" w:semiHidden="0" w:uiPriority="63" w:unhideWhenUsed="0"/>
-    <w:lsdException w:name="Medium Shading 2 Accent 4" w:semiHidden="0" w:uiPriority="64" w:unhideWhenUsed="0"/>
-    <w:lsdException w:name="Medium List 1 Accent 4" w:semiHidden="0" w:uiPriority="65" w:unhideWhenUsed="0"/>
-    <w:lsdException w:name="Medium List 2 Accent 4" w:semiHidden="0" w:uiPriority="66" w:unhideWhenUsed="0"/>
-    <w:lsdException w:name="Medium Grid 1 Accent 4" w:semiHidden="0" w:uiPriority="67" w:unhideWhenUsed="0"/>
-    <w:lsdException w:name="Medium Grid 2 Accent 4" w:semiHidden="0" w:uiPriority="68" w:unhideWhenUsed="0"/>
-    <w:lsdException w:name="Medium Grid 3 Accent 4" w:semiHidden="0" w:uiPriority="69" w:unhideWhenUsed="0"/>
-    <w:lsdException w:name="Dark List Accent 4" w:semiHidden="0" w:uiPriority="70" w:unhideWhenUsed="0"/>
-    <w:lsdException w:name="Colorful Shading Accent 4" w:semiHidden="0" w:uiPriority="71" w:unhideWhenUsed="0"/>
-    <w:lsdException w:name="Colorful List Accent 4" w:semiHidden="0" w:uiPriority="72" w:unhideWhenUsed="0"/>
-    <w:lsdException w:name="Colorful Grid Accent 4" w:semiHidden="0" w:uiPriority="73" w:unhideWhenUsed="0"/>
-    <w:lsdException w:name="Light Shading Accent 5" w:semiHidden="0" w:uiPriority="60" w:unhideWhenUsed="0"/>
-    <w:lsdException w:name="Light List Accent 5" w:semiHidden="0" w:uiPriority="61" w:unhideWhenUsed="0"/>
-    <w:lsdException w:name="Light Grid Accent 5" w:semiHidden="0" w:uiPriority="62" w:unhideWhenUsed="0"/>
-    <w:lsdException w:name="Medium Shading 1 Accent 5" w:semiHidden="0" w:uiPriority="63" w:unhideWhenUsed="0"/>
-    <w:lsdException w:name="Medium Shading 2 Accent 5" w:semiHidden="0" w:uiPriority="64" w:unhideWhenUsed="0"/>
-    <w:lsdException w:name="Medium List 1 Accent 5" w:semiHidden="0" w:uiPriority="65" w:unhideWhenUsed="0"/>
-    <w:lsdException w:name="Medium List 2 Accent 5" w:semiHidden="0" w:uiPriority="66" w:unhideWhenUsed="0"/>
-    <w:lsdException w:name="Medium Grid 1 Accent 5" w:semiHidden="0" w:uiPriority="67" w:unhideWhenUsed="0"/>
-    <w:lsdException w:name="Medium Grid 2 Accent 5" w:semiHidden="0" w:uiPriority="68" w:unhideWhenUsed="0"/>
-    <w:lsdException w:name="Medium Grid 3 Accent 5" w:semiHidden="0" w:uiPriority="69" w:unhideWhenUsed="0"/>
-    <w:lsdException w:name="Dark List Accent 5" w:semiHidden="0" w:uiPriority="70" w:unhideWhenUsed="0"/>
-    <w:lsdException w:name="Colorful Shading Accent 5" w:semiHidden="0" w:uiPriority="71" w:unhideWhenUsed="0"/>
-    <w:lsdException w:name="Colorful List Accent 5" w:semiHidden="0" w:uiPriority="72" w:unhideWhenUsed="0"/>
-    <w:lsdException w:name="Colorful Grid Accent 5" w:semiHidden="0" w:uiPriority="73" w:unhideWhenUsed="0"/>
-    <w:lsdException w:name="Light Shading Accent 6" w:semiHidden="0" w:uiPriority="60" w:unhideWhenUsed="0"/>
-    <w:lsdException w:name="Light List Accent 6" w:semiHidden="0" w:uiPriority="61" w:unhideWhenUsed="0"/>
-    <w:lsdException w:name="Light Grid Accent 6" w:semiHidden="0" w:uiPriority="62" w:unhideWhenUsed="0"/>
-    <w:lsdException w:name="Medium Shading 1 Accent 6" w:semiHidden="0" w:uiPriority="63" w:unhideWhenUsed="0"/>
-    <w:lsdException w:name="Medium Shading 2 Accent 6" w:semiHidden="0" w:uiPriority="64" w:unhideWhenUsed="0"/>
-    <w:lsdException w:name="Medium List 1 Accent 6" w:semiHidden="0" w:uiPriority="65" w:unhideWhenUsed="0"/>
-    <w:lsdException w:name="Medium List 2 Accent 6" w:semiHidden="0" w:uiPriority="66" w:unhideWhenUsed="0"/>
-    <w:lsdException w:name="Medium Grid 1 Accent 6" w:semiHidden="0" w:uiPriority="67" w:unhideWhenUsed="0"/>
-    <w:lsdException w:name="Medium Grid 2 Accent 6" w:semiHidden="0" w:uiPriority="68" w:unhideWhenUsed="0"/>
-    <w:lsdException w:name="Medium Grid 3 Accent 6" w:semiHidden="0" w:uiPriority="69" w:unhideWhenUsed="0"/>
-    <w:lsdException w:name="Dark List Accent 6" w:semiHidden="0" w:uiPriority="70" w:unhideWhenUsed="0"/>
-    <w:lsdException w:name="Colorful Shading Accent 6" w:semiHidden="0" w:uiPriority="71" w:unhideWhenUsed="0"/>
-    <w:lsdException w:name="Colorful List Accent 6" w:semiHidden="0" w:uiPriority="72" w:unhideWhenUsed="0"/>
-    <w:lsdException w:name="Colorful Grid Accent 6" w:semiHidden="0" w:uiPriority="73" w:unhideWhenUsed="0"/>
-    <w:lsdException w:name="Subtle Emphasis" w:semiHidden="0" w:uiPriority="19" w:unhideWhenUsed="0" w:qFormat="1"/>
-    <w:lsdException w:name="Intense Emphasis" w:semiHidden="0" w:uiPriority="21" w:unhideWhenUsed="0" w:qFormat="1"/>
-    <w:lsdException w:name="Subtle Reference" w:semiHidden="0" w:uiPriority="31" w:unhideWhenUsed="0" w:qFormat="1"/>
-    <w:lsdException w:name="Intense Reference" w:semiHidden="0" w:uiPriority="32" w:unhideWhenUsed="0" w:qFormat="1"/>
-    <w:lsdException w:name="Book Title" w:semiHidden="0" w:uiPriority="33" w:unhideWhenUsed="0" w:qFormat="1"/>
-    <w:lsdException w:name="Bibliography" w:uiPriority="37"/>
-    <w:lsdException w:name="TOC Heading" w:uiPriority="39" w:qFormat="1"/>
-  </w:latentStyles>
-  <w:style w:type="paragraph" w:default="1" w:styleId="Normal">
-    <w:name w:val="Normal"/>
-    <w:qFormat/>
-  </w:style>
-  <w:style w:type="character" w:default="1" w:styleId="Policepardfaut">
-    <w:name w:val="Default Paragraph Font"/>
-    <w:uiPriority w:val="1"/>
-    <w:semiHidden/>
-    <w:unhideWhenUsed/>
-  </w:style>
-  <w:style w:type="table" w:default="1" w:styleId="TableauNormal">
-    <w:name w:val="Normal Table"/>
-    <w:uiPriority w:val="99"/>
-    <w:semiHidden/>
-    <w:unhideWhenUsed/>
-    <w:tblPr>
-      <w:tblInd w:w="0" w:type="dxa"/>
-      <w:tblCellMar>
-        <w:top w:w="0" w:type="dxa"/>
-        <w:left w:w="108" w:type="dxa"/>
-        <w:bottom w:w="0" w:type="dxa"/>
-        <w:right w:w="108" w:type="dxa"/>
-      </w:tblCellMar>
-    </w:tblPr>
-  </w:style>
-  <w:style w:type="numbering" w:default="1" w:styleId="Aucuneliste">
-    <w:name w:val="No List"/>
-    <w:uiPriority w:val="99"/>
-    <w:semiHidden/>
-    <w:unhideWhenUsed/>
-  </w:style>
-  <w:style w:type="character" w:styleId="Textedelespacerserv">
-    <w:name w:val="Placeholder Text"/>
-    <w:basedOn w:val="Policepardfaut"/>
-    <w:uiPriority w:val="99"/>
-    <w:semiHidden/>
-    <w:rsid w:val="00297FF1"/>
-    <w:rPr>
-      <w:color w:val="808080"/>
-    </w:rPr>
-  </w:style>
-</w:styles>
-</file>
-
-<file path=word/glossary/stylesWithEffects.xml><?xml version="1.0" encoding="utf-8"?>
-<w:styles xmlns:wpc="http://schemas.microsoft.com/office/word/2010/wordprocessingCanvas" xmlns:mc="http://schemas.openxmlformats.org/markup-compatibility/2006" xmlns:o="urn:schemas-microsoft-com:office:office" xmlns:r="http://schemas.openxmlformats.org/officeDocument/2006/relationships" xmlns:m="http://schemas.openxmlformats.org/officeDocument/2006/math" xmlns:v="urn:schemas-microsoft-com:vml" xmlns:wp14="http://schemas.microsoft.com/office/word/2010/wordprocessingDrawing" xmlns:wp="http://schemas.openxmlformats.org/drawingml/2006/wordprocessingDrawing" xmlns:w10="urn:schemas-microsoft-com:office:word" xmlns:w="http://schemas.openxmlformats.org/wordprocessingml/2006/main" xmlns:w14="http://schemas.microsoft.com/office/word/2010/wordml" xmlns:wpg="http://schemas.microsoft.com/office/word/2010/wordprocessingGroup" xmlns:wpi="http://schemas.microsoft.com/office/word/2010/wordprocessingInk" xmlns:wne="http://schemas.microsoft.com/office/word/2006/wordml" xmlns:wps="http://schemas.microsoft.com/office/word/2010/wordprocessingShape" mc:Ignorable="w14 wp14">
-  <w:docDefaults>
-    <w:rPrDefault>
-      <w:rPr>
-        <w:rFonts w:asciiTheme="minorHAnsi" w:eastAsiaTheme="minorEastAsia" w:hAnsiTheme="minorHAnsi" w:cstheme="minorBidi"/>
-        <w:sz w:val="22"/>
-        <w:szCs w:val="22"/>
-        <w:lang w:val="fr-FR" w:eastAsia="fr-FR" w:bidi="ar-SA"/>
-      </w:rPr>
-    </w:rPrDefault>
-    <w:pPrDefault>
-      <w:pPr>
-        <w:spacing w:after="200" w:line="276" w:lineRule="auto"/>
-      </w:pPr>
-    </w:pPrDefault>
-  </w:docDefaults>
-  <w:latentStyles w:defLockedState="0" w:defUIPriority="99" w:defSemiHidden="1" w:defUnhideWhenUsed="1" w:defQFormat="0" w:count="267">
-    <w:lsdException w:name="Normal" w:semiHidden="0" w:uiPriority="0" w:unhideWhenUsed="0" w:qFormat="1"/>
-    <w:lsdException w:name="heading 1" w:semiHidden="0" w:uiPriority="9" w:unhideWhenUsed="0" w:qFormat="1"/>
-    <w:lsdException w:name="heading 2" w:uiPriority="9" w:qFormat="1"/>
-    <w:lsdException w:name="heading 3" w:uiPriority="9" w:qFormat="1"/>
-    <w:lsdException w:name="heading 4" w:uiPriority="9" w:qFormat="1"/>
-    <w:lsdException w:name="heading 5" w:uiPriority="9" w:qFormat="1"/>
-    <w:lsdException w:name="heading 6" w:uiPriority="9" w:qFormat="1"/>
-    <w:lsdException w:name="heading 7" w:uiPriority="9" w:qFormat="1"/>
-    <w:lsdException w:name="heading 8" w:uiPriority="9" w:qFormat="1"/>
-    <w:lsdException w:name="heading 9" w:uiPriority="9" w:qFormat="1"/>
-    <w:lsdException w:name="toc 1" w:uiPriority="39"/>
-    <w:lsdException w:name="toc 2" w:uiPriority="39"/>
-    <w:lsdException w:name="toc 3" w:uiPriority="39"/>
-    <w:lsdException w:name="toc 4" w:uiPriority="39"/>
-    <w:lsdException w:name="toc 5" w:uiPriority="39"/>
-    <w:lsdException w:name="toc 6" w:uiPriority="39"/>
-    <w:lsdException w:name="toc 7" w:uiPriority="39"/>
-    <w:lsdException w:name="toc 8" w:uiPriority="39"/>
-    <w:lsdException w:name="toc 9" w:uiPriority="39"/>
-    <w:lsdException w:name="caption" w:uiPriority="35" w:qFormat="1"/>
-    <w:lsdException w:name="Title" w:semiHidden="0" w:uiPriority="10" w:unhideWhenUsed="0" w:qFormat="1"/>
-    <w:lsdException w:name="Default Paragraph Font" w:uiPriority="1"/>
-    <w:lsdException w:name="Subtitle" w:semiHidden="0" w:uiPriority="11" w:unhideWhenUsed="0" w:qFormat="1"/>
-    <w:lsdException w:name="Strong" w:semiHidden="0" w:uiPriority="22" w:unhideWhenUsed="0" w:qFormat="1"/>
-    <w:lsdException w:name="Emphasis" w:semiHidden="0" w:uiPriority="20" w:unhideWhenUsed="0" w:qFormat="1"/>
-    <w:lsdException w:name="Table Grid" w:semiHidden="0" w:uiPriority="59" w:unhideWhenUsed="0"/>
-    <w:lsdException w:name="Placeholder Text" w:unhideWhenUsed="0"/>
-    <w:lsdException w:name="No Spacing" w:semiHidden="0" w:uiPriority="1" w:unhideWhenUsed="0" w:qFormat="1"/>
-    <w:lsdException w:name="Light Shading" w:semiHidden="0" w:uiPriority="60" w:unhideWhenUsed="0"/>
-    <w:lsdException w:name="Light List" w:semiHidden="0" w:uiPriority="61" w:unhideWhenUsed="0"/>
-    <w:lsdException w:name="Light Grid" w:semiHidden="0" w:uiPriority="62" w:unhideWhenUsed="0"/>
-    <w:lsdException w:name="Medium Shading 1" w:semiHidden="0" w:uiPriority="63" w:unhideWhenUsed="0"/>
-    <w:lsdException w:name="Medium Shading 2" w:semiHidden="0" w:uiPriority="64" w:unhideWhenUsed="0"/>
-    <w:lsdException w:name="Medium List 1" w:semiHidden="0" w:uiPriority="65" w:unhideWhenUsed="0"/>
-    <w:lsdException w:name="Medium List 2" w:semiHidden="0" w:uiPriority="66" w:unhideWhenUsed="0"/>
-    <w:lsdException w:name="Medium Grid 1" w:semiHidden="0" w:uiPriority="67" w:unhideWhenUsed="0"/>
-    <w:lsdException w:name="Medium Grid 2" w:semiHidden="0" w:uiPriority="68" w:unhideWhenUsed="0"/>
-    <w:lsdException w:name="Medium Grid 3" w:semiHidden="0" w:uiPriority="69" w:unhideWhenUsed="0"/>
-    <w:lsdException w:name="Dark List" w:semiHidden="0" w:uiPriority="70" w:unhideWhenUsed="0"/>
-    <w:lsdException w:name="Colorful Shading" w:semiHidden="0" w:uiPriority="71" w:unhideWhenUsed="0"/>
-    <w:lsdException w:name="Colorful List" w:semiHidden="0" w:uiPriority="72" w:unhideWhenUsed="0"/>
-    <w:lsdException w:name="Colorful Grid" w:semiHidden="0" w:uiPriority="73" w:unhideWhenUsed="0"/>
-    <w:lsdException w:name="Light Shading Accent 1" w:semiHidden="0" w:uiPriority="60" w:unhideWhenUsed="0"/>
-    <w:lsdException w:name="Light List Accent 1" w:semiHidden="0" w:uiPriority="61" w:unhideWhenUsed="0"/>
-    <w:lsdException w:name="Light Grid Accent 1" w:semiHidden="0" w:uiPriority="62" w:unhideWhenUsed="0"/>
-    <w:lsdException w:name="Medium Shading 1 Accent 1" w:semiHidden="0" w:uiPriority="63" w:unhideWhenUsed="0"/>
-    <w:lsdException w:name="Medium Shading 2 Accent 1" w:semiHidden="0" w:uiPriority="64" w:unhideWhenUsed="0"/>
-    <w:lsdException w:name="Medium List 1 Accent 1" w:semiHidden="0" w:uiPriority="65" w:unhideWhenUsed="0"/>
-    <w:lsdException w:name="Revision" w:unhideWhenUsed="0"/>
-    <w:lsdException w:name="List Paragraph" w:semiHidden="0" w:uiPriority="34" w:unhideWhenUsed="0" w:qFormat="1"/>
-    <w:lsdException w:name="Quote" w:semiHidden="0" w:uiPriority="29" w:unhideWhenUsed="0" w:qFormat="1"/>
-    <w:lsdException w:name="Intense Quote" w:semiHidden="0" w:uiPriority="30" w:unhideWhenUsed="0" w:qFormat="1"/>
-    <w:lsdException w:name="Medium List 2 Accent 1" w:semiHidden="0" w:uiPriority="66" w:unhideWhenUsed="0"/>
-    <w:lsdException w:name="Medium Grid 1 Accent 1" w:semiHidden="0" w:uiPriority="67" w:unhideWhenUsed="0"/>
-    <w:lsdException w:name="Medium Grid 2 Accent 1" w:semiHidden="0" w:uiPriority="68" w:unhideWhenUsed="0"/>
-    <w:lsdException w:name="Medium Grid 3 Accent 1" w:semiHidden="0" w:uiPriority="69" w:unhideWhenUsed="0"/>
-    <w:lsdException w:name="Dark List Accent 1" w:semiHidden="0" w:uiPriority="70" w:unhideWhenUsed="0"/>
-    <w:lsdException w:name="Colorful Shading Accent 1" w:semiHidden="0" w:uiPriority="71" w:unhideWhenUsed="0"/>
-    <w:lsdException w:name="Colorful List Accent 1" w:semiHidden="0" w:uiPriority="72" w:unhideWhenUsed="0"/>
-    <w:lsdException w:name="Colorful Grid Accent 1" w:semiHidden="0" w:uiPriority="73" w:unhideWhenUsed="0"/>
-    <w:lsdException w:name="Light Shading Accent 2" w:semiHidden="0" w:uiPriority="60" w:unhideWhenUsed="0"/>
-    <w:lsdException w:name="Light List Accent 2" w:semiHidden="0" w:uiPriority="61" w:unhideWhenUsed="0"/>
-    <w:lsdException w:name="Light Grid Accent 2" w:semiHidden="0" w:uiPriority="62" w:unhideWhenUsed="0"/>
-    <w:lsdException w:name="Medium Shading 1 Accent 2" w:semiHidden="0" w:uiPriority="63" w:unhideWhenUsed="0"/>
-    <w:lsdException w:name="Medium Shading 2 Accent 2" w:semiHidden="0" w:uiPriority="64" w:unhideWhenUsed="0"/>
-    <w:lsdException w:name="Medium List 1 Accent 2" w:semiHidden="0" w:uiPriority="65" w:unhideWhenUsed="0"/>
-    <w:lsdException w:name="Medium List 2 Accent 2" w:semiHidden="0" w:uiPriority="66" w:unhideWhenUsed="0"/>
-    <w:lsdException w:name="Medium Grid 1 Accent 2" w:semiHidden="0" w:uiPriority="67" w:unhideWhenUsed="0"/>
-    <w:lsdException w:name="Medium Grid 2 Accent 2" w:semiHidden="0" w:uiPriority="68" w:unhideWhenUsed="0"/>
-    <w:lsdException w:name="Medium Grid 3 Accent 2" w:semiHidden="0" w:uiPriority="69" w:unhideWhenUsed="0"/>
-    <w:lsdException w:name="Dark List Accent 2" w:semiHidden="0" w:uiPriority="70" w:unhideWhenUsed="0"/>
-    <w:lsdException w:name="Colorful Shading Accent 2" w:semiHidden="0" w:uiPriority="71" w:unhideWhenUsed="0"/>
-    <w:lsdException w:name="Colorful List Accent 2" w:semiHidden="0" w:uiPriority="72" w:unhideWhenUsed="0"/>
-    <w:lsdException w:name="Colorful Grid Accent 2" w:semiHidden="0" w:uiPriority="73" w:unhideWhenUsed="0"/>
-    <w:lsdException w:name="Light Shading Accent 3" w:semiHidden="0" w:uiPriority="60" w:unhideWhenUsed="0"/>
-    <w:lsdException w:name="Light List Accent 3" w:semiHidden="0" w:uiPriority="61" w:unhideWhenUsed="0"/>
-    <w:lsdException w:name="Light Grid Accent 3" w:semiHidden="0" w:uiPriority="62" w:unhideWhenUsed="0"/>
-    <w:lsdException w:name="Medium Shading 1 Accent 3" w:semiHidden="0" w:uiPriority="63" w:unhideWhenUsed="0"/>
-    <w:lsdException w:name="Medium Shading 2 Accent 3" w:semiHidden="0" w:uiPriority="64" w:unhideWhenUsed="0"/>
-    <w:lsdException w:name="Medium List 1 Accent 3" w:semiHidden="0" w:uiPriority="65" w:unhideWhenUsed="0"/>
-    <w:lsdException w:name="Medium List 2 Accent 3" w:semiHidden="0" w:uiPriority="66" w:unhideWhenUsed="0"/>
-    <w:lsdException w:name="Medium Grid 1 Accent 3" w:semiHidden="0" w:uiPriority="67" w:unhideWhenUsed="0"/>
-    <w:lsdException w:name="Medium Grid 2 Accent 3" w:semiHidden="0" w:uiPriority="68" w:unhideWhenUsed="0"/>
-    <w:lsdException w:name="Medium Grid 3 Accent 3" w:semiHidden="0" w:uiPriority="69" w:unhideWhenUsed="0"/>
-    <w:lsdException w:name="Dark List Accent 3" w:semiHidden="0" w:uiPriority="70" w:unhideWhenUsed="0"/>
-    <w:lsdException w:name="Colorful Shading Accent 3" w:semiHidden="0" w:uiPriority="71" w:unhideWhenUsed="0"/>
-    <w:lsdException w:name="Colorful List Accent 3" w:semiHidden="0" w:uiPriority="72" w:unhideWhenUsed="0"/>
-    <w:lsdException w:name="Colorful Grid Accent 3" w:semiHidden="0" w:uiPriority="73" w:unhideWhenUsed="0"/>
-    <w:lsdException w:name="Light Shading Accent 4" w:semiHidden="0" w:uiPriority="60" w:unhideWhenUsed="0"/>
-    <w:lsdException w:name="Light List Accent 4" w:semiHidden="0" w:uiPriority="61" w:unhideWhenUsed="0"/>
-    <w:lsdException w:name="Light Grid Accent 4" w:semiHidden="0" w:uiPriority="62" w:unhideWhenUsed="0"/>
-    <w:lsdException w:name="Medium Shading 1 Accent 4" w:semiHidden="0" w:uiPriority="63" w:unhideWhenUsed="0"/>
-    <w:lsdException w:name="Medium Shading 2 Accent 4" w:semiHidden="0" w:uiPriority="64" w:unhideWhenUsed="0"/>
-    <w:lsdException w:name="Medium List 1 Accent 4" w:semiHidden="0" w:uiPriority="65" w:unhideWhenUsed="0"/>
-    <w:lsdException w:name="Medium List 2 Accent 4" w:semiHidden="0" w:uiPriority="66" w:unhideWhenUsed="0"/>
-    <w:lsdException w:name="Medium Grid 1 Accent 4" w:semiHidden="0" w:uiPriority="67" w:unhideWhenUsed="0"/>
-    <w:lsdException w:name="Medium Grid 2 Accent 4" w:semiHidden="0" w:uiPriority="68" w:unhideWhenUsed="0"/>
-    <w:lsdException w:name="Medium Grid 3 Accent 4" w:semiHidden="0" w:uiPriority="69" w:unhideWhenUsed="0"/>
-    <w:lsdException w:name="Dark List Accent 4" w:semiHidden="0" w:uiPriority="70" w:unhideWhenUsed="0"/>
-    <w:lsdException w:name="Colorful Shading Accent 4" w:semiHidden="0" w:uiPriority="71" w:unhideWhenUsed="0"/>
-    <w:lsdException w:name="Colorful List Accent 4" w:semiHidden="0" w:uiPriority="72" w:unhideWhenUsed="0"/>
-    <w:lsdException w:name="Colorful Grid Accent 4" w:semiHidden="0" w:uiPriority="73" w:unhideWhenUsed="0"/>
-    <w:lsdException w:name="Light Shading Accent 5" w:semiHidden="0" w:uiPriority="60" w:unhideWhenUsed="0"/>
-    <w:lsdException w:name="Light List Accent 5" w:semiHidden="0" w:uiPriority="61" w:unhideWhenUsed="0"/>
-    <w:lsdException w:name="Light Grid Accent 5" w:semiHidden="0" w:uiPriority="62" w:unhideWhenUsed="0"/>
-    <w:lsdException w:name="Medium Shading 1 Accent 5" w:semiHidden="0" w:uiPriority="63" w:unhideWhenUsed="0"/>
-    <w:lsdException w:name="Medium Shading 2 Accent 5" w:semiHidden="0" w:uiPriority="64" w:unhideWhenUsed="0"/>
-    <w:lsdException w:name="Medium List 1 Accent 5" w:semiHidden="0" w:uiPriority="65" w:unhideWhenUsed="0"/>
-    <w:lsdException w:name="Medium List 2 Accent 5" w:semiHidden="0" w:uiPriority="66" w:unhideWhenUsed="0"/>
-    <w:lsdException w:name="Medium Grid 1 Accent 5" w:semiHidden="0" w:uiPriority="67" w:unhideWhenUsed="0"/>
-    <w:lsdException w:name="Medium Grid 2 Accent 5" w:semiHidden="0" w:uiPriority="68" w:unhideWhenUsed="0"/>
-    <w:lsdException w:name="Medium Grid 3 Accent 5" w:semiHidden="0" w:uiPriority="69" w:unhideWhenUsed="0"/>
-    <w:lsdException w:name="Dark List Accent 5" w:semiHidden="0" w:uiPriority="70" w:unhideWhenUsed="0"/>
-    <w:lsdException w:name="Colorful Shading Accent 5" w:semiHidden="0" w:uiPriority="71" w:unhideWhenUsed="0"/>
-    <w:lsdException w:name="Colorful List Accent 5" w:semiHidden="0" w:uiPriority="72" w:unhideWhenUsed="0"/>
-    <w:lsdException w:name="Colorful Grid Accent 5" w:semiHidden="0" w:uiPriority="73" w:unhideWhenUsed="0"/>
-    <w:lsdException w:name="Light Shading Accent 6" w:semiHidden="0" w:uiPriority="60" w:unhideWhenUsed="0"/>
-    <w:lsdException w:name="Light List Accent 6" w:semiHidden="0" w:uiPriority="61" w:unhideWhenUsed="0"/>
-    <w:lsdException w:name="Light Grid Accent 6" w:semiHidden="0" w:uiPriority="62" w:unhideWhenUsed="0"/>
-    <w:lsdException w:name="Medium Shading 1 Accent 6" w:semiHidden="0" w:uiPriority="63" w:unhideWhenUsed="0"/>
-    <w:lsdException w:name="Medium Shading 2 Accent 6" w:semiHidden="0" w:uiPriority="64" w:unhideWhenUsed="0"/>
-    <w:lsdException w:name="Medium List 1 Accent 6" w:semiHidden="0" w:uiPriority="65" w:unhideWhenUsed="0"/>
-    <w:lsdException w:name="Medium List 2 Accent 6" w:semiHidden="0" w:uiPriority="66" w:unhideWhenUsed="0"/>
-    <w:lsdException w:name="Medium Grid 1 Accent 6" w:semiHidden="0" w:uiPriority="67" w:unhideWhenUsed="0"/>
-    <w:lsdException w:name="Medium Grid 2 Accent 6" w:semiHidden="0" w:uiPriority="68" w:unhideWhenUsed="0"/>
-    <w:lsdException w:name="Medium Grid 3 Accent 6" w:semiHidden="0" w:uiPriority="69" w:unhideWhenUsed="0"/>
-    <w:lsdException w:name="Dark List Accent 6" w:semiHidden="0" w:uiPriority="70" w:unhideWhenUsed="0"/>
-    <w:lsdException w:name="Colorful Shading Accent 6" w:semiHidden="0" w:uiPriority="71" w:unhideWhenUsed="0"/>
-    <w:lsdException w:name="Colorful List Accent 6" w:semiHidden="0" w:uiPriority="72" w:unhideWhenUsed="0"/>
-    <w:lsdException w:name="Colorful Grid Accent 6" w:semiHidden="0" w:uiPriority="73" w:unhideWhenUsed="0"/>
-    <w:lsdException w:name="Subtle Emphasis" w:semiHidden="0" w:uiPriority="19" w:unhideWhenUsed="0" w:qFormat="1"/>
-    <w:lsdException w:name="Intense Emphasis" w:semiHidden="0" w:uiPriority="21" w:unhideWhenUsed="0" w:qFormat="1"/>
-    <w:lsdException w:name="Subtle Reference" w:semiHidden="0" w:uiPriority="31" w:unhideWhenUsed="0" w:qFormat="1"/>
-    <w:lsdException w:name="Intense Reference" w:semiHidden="0" w:uiPriority="32" w:unhideWhenUsed="0" w:qFormat="1"/>
-    <w:lsdException w:name="Book Title" w:semiHidden="0" w:uiPriority="33" w:unhideWhenUsed="0" w:qFormat="1"/>
-    <w:lsdException w:name="Bibliography" w:uiPriority="37"/>
-    <w:lsdException w:name="TOC Heading" w:uiPriority="39" w:qFormat="1"/>
-  </w:latentStyles>
-  <w:style w:type="paragraph" w:default="1" w:styleId="Normal">
-    <w:name w:val="Normal"/>
-    <w:qFormat/>
-  </w:style>
-  <w:style w:type="character" w:default="1" w:styleId="Policepardfaut">
-    <w:name w:val="Default Paragraph Font"/>
-    <w:uiPriority w:val="1"/>
-    <w:semiHidden/>
-    <w:unhideWhenUsed/>
-  </w:style>
-  <w:style w:type="table" w:default="1" w:styleId="TableauNormal">
-    <w:name w:val="Normal Table"/>
-    <w:uiPriority w:val="99"/>
-    <w:semiHidden/>
-    <w:unhideWhenUsed/>
-    <w:tblPr>
-      <w:tblInd w:w="0" w:type="dxa"/>
-      <w:tblCellMar>
-        <w:top w:w="0" w:type="dxa"/>
-        <w:left w:w="108" w:type="dxa"/>
-        <w:bottom w:w="0" w:type="dxa"/>
-        <w:right w:w="108" w:type="dxa"/>
-      </w:tblCellMar>
-    </w:tblPr>
-  </w:style>
-  <w:style w:type="numbering" w:default="1" w:styleId="Aucuneliste">
-    <w:name w:val="No List"/>
-    <w:uiPriority w:val="99"/>
-    <w:semiHidden/>
-    <w:unhideWhenUsed/>
-  </w:style>
-  <w:style w:type="character" w:styleId="Textedelespacerserv">
-    <w:name w:val="Placeholder Text"/>
-    <w:basedOn w:val="Policepardfaut"/>
-    <w:uiPriority w:val="99"/>
-    <w:semiHidden/>
-    <w:rsid w:val="00297FF1"/>
-    <w:rPr>
-      <w:color w:val="808080"/>
-    </w:rPr>
-  </w:style>
-</w:styles>
-</file>
-
-<file path=word/glossary/webSettings.xml><?xml version="1.0" encoding="utf-8"?>
-<w:webSettings xmlns:mc="http://schemas.openxmlformats.org/markup-compatibility/2006" xmlns:r="http://schemas.openxmlformats.org/officeDocument/2006/relationships" xmlns:w="http://schemas.openxmlformats.org/wordprocessingml/2006/main" xmlns:w14="http://schemas.microsoft.com/office/word/2010/wordml" mc:Ignorable="w14">
-  <w:optimizeForBrowser/>
-  <w:allowPNG/>
-</w:webSettings>
-</file>
-
 <file path=word/theme/theme1.xml><?xml version="1.0" encoding="utf-8"?>
 <a:theme xmlns:a="http://schemas.openxmlformats.org/drawingml/2006/main" name="Thème Office">
   <a:themeElements>
@@ -8725,4 +8172,16 @@
   <a:objectDefaults/>
   <a:extraClrSchemeLst/>
 </a:theme>
+</file>
+
+<file path=customXml/item1.xml><?xml version="1.0" encoding="utf-8"?>
+<b:Sources xmlns:b="http://schemas.openxmlformats.org/officeDocument/2006/bibliography" xmlns="http://schemas.openxmlformats.org/officeDocument/2006/bibliography" SelectedStyle="\APA.XSL" StyleName="APA"/>
+</file>
+
+<file path=customXml/itemProps1.xml><?xml version="1.0" encoding="utf-8"?>
+<ds:datastoreItem xmlns:ds="http://schemas.openxmlformats.org/officeDocument/2006/customXml" ds:itemID="{C3768D8D-3908-488A-9B69-00D1A89C5BDE}">
+  <ds:schemaRefs>
+    <ds:schemaRef ds:uri="http://schemas.openxmlformats.org/officeDocument/2006/bibliography"/>
+  </ds:schemaRefs>
+</ds:datastoreItem>
 </file>
</xml_diff>